<commit_message>
Add zone labeling info
</commit_message>
<xml_diff>
--- a/Configuration/ERM API Configuration.docx
+++ b/Configuration/ERM API Configuration.docx
@@ -83,13 +83,13 @@
         </w:sectPr>
       </w:pPr>
     </w:p>
-    <w:bookmarkStart w:id="0" w:name="_Toc516213353" w:displacedByCustomXml="next"/>
+    <w:bookmarkStart w:id="0" w:name="_Toc516213319" w:displacedByCustomXml="next"/>
     <w:bookmarkEnd w:id="0" w:displacedByCustomXml="next"/>
-    <w:bookmarkStart w:id="1" w:name="_Toc516213349" w:displacedByCustomXml="next"/>
+    <w:bookmarkStart w:id="1" w:name="_Toc516213340" w:displacedByCustomXml="next"/>
     <w:bookmarkEnd w:id="1" w:displacedByCustomXml="next"/>
-    <w:bookmarkStart w:id="2" w:name="_Toc516213340" w:displacedByCustomXml="next"/>
+    <w:bookmarkStart w:id="2" w:name="_Toc516213349" w:displacedByCustomXml="next"/>
     <w:bookmarkEnd w:id="2" w:displacedByCustomXml="next"/>
-    <w:bookmarkStart w:id="3" w:name="_Toc516213319" w:displacedByCustomXml="next"/>
+    <w:bookmarkStart w:id="3" w:name="_Toc516213353" w:displacedByCustomXml="next"/>
     <w:bookmarkEnd w:id="3" w:displacedByCustomXml="next"/>
     <w:sdt>
       <w:sdtPr>
@@ -141,7 +141,7 @@
           <w:r>
             <w:fldChar w:fldCharType="separate"/>
           </w:r>
-          <w:hyperlink w:anchor="_Toc51058587" w:history="1">
+          <w:hyperlink w:anchor="_Toc56516369" w:history="1">
             <w:r>
               <w:rPr>
                 <w:rStyle w:val="Hyperlink"/>
@@ -179,7 +179,7 @@
               <w:rPr>
                 <w:webHidden/>
               </w:rPr>
-              <w:instrText xml:space="preserve"> PAGEREF _Toc51058587 \h </w:instrText>
+              <w:instrText xml:space="preserve"> PAGEREF _Toc56516369 \h </w:instrText>
             </w:r>
             <w:r>
               <w:rPr>
@@ -219,7 +219,7 @@
               <w:sz w:val="22"/>
             </w:rPr>
           </w:pPr>
-          <w:hyperlink w:anchor="_Toc51058588" w:history="1">
+          <w:hyperlink w:anchor="_Toc56516370" w:history="1">
             <w:r>
               <w:rPr>
                 <w:rStyle w:val="Hyperlink"/>
@@ -261,7 +261,7 @@
                 <w:noProof/>
                 <w:webHidden/>
               </w:rPr>
-              <w:instrText xml:space="preserve"> PAGEREF _Toc51058588 \h </w:instrText>
+              <w:instrText xml:space="preserve"> PAGEREF _Toc56516370 \h </w:instrText>
             </w:r>
             <w:r>
               <w:rPr>
@@ -305,7 +305,7 @@
               <w:sz w:val="22"/>
             </w:rPr>
           </w:pPr>
-          <w:hyperlink w:anchor="_Toc51058589" w:history="1">
+          <w:hyperlink w:anchor="_Toc56516371" w:history="1">
             <w:r>
               <w:rPr>
                 <w:rStyle w:val="Hyperlink"/>
@@ -347,7 +347,7 @@
                 <w:noProof/>
                 <w:webHidden/>
               </w:rPr>
-              <w:instrText xml:space="preserve"> PAGEREF _Toc51058589 \h </w:instrText>
+              <w:instrText xml:space="preserve"> PAGEREF _Toc56516371 \h </w:instrText>
             </w:r>
             <w:r>
               <w:rPr>
@@ -388,7 +388,7 @@
               <w:szCs w:val="22"/>
             </w:rPr>
           </w:pPr>
-          <w:hyperlink w:anchor="_Toc51058590" w:history="1">
+          <w:hyperlink w:anchor="_Toc56516372" w:history="1">
             <w:r>
               <w:rPr>
                 <w:rStyle w:val="Hyperlink"/>
@@ -408,7 +408,7 @@
               <w:rPr>
                 <w:rStyle w:val="Hyperlink"/>
               </w:rPr>
-              <w:t>Preferences</w:t>
+              <w:t>Configuration</w:t>
             </w:r>
             <w:r>
               <w:rPr>
@@ -426,7 +426,7 @@
               <w:rPr>
                 <w:webHidden/>
               </w:rPr>
-              <w:instrText xml:space="preserve"> PAGEREF _Toc51058590 \h </w:instrText>
+              <w:instrText xml:space="preserve"> PAGEREF _Toc56516372 \h </w:instrText>
             </w:r>
             <w:r>
               <w:rPr>
@@ -454,657 +454,6 @@
           </w:hyperlink>
         </w:p>
         <w:p>
-          <w:pPr>
-            <w:pStyle w:val="TOC1"/>
-            <w:rPr>
-              <w:rFonts w:asciiTheme="minorHAnsi" w:hAnsiTheme="minorHAnsi" w:cstheme="minorBidi"/>
-              <w:b w:val="0"/>
-              <w:sz w:val="22"/>
-              <w:szCs w:val="22"/>
-            </w:rPr>
-          </w:pPr>
-          <w:hyperlink w:anchor="_Toc51058591" w:history="1">
-            <w:r>
-              <w:rPr>
-                <w:rStyle w:val="Hyperlink"/>
-              </w:rPr>
-              <w:t>3.0</w:t>
-            </w:r>
-            <w:r>
-              <w:rPr>
-                <w:rFonts w:asciiTheme="minorHAnsi" w:hAnsiTheme="minorHAnsi" w:cstheme="minorBidi"/>
-                <w:b w:val="0"/>
-                <w:sz w:val="22"/>
-                <w:szCs w:val="22"/>
-              </w:rPr>
-              <w:tab/>
-            </w:r>
-            <w:r>
-              <w:rPr>
-                <w:rStyle w:val="Hyperlink"/>
-              </w:rPr>
-              <w:t>Tables and Fields</w:t>
-            </w:r>
-            <w:r>
-              <w:rPr>
-                <w:webHidden/>
-              </w:rPr>
-              <w:tab/>
-            </w:r>
-            <w:r>
-              <w:rPr>
-                <w:webHidden/>
-              </w:rPr>
-              <w:fldChar w:fldCharType="begin"/>
-            </w:r>
-            <w:r>
-              <w:rPr>
-                <w:webHidden/>
-              </w:rPr>
-              <w:instrText xml:space="preserve"> PAGEREF _Toc51058591 \h </w:instrText>
-            </w:r>
-            <w:r>
-              <w:rPr>
-                <w:webHidden/>
-              </w:rPr>
-            </w:r>
-            <w:r>
-              <w:rPr>
-                <w:webHidden/>
-              </w:rPr>
-              <w:fldChar w:fldCharType="separate"/>
-            </w:r>
-            <w:r>
-              <w:rPr>
-                <w:webHidden/>
-              </w:rPr>
-              <w:t>5</w:t>
-            </w:r>
-            <w:r>
-              <w:rPr>
-                <w:webHidden/>
-              </w:rPr>
-              <w:fldChar w:fldCharType="end"/>
-            </w:r>
-          </w:hyperlink>
-        </w:p>
-        <w:p>
-          <w:pPr>
-            <w:pStyle w:val="TOC2"/>
-            <w:tabs>
-              <w:tab w:val="left" w:pos="880"/>
-              <w:tab w:val="right" w:leader="dot" w:pos="10790"/>
-            </w:tabs>
-            <w:rPr>
-              <w:rFonts w:asciiTheme="minorHAnsi" w:hAnsiTheme="minorHAnsi"/>
-              <w:noProof/>
-              <w:sz w:val="22"/>
-            </w:rPr>
-          </w:pPr>
-          <w:hyperlink w:anchor="_Toc51058592" w:history="1">
-            <w:r>
-              <w:rPr>
-                <w:rStyle w:val="Hyperlink"/>
-                <w:noProof/>
-              </w:rPr>
-              <w:t>3.1</w:t>
-            </w:r>
-            <w:r>
-              <w:rPr>
-                <w:rFonts w:asciiTheme="minorHAnsi" w:hAnsiTheme="minorHAnsi"/>
-                <w:noProof/>
-                <w:sz w:val="22"/>
-              </w:rPr>
-              <w:tab/>
-            </w:r>
-            <w:r>
-              <w:rPr>
-                <w:rStyle w:val="Hyperlink"/>
-                <w:noProof/>
-              </w:rPr>
-              <w:t>Name, Alias, and Width</w:t>
-            </w:r>
-            <w:r>
-              <w:rPr>
-                <w:noProof/>
-                <w:webHidden/>
-              </w:rPr>
-              <w:tab/>
-            </w:r>
-            <w:r>
-              <w:rPr>
-                <w:noProof/>
-                <w:webHidden/>
-              </w:rPr>
-              <w:fldChar w:fldCharType="begin"/>
-            </w:r>
-            <w:r>
-              <w:rPr>
-                <w:noProof/>
-                <w:webHidden/>
-              </w:rPr>
-              <w:instrText xml:space="preserve"> PAGEREF _Toc51058592 \h </w:instrText>
-            </w:r>
-            <w:r>
-              <w:rPr>
-                <w:noProof/>
-                <w:webHidden/>
-              </w:rPr>
-            </w:r>
-            <w:r>
-              <w:rPr>
-                <w:noProof/>
-                <w:webHidden/>
-              </w:rPr>
-              <w:fldChar w:fldCharType="separate"/>
-            </w:r>
-            <w:r>
-              <w:rPr>
-                <w:noProof/>
-                <w:webHidden/>
-              </w:rPr>
-              <w:t>5</w:t>
-            </w:r>
-            <w:r>
-              <w:rPr>
-                <w:noProof/>
-                <w:webHidden/>
-              </w:rPr>
-              <w:fldChar w:fldCharType="end"/>
-            </w:r>
-          </w:hyperlink>
-        </w:p>
-        <w:p>
-          <w:pPr>
-            <w:pStyle w:val="TOC2"/>
-            <w:tabs>
-              <w:tab w:val="left" w:pos="880"/>
-              <w:tab w:val="right" w:leader="dot" w:pos="10790"/>
-            </w:tabs>
-            <w:rPr>
-              <w:rFonts w:asciiTheme="minorHAnsi" w:hAnsiTheme="minorHAnsi"/>
-              <w:noProof/>
-              <w:sz w:val="22"/>
-            </w:rPr>
-          </w:pPr>
-          <w:hyperlink w:anchor="_Toc51058593" w:history="1">
-            <w:r>
-              <w:rPr>
-                <w:rStyle w:val="Hyperlink"/>
-                <w:noProof/>
-              </w:rPr>
-              <w:t>3.2</w:t>
-            </w:r>
-            <w:r>
-              <w:rPr>
-                <w:rFonts w:asciiTheme="minorHAnsi" w:hAnsiTheme="minorHAnsi"/>
-                <w:noProof/>
-                <w:sz w:val="22"/>
-              </w:rPr>
-              <w:tab/>
-            </w:r>
-            <w:r>
-              <w:rPr>
-                <w:rStyle w:val="Hyperlink"/>
-                <w:noProof/>
-              </w:rPr>
-              <w:t>Visibility</w:t>
-            </w:r>
-            <w:r>
-              <w:rPr>
-                <w:noProof/>
-                <w:webHidden/>
-              </w:rPr>
-              <w:tab/>
-            </w:r>
-            <w:r>
-              <w:rPr>
-                <w:noProof/>
-                <w:webHidden/>
-              </w:rPr>
-              <w:fldChar w:fldCharType="begin"/>
-            </w:r>
-            <w:r>
-              <w:rPr>
-                <w:noProof/>
-                <w:webHidden/>
-              </w:rPr>
-              <w:instrText xml:space="preserve"> PAGEREF _Toc51058593 \h </w:instrText>
-            </w:r>
-            <w:r>
-              <w:rPr>
-                <w:noProof/>
-                <w:webHidden/>
-              </w:rPr>
-            </w:r>
-            <w:r>
-              <w:rPr>
-                <w:noProof/>
-                <w:webHidden/>
-              </w:rPr>
-              <w:fldChar w:fldCharType="separate"/>
-            </w:r>
-            <w:r>
-              <w:rPr>
-                <w:noProof/>
-                <w:webHidden/>
-              </w:rPr>
-              <w:t>5</w:t>
-            </w:r>
-            <w:r>
-              <w:rPr>
-                <w:noProof/>
-                <w:webHidden/>
-              </w:rPr>
-              <w:fldChar w:fldCharType="end"/>
-            </w:r>
-          </w:hyperlink>
-        </w:p>
-        <w:p>
-          <w:pPr>
-            <w:pStyle w:val="TOC2"/>
-            <w:tabs>
-              <w:tab w:val="left" w:pos="880"/>
-              <w:tab w:val="right" w:leader="dot" w:pos="10790"/>
-            </w:tabs>
-            <w:rPr>
-              <w:rFonts w:asciiTheme="minorHAnsi" w:hAnsiTheme="minorHAnsi"/>
-              <w:noProof/>
-              <w:sz w:val="22"/>
-            </w:rPr>
-          </w:pPr>
-          <w:hyperlink w:anchor="_Toc51058594" w:history="1">
-            <w:r>
-              <w:rPr>
-                <w:rStyle w:val="Hyperlink"/>
-                <w:noProof/>
-              </w:rPr>
-              <w:t>3.3</w:t>
-            </w:r>
-            <w:r>
-              <w:rPr>
-                <w:rFonts w:asciiTheme="minorHAnsi" w:hAnsiTheme="minorHAnsi"/>
-                <w:noProof/>
-                <w:sz w:val="22"/>
-              </w:rPr>
-              <w:tab/>
-            </w:r>
-            <w:r>
-              <w:rPr>
-                <w:rStyle w:val="Hyperlink"/>
-                <w:noProof/>
-              </w:rPr>
-              <w:t>Sequence</w:t>
-            </w:r>
-            <w:r>
-              <w:rPr>
-                <w:noProof/>
-                <w:webHidden/>
-              </w:rPr>
-              <w:tab/>
-            </w:r>
-            <w:r>
-              <w:rPr>
-                <w:noProof/>
-                <w:webHidden/>
-              </w:rPr>
-              <w:fldChar w:fldCharType="begin"/>
-            </w:r>
-            <w:r>
-              <w:rPr>
-                <w:noProof/>
-                <w:webHidden/>
-              </w:rPr>
-              <w:instrText xml:space="preserve"> PAGEREF _Toc51058594 \h </w:instrText>
-            </w:r>
-            <w:r>
-              <w:rPr>
-                <w:noProof/>
-                <w:webHidden/>
-              </w:rPr>
-            </w:r>
-            <w:r>
-              <w:rPr>
-                <w:noProof/>
-                <w:webHidden/>
-              </w:rPr>
-              <w:fldChar w:fldCharType="separate"/>
-            </w:r>
-            <w:r>
-              <w:rPr>
-                <w:noProof/>
-                <w:webHidden/>
-              </w:rPr>
-              <w:t>5</w:t>
-            </w:r>
-            <w:r>
-              <w:rPr>
-                <w:noProof/>
-                <w:webHidden/>
-              </w:rPr>
-              <w:fldChar w:fldCharType="end"/>
-            </w:r>
-          </w:hyperlink>
-        </w:p>
-        <w:p>
-          <w:pPr>
-            <w:pStyle w:val="TOC2"/>
-            <w:tabs>
-              <w:tab w:val="left" w:pos="880"/>
-              <w:tab w:val="right" w:leader="dot" w:pos="10790"/>
-            </w:tabs>
-            <w:rPr>
-              <w:rFonts w:asciiTheme="minorHAnsi" w:hAnsiTheme="minorHAnsi"/>
-              <w:noProof/>
-              <w:sz w:val="22"/>
-            </w:rPr>
-          </w:pPr>
-          <w:hyperlink w:anchor="_Toc51058595" w:history="1">
-            <w:r>
-              <w:rPr>
-                <w:rStyle w:val="Hyperlink"/>
-                <w:noProof/>
-              </w:rPr>
-              <w:t>3.4</w:t>
-            </w:r>
-            <w:r>
-              <w:rPr>
-                <w:rFonts w:asciiTheme="minorHAnsi" w:hAnsiTheme="minorHAnsi"/>
-                <w:noProof/>
-                <w:sz w:val="22"/>
-              </w:rPr>
-              <w:tab/>
-            </w:r>
-            <w:r>
-              <w:rPr>
-                <w:rStyle w:val="Hyperlink"/>
-                <w:noProof/>
-              </w:rPr>
-              <w:t>Editable</w:t>
-            </w:r>
-            <w:r>
-              <w:rPr>
-                <w:noProof/>
-                <w:webHidden/>
-              </w:rPr>
-              <w:tab/>
-            </w:r>
-            <w:r>
-              <w:rPr>
-                <w:noProof/>
-                <w:webHidden/>
-              </w:rPr>
-              <w:fldChar w:fldCharType="begin"/>
-            </w:r>
-            <w:r>
-              <w:rPr>
-                <w:noProof/>
-                <w:webHidden/>
-              </w:rPr>
-              <w:instrText xml:space="preserve"> PAGEREF _Toc51058595 \h </w:instrText>
-            </w:r>
-            <w:r>
-              <w:rPr>
-                <w:noProof/>
-                <w:webHidden/>
-              </w:rPr>
-            </w:r>
-            <w:r>
-              <w:rPr>
-                <w:noProof/>
-                <w:webHidden/>
-              </w:rPr>
-              <w:fldChar w:fldCharType="separate"/>
-            </w:r>
-            <w:r>
-              <w:rPr>
-                <w:noProof/>
-                <w:webHidden/>
-              </w:rPr>
-              <w:t>6</w:t>
-            </w:r>
-            <w:r>
-              <w:rPr>
-                <w:noProof/>
-                <w:webHidden/>
-              </w:rPr>
-              <w:fldChar w:fldCharType="end"/>
-            </w:r>
-          </w:hyperlink>
-        </w:p>
-        <w:p>
-          <w:pPr>
-            <w:pStyle w:val="TOC3"/>
-            <w:rPr>
-              <w:rFonts w:asciiTheme="minorHAnsi" w:hAnsiTheme="minorHAnsi"/>
-              <w:sz w:val="22"/>
-            </w:rPr>
-          </w:pPr>
-          <w:hyperlink w:anchor="_Toc51058596" w:history="1">
-            <w:r>
-              <w:rPr>
-                <w:rStyle w:val="Hyperlink"/>
-              </w:rPr>
-              <w:t>3.4.1</w:t>
-            </w:r>
-            <w:r>
-              <w:rPr>
-                <w:rFonts w:asciiTheme="minorHAnsi" w:hAnsiTheme="minorHAnsi"/>
-                <w:sz w:val="22"/>
-              </w:rPr>
-              <w:tab/>
-            </w:r>
-            <w:r>
-              <w:rPr>
-                <w:rStyle w:val="Hyperlink"/>
-              </w:rPr>
-              <w:t>Edit by Order Type</w:t>
-            </w:r>
-            <w:r>
-              <w:rPr>
-                <w:webHidden/>
-              </w:rPr>
-              <w:tab/>
-            </w:r>
-            <w:r>
-              <w:rPr>
-                <w:webHidden/>
-              </w:rPr>
-              <w:fldChar w:fldCharType="begin"/>
-            </w:r>
-            <w:r>
-              <w:rPr>
-                <w:webHidden/>
-              </w:rPr>
-              <w:instrText xml:space="preserve"> PAGEREF _Toc51058596 \h </w:instrText>
-            </w:r>
-            <w:r>
-              <w:rPr>
-                <w:webHidden/>
-              </w:rPr>
-            </w:r>
-            <w:r>
-              <w:rPr>
-                <w:webHidden/>
-              </w:rPr>
-              <w:fldChar w:fldCharType="separate"/>
-            </w:r>
-            <w:r>
-              <w:rPr>
-                <w:webHidden/>
-              </w:rPr>
-              <w:t>6</w:t>
-            </w:r>
-            <w:r>
-              <w:rPr>
-                <w:webHidden/>
-              </w:rPr>
-              <w:fldChar w:fldCharType="end"/>
-            </w:r>
-          </w:hyperlink>
-        </w:p>
-        <w:p>
-          <w:pPr>
-            <w:pStyle w:val="TOC2"/>
-            <w:tabs>
-              <w:tab w:val="left" w:pos="880"/>
-              <w:tab w:val="right" w:leader="dot" w:pos="10790"/>
-            </w:tabs>
-            <w:rPr>
-              <w:rFonts w:asciiTheme="minorHAnsi" w:hAnsiTheme="minorHAnsi"/>
-              <w:noProof/>
-              <w:sz w:val="22"/>
-            </w:rPr>
-          </w:pPr>
-          <w:hyperlink w:anchor="_Toc51058597" w:history="1">
-            <w:r>
-              <w:rPr>
-                <w:rStyle w:val="Hyperlink"/>
-                <w:noProof/>
-              </w:rPr>
-              <w:t>3.5</w:t>
-            </w:r>
-            <w:r>
-              <w:rPr>
-                <w:rFonts w:asciiTheme="minorHAnsi" w:hAnsiTheme="minorHAnsi"/>
-                <w:noProof/>
-                <w:sz w:val="22"/>
-              </w:rPr>
-              <w:tab/>
-            </w:r>
-            <w:r>
-              <w:rPr>
-                <w:rStyle w:val="Hyperlink"/>
-                <w:noProof/>
-              </w:rPr>
-              <w:t>Edit Location</w:t>
-            </w:r>
-            <w:r>
-              <w:rPr>
-                <w:noProof/>
-                <w:webHidden/>
-              </w:rPr>
-              <w:tab/>
-            </w:r>
-            <w:r>
-              <w:rPr>
-                <w:noProof/>
-                <w:webHidden/>
-              </w:rPr>
-              <w:fldChar w:fldCharType="begin"/>
-            </w:r>
-            <w:r>
-              <w:rPr>
-                <w:noProof/>
-                <w:webHidden/>
-              </w:rPr>
-              <w:instrText xml:space="preserve"> PAGEREF _Toc51058597 \h </w:instrText>
-            </w:r>
-            <w:r>
-              <w:rPr>
-                <w:noProof/>
-                <w:webHidden/>
-              </w:rPr>
-            </w:r>
-            <w:r>
-              <w:rPr>
-                <w:noProof/>
-                <w:webHidden/>
-              </w:rPr>
-              <w:fldChar w:fldCharType="separate"/>
-            </w:r>
-            <w:r>
-              <w:rPr>
-                <w:noProof/>
-                <w:webHidden/>
-              </w:rPr>
-              <w:t>7</w:t>
-            </w:r>
-            <w:r>
-              <w:rPr>
-                <w:noProof/>
-                <w:webHidden/>
-              </w:rPr>
-              <w:fldChar w:fldCharType="end"/>
-            </w:r>
-          </w:hyperlink>
-        </w:p>
-        <w:p>
-          <w:pPr>
-            <w:pStyle w:val="TOC1"/>
-            <w:rPr>
-              <w:rFonts w:asciiTheme="minorHAnsi" w:hAnsiTheme="minorHAnsi" w:cstheme="minorBidi"/>
-              <w:b w:val="0"/>
-              <w:sz w:val="22"/>
-              <w:szCs w:val="22"/>
-            </w:rPr>
-          </w:pPr>
-          <w:hyperlink w:anchor="_Toc51058598" w:history="1">
-            <w:r>
-              <w:rPr>
-                <w:rStyle w:val="Hyperlink"/>
-              </w:rPr>
-              <w:t>4.0</w:t>
-            </w:r>
-            <w:r>
-              <w:rPr>
-                <w:rFonts w:asciiTheme="minorHAnsi" w:hAnsiTheme="minorHAnsi" w:cstheme="minorBidi"/>
-                <w:b w:val="0"/>
-                <w:sz w:val="22"/>
-                <w:szCs w:val="22"/>
-              </w:rPr>
-              <w:tab/>
-            </w:r>
-            <w:r>
-              <w:rPr>
-                <w:rStyle w:val="Hyperlink"/>
-              </w:rPr>
-              <w:t>Popups</w:t>
-            </w:r>
-            <w:r>
-              <w:rPr>
-                <w:webHidden/>
-              </w:rPr>
-              <w:tab/>
-            </w:r>
-            <w:r>
-              <w:rPr>
-                <w:webHidden/>
-              </w:rPr>
-              <w:fldChar w:fldCharType="begin"/>
-            </w:r>
-            <w:r>
-              <w:rPr>
-                <w:webHidden/>
-              </w:rPr>
-              <w:instrText xml:space="preserve"> PAGEREF _Toc51058598 \h </w:instrText>
-            </w:r>
-            <w:r>
-              <w:rPr>
-                <w:webHidden/>
-              </w:rPr>
-            </w:r>
-            <w:r>
-              <w:rPr>
-                <w:webHidden/>
-              </w:rPr>
-              <w:fldChar w:fldCharType="separate"/>
-            </w:r>
-            <w:r>
-              <w:rPr>
-                <w:webHidden/>
-              </w:rPr>
-              <w:t>8</w:t>
-            </w:r>
-            <w:r>
-              <w:rPr>
-                <w:webHidden/>
-              </w:rPr>
-              <w:fldChar w:fldCharType="end"/>
-            </w:r>
-          </w:hyperlink>
-        </w:p>
-        <w:p>
           <w:r>
             <w:rPr>
               <w:b/>
@@ -1136,7 +485,7 @@
       <w:pPr>
         <w:pStyle w:val="EsriHeading1"/>
       </w:pPr>
-      <w:bookmarkStart w:id="4" w:name="_Toc51058587"/>
+      <w:bookmarkStart w:id="4" w:name="_Toc56516369"/>
       <w:r>
         <w:lastRenderedPageBreak/>
         <w:t>Overview</w:t>
@@ -1221,7 +570,7 @@
       <w:pPr>
         <w:pStyle w:val="EsriHeading2"/>
       </w:pPr>
-      <w:bookmarkStart w:id="5" w:name="_Toc51058588"/>
+      <w:bookmarkStart w:id="5" w:name="_Toc56516370"/>
       <w:r>
         <w:t>Configuration File</w:t>
       </w:r>
@@ -1238,10 +587,26 @@
         <w:t xml:space="preserve"> </w:t>
       </w:r>
       <w:r>
-        <w:t xml:space="preserve">is the config.json file under the </w:t>
-      </w:r>
-      <w:r>
-        <w:t>middleware\src\config</w:t>
+        <w:t xml:space="preserve">is the </w:t>
+      </w:r>
+      <w:proofErr w:type="spellStart"/>
+      <w:r>
+        <w:t>config.json</w:t>
+      </w:r>
+      <w:proofErr w:type="spellEnd"/>
+      <w:r>
+        <w:t xml:space="preserve"> file under the </w:t>
+      </w:r>
+      <w:r>
+        <w:t>middleware\</w:t>
+      </w:r>
+      <w:proofErr w:type="spellStart"/>
+      <w:r>
+        <w:t>src</w:t>
+      </w:r>
+      <w:proofErr w:type="spellEnd"/>
+      <w:r>
+        <w:t>\config</w:t>
       </w:r>
       <w:r>
         <w:t xml:space="preserve"> folder </w:t>
@@ -1266,7 +631,7 @@
         </w:numPr>
       </w:pPr>
       <w:bookmarkStart w:id="6" w:name="_Toc45882345"/>
-      <w:bookmarkStart w:id="7" w:name="_Toc51058589"/>
+      <w:bookmarkStart w:id="7" w:name="_Toc56516371"/>
       <w:r>
         <w:t>Revision History</w:t>
       </w:r>
@@ -1410,6 +775,13 @@
                 <w:szCs w:val="18"/>
               </w:rPr>
             </w:pPr>
+            <w:r>
+              <w:rPr>
+                <w:sz w:val="20"/>
+                <w:szCs w:val="18"/>
+              </w:rPr>
+              <w:t>11/16/2020</w:t>
+            </w:r>
           </w:p>
         </w:tc>
         <w:tc>
@@ -1425,6 +797,13 @@
                 <w:szCs w:val="18"/>
               </w:rPr>
             </w:pPr>
+            <w:r>
+              <w:rPr>
+                <w:sz w:val="20"/>
+                <w:szCs w:val="18"/>
+              </w:rPr>
+              <w:t>Add zone labeling info</w:t>
+            </w:r>
           </w:p>
         </w:tc>
         <w:tc>
@@ -1440,6 +819,13 @@
                 <w:szCs w:val="18"/>
               </w:rPr>
             </w:pPr>
+            <w:r>
+              <w:rPr>
+                <w:sz w:val="20"/>
+                <w:szCs w:val="18"/>
+              </w:rPr>
+              <w:t>Mike Nelson</w:t>
+            </w:r>
           </w:p>
         </w:tc>
       </w:tr>
@@ -1551,10 +937,12 @@
       <w:pPr>
         <w:pStyle w:val="EsriHeading1"/>
       </w:pPr>
+      <w:bookmarkStart w:id="8" w:name="_Toc56516372"/>
       <w:r>
         <w:lastRenderedPageBreak/>
         <w:t>Configuration</w:t>
       </w:r>
+      <w:bookmarkEnd w:id="8"/>
     </w:p>
     <w:p>
       <w:r>
@@ -1572,9 +960,11 @@
           <w:numId w:val="27"/>
         </w:numPr>
       </w:pPr>
+      <w:proofErr w:type="spellStart"/>
       <w:r>
         <w:t>portalUrl</w:t>
       </w:r>
+      <w:proofErr w:type="spellEnd"/>
     </w:p>
     <w:p>
       <w:pPr>
@@ -1596,9 +986,11 @@
           <w:numId w:val="27"/>
         </w:numPr>
       </w:pPr>
+      <w:proofErr w:type="spellStart"/>
       <w:r>
         <w:t>hostingServerBaseUrl</w:t>
       </w:r>
+      <w:proofErr w:type="spellEnd"/>
     </w:p>
     <w:p>
       <w:pPr>
@@ -1620,9 +1012,11 @@
           <w:numId w:val="27"/>
         </w:numPr>
       </w:pPr>
+      <w:proofErr w:type="spellStart"/>
       <w:r>
         <w:t>ermAPIUrl</w:t>
       </w:r>
+      <w:proofErr w:type="spellEnd"/>
     </w:p>
     <w:p>
       <w:pPr>
@@ -1647,9 +1041,11 @@
           <w:numId w:val="27"/>
         </w:numPr>
       </w:pPr>
+      <w:proofErr w:type="spellStart"/>
       <w:r>
         <w:t>dashboardTemplateItemId</w:t>
       </w:r>
+      <w:proofErr w:type="spellEnd"/>
     </w:p>
     <w:p>
       <w:pPr>
@@ -1671,9 +1067,11 @@
           <w:numId w:val="27"/>
         </w:numPr>
       </w:pPr>
+      <w:proofErr w:type="spellStart"/>
       <w:r>
         <w:t>planTemplateFeatureServiceUrl</w:t>
       </w:r>
+      <w:proofErr w:type="spellEnd"/>
     </w:p>
     <w:p>
       <w:pPr>
@@ -1686,9 +1084,11 @@
       <w:r>
         <w:t xml:space="preserve">The URL of the </w:t>
       </w:r>
+      <w:proofErr w:type="spellStart"/>
       <w:r>
         <w:t>ERM_Plan_Template</w:t>
       </w:r>
+      <w:proofErr w:type="spellEnd"/>
       <w:r>
         <w:t xml:space="preserve"> feature service.</w:t>
       </w:r>
@@ -1701,9 +1101,11 @@
           <w:numId w:val="27"/>
         </w:numPr>
       </w:pPr>
+      <w:proofErr w:type="spellStart"/>
       <w:r>
         <w:t>planDefaultsFeatureServiceUrl</w:t>
       </w:r>
+      <w:proofErr w:type="spellEnd"/>
     </w:p>
     <w:p>
       <w:pPr>
@@ -1716,9 +1118,11 @@
       <w:r>
         <w:t xml:space="preserve">The URL of the </w:t>
       </w:r>
+      <w:proofErr w:type="spellStart"/>
       <w:r>
         <w:t>ERM_Plan_Defaults</w:t>
       </w:r>
+      <w:proofErr w:type="spellEnd"/>
       <w:r>
         <w:t xml:space="preserve"> feature service.</w:t>
       </w:r>
@@ -1731,9 +1135,11 @@
           <w:numId w:val="27"/>
         </w:numPr>
       </w:pPr>
+      <w:proofErr w:type="spellStart"/>
       <w:r>
         <w:t>planRegistryFeatureLayerUrl</w:t>
       </w:r>
+      <w:proofErr w:type="spellEnd"/>
     </w:p>
     <w:p>
       <w:pPr>
@@ -1746,9 +1152,11 @@
       <w:r>
         <w:t xml:space="preserve">The URL of the </w:t>
       </w:r>
+      <w:proofErr w:type="spellStart"/>
       <w:r>
         <w:t>ERM_Registry</w:t>
       </w:r>
+      <w:proofErr w:type="spellEnd"/>
       <w:r>
         <w:t xml:space="preserve"> table.</w:t>
       </w:r>
@@ -1761,9 +1169,11 @@
           <w:numId w:val="27"/>
         </w:numPr>
       </w:pPr>
+      <w:proofErr w:type="spellStart"/>
       <w:r>
         <w:t>bsiGPBaseUrl</w:t>
       </w:r>
+      <w:proofErr w:type="spellEnd"/>
     </w:p>
     <w:p>
       <w:pPr>
@@ -1785,9 +1195,11 @@
           <w:numId w:val="27"/>
         </w:numPr>
       </w:pPr>
+      <w:proofErr w:type="spellStart"/>
       <w:r>
         <w:t>solveParametersFeatureServiceUrl</w:t>
       </w:r>
+      <w:proofErr w:type="spellEnd"/>
     </w:p>
     <w:p>
       <w:pPr>
@@ -1800,9 +1212,11 @@
       <w:r>
         <w:t xml:space="preserve">The URL of the </w:t>
       </w:r>
+      <w:proofErr w:type="spellStart"/>
       <w:r>
         <w:t>ERM_Solve_Parameters_View</w:t>
       </w:r>
+      <w:proofErr w:type="spellEnd"/>
       <w:r>
         <w:t>. Note this should point to the View made from the service, not the service itself.</w:t>
       </w:r>
@@ -1815,9 +1229,11 @@
           <w:numId w:val="27"/>
         </w:numPr>
       </w:pPr>
+      <w:proofErr w:type="spellStart"/>
       <w:r>
         <w:t>dashboardGPUrl</w:t>
       </w:r>
+      <w:proofErr w:type="spellEnd"/>
     </w:p>
     <w:p>
       <w:pPr>
@@ -1839,9 +1255,11 @@
           <w:numId w:val="27"/>
         </w:numPr>
       </w:pPr>
+      <w:proofErr w:type="spellStart"/>
       <w:r>
         <w:t>vehicleLocationFeatureServiceUrl</w:t>
       </w:r>
+      <w:proofErr w:type="spellEnd"/>
     </w:p>
     <w:p>
       <w:pPr>
@@ -1878,9 +1296,11 @@
           <w:numId w:val="27"/>
         </w:numPr>
       </w:pPr>
+      <w:proofErr w:type="spellStart"/>
       <w:r>
         <w:t>layersItemId</w:t>
       </w:r>
+      <w:proofErr w:type="spellEnd"/>
     </w:p>
     <w:p>
       <w:pPr>
@@ -1902,9 +1322,11 @@
           <w:numId w:val="27"/>
         </w:numPr>
       </w:pPr>
+      <w:proofErr w:type="spellStart"/>
       <w:r>
         <w:t>dispatcherId</w:t>
       </w:r>
+      <w:proofErr w:type="spellEnd"/>
     </w:p>
     <w:p>
       <w:pPr>
@@ -1926,9 +1348,11 @@
           <w:numId w:val="27"/>
         </w:numPr>
       </w:pPr>
+      <w:proofErr w:type="spellStart"/>
       <w:r>
         <w:t>includeOrderPairs</w:t>
       </w:r>
+      <w:proofErr w:type="spellEnd"/>
     </w:p>
     <w:p>
       <w:pPr>
@@ -2014,9 +1438,11 @@
           <w:numId w:val="27"/>
         </w:numPr>
       </w:pPr>
+      <w:proofErr w:type="spellStart"/>
       <w:r>
         <w:t>Maxsizeinbytes</w:t>
       </w:r>
+      <w:proofErr w:type="spellEnd"/>
     </w:p>
     <w:p>
       <w:pPr>
@@ -2038,9 +1464,11 @@
           <w:numId w:val="27"/>
         </w:numPr>
       </w:pPr>
+      <w:proofErr w:type="spellStart"/>
       <w:r>
         <w:t>Maxfiles</w:t>
       </w:r>
+      <w:proofErr w:type="spellEnd"/>
     </w:p>
     <w:p>
       <w:pPr>
@@ -2062,12 +1490,14 @@
           <w:numId w:val="27"/>
         </w:numPr>
       </w:pPr>
+      <w:proofErr w:type="spellStart"/>
       <w:r>
         <w:t>R</w:t>
       </w:r>
       <w:r>
         <w:t>outesymbologycolors</w:t>
       </w:r>
+      <w:proofErr w:type="spellEnd"/>
     </w:p>
     <w:p>
       <w:pPr>
@@ -2089,12 +1519,14 @@
           <w:numId w:val="27"/>
         </w:numPr>
       </w:pPr>
+      <w:proofErr w:type="spellStart"/>
       <w:r>
         <w:t>R</w:t>
       </w:r>
       <w:r>
         <w:t>outesymbologywidth</w:t>
       </w:r>
+      <w:proofErr w:type="spellEnd"/>
     </w:p>
     <w:p>
       <w:pPr>
@@ -2116,9 +1548,11 @@
           <w:numId w:val="27"/>
         </w:numPr>
       </w:pPr>
+      <w:proofErr w:type="spellStart"/>
       <w:r>
         <w:t>includeNetworkAnalysisLyrInVRPResult</w:t>
       </w:r>
+      <w:proofErr w:type="spellEnd"/>
     </w:p>
     <w:p>
       <w:pPr>
@@ -2131,8 +1565,109 @@
       <w:r>
         <w:t>When set to true, the VRP output layer is saved in the jobs output folder on the ArcGIS Server machine. This can help in debugging issues. Should be left as false for Production.</w:t>
       </w:r>
-      <w:bookmarkStart w:id="8" w:name="_GoBack"/>
-      <w:bookmarkEnd w:id="8"/>
+    </w:p>
+    <w:p>
+      <w:pPr>
+        <w:pStyle w:val="ListParagraph"/>
+        <w:numPr>
+          <w:ilvl w:val="0"/>
+          <w:numId w:val="27"/>
+        </w:numPr>
+      </w:pPr>
+      <w:proofErr w:type="spellStart"/>
+      <w:r>
+        <w:t>zoneLabelingInfo</w:t>
+      </w:r>
+      <w:proofErr w:type="spellEnd"/>
+    </w:p>
+    <w:p>
+      <w:pPr>
+        <w:pStyle w:val="ListParagraph"/>
+        <w:numPr>
+          <w:ilvl w:val="1"/>
+          <w:numId w:val="27"/>
+        </w:numPr>
+      </w:pPr>
+      <w:r>
+        <w:t xml:space="preserve">Controls the label for </w:t>
+      </w:r>
+      <w:proofErr w:type="spellStart"/>
+      <w:r>
+        <w:t>Zone</w:t>
+      </w:r>
+      <w:proofErr w:type="spellEnd"/>
+      <w:r>
+        <w:t xml:space="preserve"> layer. For more details on available options s</w:t>
+      </w:r>
+      <w:r>
+        <w:t>ee https://developers.arcgis.com/web-map-specification/objects/labelingInfo/</w:t>
+      </w:r>
+    </w:p>
+    <w:p>
+      <w:pPr>
+        <w:pStyle w:val="ListParagraph"/>
+        <w:numPr>
+          <w:ilvl w:val="1"/>
+          <w:numId w:val="27"/>
+        </w:numPr>
+      </w:pPr>
+      <w:r>
+        <w:t>Key Options to change:</w:t>
+      </w:r>
+    </w:p>
+    <w:p>
+      <w:pPr>
+        <w:pStyle w:val="ListParagraph"/>
+        <w:numPr>
+          <w:ilvl w:val="2"/>
+          <w:numId w:val="27"/>
+        </w:numPr>
+      </w:pPr>
+      <w:r>
+        <w:t>expression - Arcade expression to create label</w:t>
+      </w:r>
+    </w:p>
+    <w:p>
+      <w:pPr>
+        <w:pStyle w:val="ListParagraph"/>
+        <w:numPr>
+          <w:ilvl w:val="2"/>
+          <w:numId w:val="27"/>
+        </w:numPr>
+      </w:pPr>
+      <w:r>
+        <w:t>color/</w:t>
+      </w:r>
+      <w:proofErr w:type="spellStart"/>
+      <w:r>
+        <w:t>haloColor</w:t>
+      </w:r>
+      <w:proofErr w:type="spellEnd"/>
+      <w:r>
+        <w:t xml:space="preserve"> - [</w:t>
+      </w:r>
+      <w:proofErr w:type="spellStart"/>
+      <w:r>
+        <w:t>r,g,b,a</w:t>
+      </w:r>
+      <w:proofErr w:type="spellEnd"/>
+      <w:r>
+        <w:t>]</w:t>
+      </w:r>
+    </w:p>
+    <w:p>
+      <w:pPr>
+        <w:pStyle w:val="ListParagraph"/>
+        <w:numPr>
+          <w:ilvl w:val="2"/>
+          <w:numId w:val="27"/>
+        </w:numPr>
+      </w:pPr>
+      <w:r>
+        <w:t>font - size, style, weight, etc.</w:t>
+      </w:r>
+      <w:bookmarkStart w:id="9" w:name="_GoBack"/>
+      <w:bookmarkEnd w:id="9"/>
     </w:p>
     <w:sectPr>
       <w:headerReference w:type="default" r:id="rId12"/>
@@ -2352,7 +1887,7 @@
                   </a:ln>
                   <a:extLst>
                     <a:ext uri="{FAA26D3D-D897-4be2-8F04-BA451C77F1D7}">
-                      <ma14:placeholderFlag xmlns:a14="http://schemas.microsoft.com/office/drawing/2010/main" xmlns:arto="http://schemas.microsoft.com/office/word/2006/arto" xmlns="" xmlns:mo="http://schemas.microsoft.com/office/mac/office/2008/main" xmlns:mv="urn:schemas-microsoft-com:mac:vml" xmlns:o="urn:schemas-microsoft-com:office:office" xmlns:v="urn:schemas-microsoft-com:vml" xmlns:w10="urn:schemas-microsoft-com:office:word" xmlns:w="http://schemas.openxmlformats.org/wordprocessingml/2006/main" xmlns:ma14="http://schemas.microsoft.com/office/mac/drawingml/2011/main"/>
+                      <ma14:placeholderFlag xmlns:ma14="http://schemas.microsoft.com/office/mac/drawingml/2011/main" xmlns:w="http://schemas.openxmlformats.org/wordprocessingml/2006/main" xmlns:w10="urn:schemas-microsoft-com:office:word" xmlns:v="urn:schemas-microsoft-com:vml" xmlns:o="urn:schemas-microsoft-com:office:office" xmlns:mv="urn:schemas-microsoft-com:mac:vml" xmlns:mo="http://schemas.microsoft.com/office/mac/office/2008/main" xmlns="" xmlns:arto="http://schemas.microsoft.com/office/word/2006/arto" xmlns:a14="http://schemas.microsoft.com/office/drawing/2010/main"/>
                     </a:ext>
                   </a:extLst>
                 </pic:spPr>
@@ -7412,12 +6947,9 @@
 </file>
 
 <file path=customXml/item1.xml><?xml version="1.0" encoding="utf-8"?>
-<?mso-contentType ?>
-<FormTemplates xmlns="http://schemas.microsoft.com/sharepoint/v3/contenttype/forms">
-  <Display>DocumentLibraryForm</Display>
-  <Edit>DocumentLibraryForm</Edit>
-  <New>DocumentLibraryForm</New>
-</FormTemplates>
+<p:properties xmlns:p="http://schemas.microsoft.com/office/2006/metadata/properties" xmlns:xsi="http://www.w3.org/2001/XMLSchema-instance" xmlns:pc="http://schemas.microsoft.com/office/infopath/2007/PartnerControls">
+  <documentManagement/>
+</p:properties>
 </file>
 
 <file path=customXml/item2.xml><?xml version="1.0" encoding="utf-8"?>
@@ -7626,9 +7158,12 @@
 </file>
 
 <file path=customXml/item3.xml><?xml version="1.0" encoding="utf-8"?>
-<p:properties xmlns:p="http://schemas.microsoft.com/office/2006/metadata/properties" xmlns:xsi="http://www.w3.org/2001/XMLSchema-instance" xmlns:pc="http://schemas.microsoft.com/office/infopath/2007/PartnerControls">
-  <documentManagement/>
-</p:properties>
+<?mso-contentType ?>
+<FormTemplates xmlns="http://schemas.microsoft.com/sharepoint/v3/contenttype/forms">
+  <Display>DocumentLibraryForm</Display>
+  <Edit>DocumentLibraryForm</Edit>
+  <New>DocumentLibraryForm</New>
+</FormTemplates>
 </file>
 
 <file path=customXml/item4.xml><?xml version="1.0" encoding="utf-8"?>
@@ -7636,9 +7171,10 @@
 </file>
 
 <file path=customXml/itemProps1.xml><?xml version="1.0" encoding="utf-8"?>
-<ds:datastoreItem xmlns:ds="http://schemas.openxmlformats.org/officeDocument/2006/customXml" ds:itemID="{2080074E-29EC-4151-9623-994429932D6D}">
+<ds:datastoreItem xmlns:ds="http://schemas.openxmlformats.org/officeDocument/2006/customXml" ds:itemID="{87A18308-A969-4D6E-BB09-05765A639619}">
   <ds:schemaRefs>
-    <ds:schemaRef ds:uri="http://schemas.microsoft.com/sharepoint/v3/contenttype/forms"/>
+    <ds:schemaRef ds:uri="http://schemas.microsoft.com/office/2006/metadata/properties"/>
+    <ds:schemaRef ds:uri="http://schemas.microsoft.com/office/infopath/2007/PartnerControls"/>
   </ds:schemaRefs>
 </ds:datastoreItem>
 </file>
@@ -7663,16 +7199,15 @@
 </file>
 
 <file path=customXml/itemProps3.xml><?xml version="1.0" encoding="utf-8"?>
-<ds:datastoreItem xmlns:ds="http://schemas.openxmlformats.org/officeDocument/2006/customXml" ds:itemID="{87A18308-A969-4D6E-BB09-05765A639619}">
+<ds:datastoreItem xmlns:ds="http://schemas.openxmlformats.org/officeDocument/2006/customXml" ds:itemID="{2080074E-29EC-4151-9623-994429932D6D}">
   <ds:schemaRefs>
-    <ds:schemaRef ds:uri="http://schemas.microsoft.com/office/2006/metadata/properties"/>
-    <ds:schemaRef ds:uri="http://schemas.microsoft.com/office/infopath/2007/PartnerControls"/>
+    <ds:schemaRef ds:uri="http://schemas.microsoft.com/sharepoint/v3/contenttype/forms"/>
   </ds:schemaRefs>
 </ds:datastoreItem>
 </file>
 
 <file path=customXml/itemProps4.xml><?xml version="1.0" encoding="utf-8"?>
-<ds:datastoreItem xmlns:ds="http://schemas.openxmlformats.org/officeDocument/2006/customXml" ds:itemID="{6E68A8A3-C040-47B9-BDAF-065129003D9F}">
+<ds:datastoreItem xmlns:ds="http://schemas.openxmlformats.org/officeDocument/2006/customXml" ds:itemID="{D37E4404-75B3-415E-A52F-01A2A222616E}">
   <ds:schemaRefs>
     <ds:schemaRef ds:uri="http://schemas.openxmlformats.org/officeDocument/2006/bibliography"/>
   </ds:schemaRefs>

</xml_diff>

<commit_message>
updates for WF ID brackets
</commit_message>
<xml_diff>
--- a/Configuration/ERM API Configuration.docx
+++ b/Configuration/ERM API Configuration.docx
@@ -13,12 +13,6 @@
         <w:pStyle w:val="EsriSubmittalDate"/>
         <w:ind w:left="3600"/>
       </w:pPr>
-      <w:r>
-        <w:t>November</w:t>
-      </w:r>
-      <w:r>
-        <w:t xml:space="preserve"> 2020</w:t>
-      </w:r>
     </w:p>
     <w:p>
       <w:pPr>
@@ -83,13 +77,13 @@
         </w:sectPr>
       </w:pPr>
     </w:p>
-    <w:bookmarkStart w:id="0" w:name="_Toc516213353" w:displacedByCustomXml="next"/>
+    <w:bookmarkStart w:id="0" w:name="_Toc516213319" w:displacedByCustomXml="next"/>
     <w:bookmarkEnd w:id="0" w:displacedByCustomXml="next"/>
-    <w:bookmarkStart w:id="1" w:name="_Toc516213349" w:displacedByCustomXml="next"/>
+    <w:bookmarkStart w:id="1" w:name="_Toc516213340" w:displacedByCustomXml="next"/>
     <w:bookmarkEnd w:id="1" w:displacedByCustomXml="next"/>
-    <w:bookmarkStart w:id="2" w:name="_Toc516213340" w:displacedByCustomXml="next"/>
+    <w:bookmarkStart w:id="2" w:name="_Toc516213349" w:displacedByCustomXml="next"/>
     <w:bookmarkEnd w:id="2" w:displacedByCustomXml="next"/>
-    <w:bookmarkStart w:id="3" w:name="_Toc516213319" w:displacedByCustomXml="next"/>
+    <w:bookmarkStart w:id="3" w:name="_Toc516213353" w:displacedByCustomXml="next"/>
     <w:bookmarkEnd w:id="3" w:displacedByCustomXml="next"/>
     <w:sdt>
       <w:sdtPr>
@@ -884,8 +878,29 @@
       <w:tr>
         <w:tc>
           <w:tcPr>
-            <w:cnfStyle w:val="001000000000" w:firstRow="0" w:lastRow="0" w:firstColumn="1" w:lastColumn="0" w:oddVBand="0" w:evenVBand="0" w:oddHBand="0" w:evenHBand="0" w:firstRowFirstColumn="0" w:firstRowLastColumn="0" w:lastRowFirstColumn="0" w:lastRowLastColumn="0"/>
             <w:tcW w:w="1355" w:type="dxa"/>
+          </w:tcPr>
+          <w:p>
+            <w:pPr>
+              <w:pStyle w:val="EsriProposalBodyText"/>
+              <w:cnfStyle w:val="001000000000" w:firstRow="0" w:lastRow="0" w:firstColumn="1" w:lastColumn="0" w:oddVBand="0" w:evenVBand="0" w:oddHBand="0" w:evenHBand="0" w:firstRowFirstColumn="0" w:firstRowLastColumn="0" w:lastRowFirstColumn="0" w:lastRowLastColumn="0"/>
+              <w:rPr>
+                <w:sz w:val="20"/>
+                <w:szCs w:val="18"/>
+              </w:rPr>
+            </w:pPr>
+            <w:r>
+              <w:rPr>
+                <w:sz w:val="20"/>
+                <w:szCs w:val="18"/>
+              </w:rPr>
+              <w:t>12/8/2020</w:t>
+            </w:r>
+          </w:p>
+        </w:tc>
+        <w:tc>
+          <w:tcPr>
+            <w:tcW w:w="6830" w:type="dxa"/>
           </w:tcPr>
           <w:p>
             <w:pPr>
@@ -895,21 +910,13 @@
                 <w:szCs w:val="18"/>
               </w:rPr>
             </w:pPr>
-          </w:p>
-        </w:tc>
-        <w:tc>
-          <w:tcPr>
-            <w:tcW w:w="6830" w:type="dxa"/>
-          </w:tcPr>
-          <w:p>
-            <w:pPr>
-              <w:pStyle w:val="EsriProposalBodyText"/>
-              <w:cnfStyle w:val="000000000000" w:firstRow="0" w:lastRow="0" w:firstColumn="0" w:lastColumn="0" w:oddVBand="0" w:evenVBand="0" w:oddHBand="0" w:evenHBand="0" w:firstRowFirstColumn="0" w:firstRowLastColumn="0" w:lastRowFirstColumn="0" w:lastRowLastColumn="0"/>
+            <w:r>
               <w:rPr>
                 <w:sz w:val="20"/>
                 <w:szCs w:val="18"/>
               </w:rPr>
-            </w:pPr>
+              <w:t>Note about WF ID brackets</w:t>
+            </w:r>
           </w:p>
         </w:tc>
         <w:tc>
@@ -919,12 +926,20 @@
           <w:p>
             <w:pPr>
               <w:pStyle w:val="EsriProposalBodyText"/>
-              <w:cnfStyle w:val="000000000000" w:firstRow="0" w:lastRow="0" w:firstColumn="0" w:lastColumn="0" w:oddVBand="0" w:evenVBand="0" w:oddHBand="0" w:evenHBand="0" w:firstRowFirstColumn="0" w:firstRowLastColumn="0" w:lastRowFirstColumn="0" w:lastRowLastColumn="0"/>
               <w:rPr>
                 <w:sz w:val="20"/>
                 <w:szCs w:val="18"/>
               </w:rPr>
             </w:pPr>
+            <w:r>
+              <w:rPr>
+                <w:sz w:val="20"/>
+                <w:szCs w:val="18"/>
+              </w:rPr>
+              <w:t>Mike Nelson</w:t>
+            </w:r>
+            <w:bookmarkStart w:id="8" w:name="_GoBack"/>
+            <w:bookmarkEnd w:id="8"/>
           </w:p>
         </w:tc>
       </w:tr>
@@ -954,12 +969,12 @@
       <w:pPr>
         <w:pStyle w:val="EsriHeading1"/>
       </w:pPr>
-      <w:bookmarkStart w:id="8" w:name="_Toc56516372"/>
+      <w:bookmarkStart w:id="9" w:name="_Toc56516372"/>
       <w:r>
         <w:lastRenderedPageBreak/>
         <w:t>Configuration</w:t>
       </w:r>
-      <w:bookmarkEnd w:id="8"/>
+      <w:bookmarkEnd w:id="9"/>
     </w:p>
     <w:p>
       <w:r>
@@ -1322,6 +1337,9 @@
       <w:r>
         <w:t>The ID value will be assigned to newly created Workforce assignments.</w:t>
       </w:r>
+      <w:r>
+        <w:t xml:space="preserve"> Needs to have brackets around the ID.</w:t>
+      </w:r>
     </w:p>
     <w:p>
       <w:pPr>
@@ -1364,8 +1382,6 @@
       <w:r>
         <w:t xml:space="preserve"> (there is a section for the ERM API log and one for Workforce)</w:t>
       </w:r>
-      <w:bookmarkStart w:id="9" w:name="_GoBack"/>
-      <w:bookmarkEnd w:id="9"/>
     </w:p>
     <w:p>
       <w:pPr>
@@ -1388,6 +1404,7 @@
         </w:numPr>
       </w:pPr>
       <w:r>
+        <w:lastRenderedPageBreak/>
         <w:t>Defines the amount of detail included in log files</w:t>
       </w:r>
     </w:p>
@@ -1400,7 +1417,6 @@
         </w:numPr>
       </w:pPr>
       <w:r>
-        <w:lastRenderedPageBreak/>
         <w:t>Filename</w:t>
       </w:r>
     </w:p>
@@ -1844,7 +1860,7 @@
                   </a:ln>
                   <a:extLst>
                     <a:ext uri="{FAA26D3D-D897-4be2-8F04-BA451C77F1D7}">
-                      <ma14:placeholderFlag xmlns:a14="http://schemas.microsoft.com/office/drawing/2010/main" xmlns:arto="http://schemas.microsoft.com/office/word/2006/arto" xmlns="" xmlns:mo="http://schemas.microsoft.com/office/mac/office/2008/main" xmlns:mv="urn:schemas-microsoft-com:mac:vml" xmlns:o="urn:schemas-microsoft-com:office:office" xmlns:v="urn:schemas-microsoft-com:vml" xmlns:w10="urn:schemas-microsoft-com:office:word" xmlns:w="http://schemas.openxmlformats.org/wordprocessingml/2006/main" xmlns:ma14="http://schemas.microsoft.com/office/mac/drawingml/2011/main"/>
+                      <ma14:placeholderFlag xmlns:ma14="http://schemas.microsoft.com/office/mac/drawingml/2011/main" xmlns:w="http://schemas.openxmlformats.org/wordprocessingml/2006/main" xmlns:w10="urn:schemas-microsoft-com:office:word" xmlns:v="urn:schemas-microsoft-com:vml" xmlns:o="urn:schemas-microsoft-com:office:office" xmlns:mv="urn:schemas-microsoft-com:mac:vml" xmlns:mo="http://schemas.microsoft.com/office/mac/office/2008/main" xmlns="" xmlns:arto="http://schemas.microsoft.com/office/word/2006/arto" xmlns:a14="http://schemas.microsoft.com/office/drawing/2010/main"/>
                     </a:ext>
                   </a:extLst>
                 </pic:spPr>
@@ -6904,12 +6920,9 @@
 </file>
 
 <file path=customXml/item1.xml><?xml version="1.0" encoding="utf-8"?>
-<?mso-contentType ?>
-<FormTemplates xmlns="http://schemas.microsoft.com/sharepoint/v3/contenttype/forms">
-  <Display>DocumentLibraryForm</Display>
-  <Edit>DocumentLibraryForm</Edit>
-  <New>DocumentLibraryForm</New>
-</FormTemplates>
+<p:properties xmlns:p="http://schemas.microsoft.com/office/2006/metadata/properties" xmlns:xsi="http://www.w3.org/2001/XMLSchema-instance" xmlns:pc="http://schemas.microsoft.com/office/infopath/2007/PartnerControls">
+  <documentManagement/>
+</p:properties>
 </file>
 
 <file path=customXml/item2.xml><?xml version="1.0" encoding="utf-8"?>
@@ -7118,9 +7131,12 @@
 </file>
 
 <file path=customXml/item3.xml><?xml version="1.0" encoding="utf-8"?>
-<p:properties xmlns:p="http://schemas.microsoft.com/office/2006/metadata/properties" xmlns:xsi="http://www.w3.org/2001/XMLSchema-instance" xmlns:pc="http://schemas.microsoft.com/office/infopath/2007/PartnerControls">
-  <documentManagement/>
-</p:properties>
+<?mso-contentType ?>
+<FormTemplates xmlns="http://schemas.microsoft.com/sharepoint/v3/contenttype/forms">
+  <Display>DocumentLibraryForm</Display>
+  <Edit>DocumentLibraryForm</Edit>
+  <New>DocumentLibraryForm</New>
+</FormTemplates>
 </file>
 
 <file path=customXml/item4.xml><?xml version="1.0" encoding="utf-8"?>
@@ -7128,9 +7144,10 @@
 </file>
 
 <file path=customXml/itemProps1.xml><?xml version="1.0" encoding="utf-8"?>
-<ds:datastoreItem xmlns:ds="http://schemas.openxmlformats.org/officeDocument/2006/customXml" ds:itemID="{2080074E-29EC-4151-9623-994429932D6D}">
+<ds:datastoreItem xmlns:ds="http://schemas.openxmlformats.org/officeDocument/2006/customXml" ds:itemID="{87A18308-A969-4D6E-BB09-05765A639619}">
   <ds:schemaRefs>
-    <ds:schemaRef ds:uri="http://schemas.microsoft.com/sharepoint/v3/contenttype/forms"/>
+    <ds:schemaRef ds:uri="http://schemas.microsoft.com/office/2006/metadata/properties"/>
+    <ds:schemaRef ds:uri="http://schemas.microsoft.com/office/infopath/2007/PartnerControls"/>
   </ds:schemaRefs>
 </ds:datastoreItem>
 </file>
@@ -7155,16 +7172,15 @@
 </file>
 
 <file path=customXml/itemProps3.xml><?xml version="1.0" encoding="utf-8"?>
-<ds:datastoreItem xmlns:ds="http://schemas.openxmlformats.org/officeDocument/2006/customXml" ds:itemID="{87A18308-A969-4D6E-BB09-05765A639619}">
+<ds:datastoreItem xmlns:ds="http://schemas.openxmlformats.org/officeDocument/2006/customXml" ds:itemID="{2080074E-29EC-4151-9623-994429932D6D}">
   <ds:schemaRefs>
-    <ds:schemaRef ds:uri="http://schemas.microsoft.com/office/2006/metadata/properties"/>
-    <ds:schemaRef ds:uri="http://schemas.microsoft.com/office/infopath/2007/PartnerControls"/>
+    <ds:schemaRef ds:uri="http://schemas.microsoft.com/sharepoint/v3/contenttype/forms"/>
   </ds:schemaRefs>
 </ds:datastoreItem>
 </file>
 
 <file path=customXml/itemProps4.xml><?xml version="1.0" encoding="utf-8"?>
-<ds:datastoreItem xmlns:ds="http://schemas.openxmlformats.org/officeDocument/2006/customXml" ds:itemID="{7A67888E-CCDA-4C7E-856A-5D84C3765B1D}">
+<ds:datastoreItem xmlns:ds="http://schemas.openxmlformats.org/officeDocument/2006/customXml" ds:itemID="{D1EEF320-B252-4531-9BB3-C9EE8DB0A754}">
   <ds:schemaRefs>
     <ds:schemaRef ds:uri="http://schemas.openxmlformats.org/officeDocument/2006/bibliography"/>
   </ds:schemaRefs>

</xml_diff>

<commit_message>
additions for workfoce field config
</commit_message>
<xml_diff>
--- a/Configuration/ERM API Configuration.docx
+++ b/Configuration/ERM API Configuration.docx
@@ -13,6 +13,27 @@
         <w:pStyle w:val="EsriSubmittalDate"/>
         <w:ind w:left="3600"/>
       </w:pPr>
+      <w:r>
+        <w:t xml:space="preserve">Last Update: </w:t>
+      </w:r>
+      <w:r>
+        <w:fldChar w:fldCharType="begin"/>
+      </w:r>
+      <w:r>
+        <w:instrText xml:space="preserve"> SAVEDATE  \@ "MMMM d, yyyy"  \* MERGEFORMAT </w:instrText>
+      </w:r>
+      <w:r>
+        <w:fldChar w:fldCharType="separate"/>
+      </w:r>
+      <w:r>
+        <w:rPr>
+          <w:noProof/>
+        </w:rPr>
+        <w:t>December 9, 2020</w:t>
+      </w:r>
+      <w:r>
+        <w:fldChar w:fldCharType="end"/>
+      </w:r>
     </w:p>
     <w:p>
       <w:pPr>
@@ -135,7 +156,7 @@
           <w:r>
             <w:fldChar w:fldCharType="separate"/>
           </w:r>
-          <w:hyperlink w:anchor="_Toc56516369" w:history="1">
+          <w:hyperlink w:anchor="_Toc58403143" w:history="1">
             <w:r>
               <w:rPr>
                 <w:rStyle w:val="Hyperlink"/>
@@ -173,7 +194,7 @@
               <w:rPr>
                 <w:webHidden/>
               </w:rPr>
-              <w:instrText xml:space="preserve"> PAGEREF _Toc56516369 \h </w:instrText>
+              <w:instrText xml:space="preserve"> PAGEREF _Toc58403143 \h </w:instrText>
             </w:r>
             <w:r>
               <w:rPr>
@@ -213,7 +234,7 @@
               <w:sz w:val="22"/>
             </w:rPr>
           </w:pPr>
-          <w:hyperlink w:anchor="_Toc56516370" w:history="1">
+          <w:hyperlink w:anchor="_Toc58403144" w:history="1">
             <w:r>
               <w:rPr>
                 <w:rStyle w:val="Hyperlink"/>
@@ -255,7 +276,7 @@
                 <w:noProof/>
                 <w:webHidden/>
               </w:rPr>
-              <w:instrText xml:space="preserve"> PAGEREF _Toc56516370 \h </w:instrText>
+              <w:instrText xml:space="preserve"> PAGEREF _Toc58403144 \h </w:instrText>
             </w:r>
             <w:r>
               <w:rPr>
@@ -299,7 +320,7 @@
               <w:sz w:val="22"/>
             </w:rPr>
           </w:pPr>
-          <w:hyperlink w:anchor="_Toc56516371" w:history="1">
+          <w:hyperlink w:anchor="_Toc58403145" w:history="1">
             <w:r>
               <w:rPr>
                 <w:rStyle w:val="Hyperlink"/>
@@ -341,7 +362,7 @@
                 <w:noProof/>
                 <w:webHidden/>
               </w:rPr>
-              <w:instrText xml:space="preserve"> PAGEREF _Toc56516371 \h </w:instrText>
+              <w:instrText xml:space="preserve"> PAGEREF _Toc58403145 \h </w:instrText>
             </w:r>
             <w:r>
               <w:rPr>
@@ -382,7 +403,7 @@
               <w:szCs w:val="22"/>
             </w:rPr>
           </w:pPr>
-          <w:hyperlink w:anchor="_Toc56516372" w:history="1">
+          <w:hyperlink w:anchor="_Toc58403146" w:history="1">
             <w:r>
               <w:rPr>
                 <w:rStyle w:val="Hyperlink"/>
@@ -420,7 +441,7 @@
               <w:rPr>
                 <w:webHidden/>
               </w:rPr>
-              <w:instrText xml:space="preserve"> PAGEREF _Toc56516372 \h </w:instrText>
+              <w:instrText xml:space="preserve"> PAGEREF _Toc58403146 \h </w:instrText>
             </w:r>
             <w:r>
               <w:rPr>
@@ -479,7 +500,7 @@
       <w:pPr>
         <w:pStyle w:val="EsriHeading1"/>
       </w:pPr>
-      <w:bookmarkStart w:id="4" w:name="_Toc56516369"/>
+      <w:bookmarkStart w:id="4" w:name="_Toc58403143"/>
       <w:r>
         <w:lastRenderedPageBreak/>
         <w:t>Overview</w:t>
@@ -564,7 +585,7 @@
       <w:pPr>
         <w:pStyle w:val="EsriHeading2"/>
       </w:pPr>
-      <w:bookmarkStart w:id="5" w:name="_Toc56516370"/>
+      <w:bookmarkStart w:id="5" w:name="_Toc58403144"/>
       <w:r>
         <w:t>Configuration File</w:t>
       </w:r>
@@ -581,10 +602,26 @@
         <w:t xml:space="preserve"> </w:t>
       </w:r>
       <w:r>
-        <w:t xml:space="preserve">is the config.json file under the </w:t>
-      </w:r>
-      <w:r>
-        <w:t>middleware\src\config</w:t>
+        <w:t xml:space="preserve">is the </w:t>
+      </w:r>
+      <w:proofErr w:type="spellStart"/>
+      <w:r>
+        <w:t>config.json</w:t>
+      </w:r>
+      <w:proofErr w:type="spellEnd"/>
+      <w:r>
+        <w:t xml:space="preserve"> file under the </w:t>
+      </w:r>
+      <w:r>
+        <w:t>middleware\</w:t>
+      </w:r>
+      <w:proofErr w:type="spellStart"/>
+      <w:r>
+        <w:t>src</w:t>
+      </w:r>
+      <w:proofErr w:type="spellEnd"/>
+      <w:r>
+        <w:t>\config</w:t>
       </w:r>
       <w:r>
         <w:t xml:space="preserve"> folder </w:t>
@@ -609,7 +646,7 @@
         </w:numPr>
       </w:pPr>
       <w:bookmarkStart w:id="6" w:name="_Toc45882345"/>
-      <w:bookmarkStart w:id="7" w:name="_Toc56516371"/>
+      <w:bookmarkStart w:id="7" w:name="_Toc58403145"/>
       <w:r>
         <w:t>Revision History</w:t>
       </w:r>
@@ -878,12 +915,12 @@
       <w:tr>
         <w:tc>
           <w:tcPr>
+            <w:cnfStyle w:val="001000000000" w:firstRow="0" w:lastRow="0" w:firstColumn="1" w:lastColumn="0" w:oddVBand="0" w:evenVBand="0" w:oddHBand="0" w:evenHBand="0" w:firstRowFirstColumn="0" w:firstRowLastColumn="0" w:lastRowFirstColumn="0" w:lastRowLastColumn="0"/>
             <w:tcW w:w="1355" w:type="dxa"/>
           </w:tcPr>
           <w:p>
             <w:pPr>
               <w:pStyle w:val="EsriProposalBodyText"/>
-              <w:cnfStyle w:val="001000000000" w:firstRow="0" w:lastRow="0" w:firstColumn="1" w:lastColumn="0" w:oddVBand="0" w:evenVBand="0" w:oddHBand="0" w:evenHBand="0" w:firstRowFirstColumn="0" w:firstRowLastColumn="0" w:lastRowFirstColumn="0" w:lastRowLastColumn="0"/>
               <w:rPr>
                 <w:sz w:val="20"/>
                 <w:szCs w:val="18"/>
@@ -905,6 +942,7 @@
           <w:p>
             <w:pPr>
               <w:pStyle w:val="EsriProposalBodyText"/>
+              <w:cnfStyle w:val="000000000000" w:firstRow="0" w:lastRow="0" w:firstColumn="0" w:lastColumn="0" w:oddVBand="0" w:evenVBand="0" w:oddHBand="0" w:evenHBand="0" w:firstRowFirstColumn="0" w:firstRowLastColumn="0" w:lastRowFirstColumn="0" w:lastRowLastColumn="0"/>
               <w:rPr>
                 <w:sz w:val="20"/>
                 <w:szCs w:val="18"/>
@@ -916,6 +954,82 @@
                 <w:szCs w:val="18"/>
               </w:rPr>
               <w:t>Note about WF ID brackets</w:t>
+            </w:r>
+          </w:p>
+        </w:tc>
+        <w:tc>
+          <w:tcPr>
+            <w:tcW w:w="1980" w:type="dxa"/>
+          </w:tcPr>
+          <w:p>
+            <w:pPr>
+              <w:pStyle w:val="EsriProposalBodyText"/>
+              <w:cnfStyle w:val="000000000000" w:firstRow="0" w:lastRow="0" w:firstColumn="0" w:lastColumn="0" w:oddVBand="0" w:evenVBand="0" w:oddHBand="0" w:evenHBand="0" w:firstRowFirstColumn="0" w:firstRowLastColumn="0" w:lastRowFirstColumn="0" w:lastRowLastColumn="0"/>
+              <w:rPr>
+                <w:sz w:val="20"/>
+                <w:szCs w:val="18"/>
+              </w:rPr>
+            </w:pPr>
+            <w:r>
+              <w:rPr>
+                <w:sz w:val="20"/>
+                <w:szCs w:val="18"/>
+              </w:rPr>
+              <w:t>Mike Nelson</w:t>
+            </w:r>
+          </w:p>
+        </w:tc>
+      </w:tr>
+      <w:tr>
+        <w:tc>
+          <w:tcPr>
+            <w:tcW w:w="1355" w:type="dxa"/>
+          </w:tcPr>
+          <w:p>
+            <w:pPr>
+              <w:pStyle w:val="EsriProposalBodyText"/>
+              <w:cnfStyle w:val="001000000000" w:firstRow="0" w:lastRow="0" w:firstColumn="1" w:lastColumn="0" w:oddVBand="0" w:evenVBand="0" w:oddHBand="0" w:evenHBand="0" w:firstRowFirstColumn="0" w:firstRowLastColumn="0" w:lastRowFirstColumn="0" w:lastRowLastColumn="0"/>
+              <w:rPr>
+                <w:sz w:val="20"/>
+                <w:szCs w:val="18"/>
+              </w:rPr>
+            </w:pPr>
+            <w:r>
+              <w:rPr>
+                <w:sz w:val="20"/>
+                <w:szCs w:val="18"/>
+              </w:rPr>
+              <w:t>12/9/2020</w:t>
+            </w:r>
+          </w:p>
+        </w:tc>
+        <w:tc>
+          <w:tcPr>
+            <w:tcW w:w="6830" w:type="dxa"/>
+          </w:tcPr>
+          <w:p>
+            <w:pPr>
+              <w:pStyle w:val="EsriProposalBodyText"/>
+              <w:rPr>
+                <w:sz w:val="20"/>
+                <w:szCs w:val="18"/>
+              </w:rPr>
+            </w:pPr>
+            <w:r>
+              <w:rPr>
+                <w:sz w:val="20"/>
+                <w:szCs w:val="18"/>
+              </w:rPr>
+              <w:t>Workforce</w:t>
+            </w:r>
+            <w:bookmarkStart w:id="8" w:name="_GoBack"/>
+            <w:bookmarkEnd w:id="8"/>
+            <w:r>
+              <w:rPr>
+                <w:sz w:val="20"/>
+                <w:szCs w:val="18"/>
+              </w:rPr>
+              <w:t xml:space="preserve"> field configuration</w:t>
             </w:r>
           </w:p>
         </w:tc>
@@ -938,8 +1052,6 @@
               </w:rPr>
               <w:t>Mike Nelson</w:t>
             </w:r>
-            <w:bookmarkStart w:id="8" w:name="_GoBack"/>
-            <w:bookmarkEnd w:id="8"/>
           </w:p>
         </w:tc>
       </w:tr>
@@ -969,7 +1081,7 @@
       <w:pPr>
         <w:pStyle w:val="EsriHeading1"/>
       </w:pPr>
-      <w:bookmarkStart w:id="9" w:name="_Toc56516372"/>
+      <w:bookmarkStart w:id="9" w:name="_Toc58403146"/>
       <w:r>
         <w:lastRenderedPageBreak/>
         <w:t>Configuration</w:t>
@@ -984,6 +1096,7 @@
         <w:t>brevity.</w:t>
       </w:r>
     </w:p>
+    <w:p/>
     <w:p>
       <w:pPr>
         <w:pStyle w:val="ListParagraph"/>
@@ -992,9 +1105,11 @@
           <w:numId w:val="27"/>
         </w:numPr>
       </w:pPr>
+      <w:proofErr w:type="spellStart"/>
       <w:r>
         <w:t>portalUrl</w:t>
       </w:r>
+      <w:proofErr w:type="spellEnd"/>
     </w:p>
     <w:p>
       <w:pPr>
@@ -1016,9 +1131,11 @@
           <w:numId w:val="27"/>
         </w:numPr>
       </w:pPr>
+      <w:proofErr w:type="spellStart"/>
       <w:r>
         <w:t>hostingServerBaseUrl</w:t>
       </w:r>
+      <w:proofErr w:type="spellEnd"/>
     </w:p>
     <w:p>
       <w:pPr>
@@ -1040,9 +1157,11 @@
           <w:numId w:val="27"/>
         </w:numPr>
       </w:pPr>
+      <w:proofErr w:type="spellStart"/>
       <w:r>
         <w:t>ermAPIUrl</w:t>
       </w:r>
+      <w:proofErr w:type="spellEnd"/>
     </w:p>
     <w:p>
       <w:pPr>
@@ -1067,9 +1186,11 @@
           <w:numId w:val="27"/>
         </w:numPr>
       </w:pPr>
+      <w:proofErr w:type="spellStart"/>
       <w:r>
         <w:t>dashboardTemplateItemId</w:t>
       </w:r>
+      <w:proofErr w:type="spellEnd"/>
     </w:p>
     <w:p>
       <w:pPr>
@@ -1091,9 +1212,11 @@
           <w:numId w:val="27"/>
         </w:numPr>
       </w:pPr>
+      <w:proofErr w:type="spellStart"/>
       <w:r>
         <w:t>planTemplateFeatureServiceUrl</w:t>
       </w:r>
+      <w:proofErr w:type="spellEnd"/>
     </w:p>
     <w:p>
       <w:pPr>
@@ -1106,9 +1229,11 @@
       <w:r>
         <w:t xml:space="preserve">The URL of the </w:t>
       </w:r>
+      <w:proofErr w:type="spellStart"/>
       <w:r>
         <w:t>ERM_Plan_Template</w:t>
       </w:r>
+      <w:proofErr w:type="spellEnd"/>
       <w:r>
         <w:t xml:space="preserve"> feature service.</w:t>
       </w:r>
@@ -1121,9 +1246,11 @@
           <w:numId w:val="27"/>
         </w:numPr>
       </w:pPr>
+      <w:proofErr w:type="spellStart"/>
       <w:r>
         <w:t>planDefaultsFeatureServiceUrl</w:t>
       </w:r>
+      <w:proofErr w:type="spellEnd"/>
     </w:p>
     <w:p>
       <w:pPr>
@@ -1136,9 +1263,11 @@
       <w:r>
         <w:t xml:space="preserve">The URL of the </w:t>
       </w:r>
+      <w:proofErr w:type="spellStart"/>
       <w:r>
         <w:t>ERM_Plan_Defaults</w:t>
       </w:r>
+      <w:proofErr w:type="spellEnd"/>
       <w:r>
         <w:t xml:space="preserve"> feature service.</w:t>
       </w:r>
@@ -1151,9 +1280,11 @@
           <w:numId w:val="27"/>
         </w:numPr>
       </w:pPr>
+      <w:proofErr w:type="spellStart"/>
       <w:r>
         <w:t>planRegistryFeatureLayerUrl</w:t>
       </w:r>
+      <w:proofErr w:type="spellEnd"/>
     </w:p>
     <w:p>
       <w:pPr>
@@ -1166,9 +1297,11 @@
       <w:r>
         <w:t xml:space="preserve">The URL of the </w:t>
       </w:r>
+      <w:proofErr w:type="spellStart"/>
       <w:r>
         <w:t>ERM_Registry</w:t>
       </w:r>
+      <w:proofErr w:type="spellEnd"/>
       <w:r>
         <w:t xml:space="preserve"> table.</w:t>
       </w:r>
@@ -1181,9 +1314,11 @@
           <w:numId w:val="27"/>
         </w:numPr>
       </w:pPr>
+      <w:proofErr w:type="spellStart"/>
       <w:r>
         <w:t>bsiGPBaseUrl</w:t>
       </w:r>
+      <w:proofErr w:type="spellEnd"/>
     </w:p>
     <w:p>
       <w:pPr>
@@ -1205,9 +1340,11 @@
           <w:numId w:val="27"/>
         </w:numPr>
       </w:pPr>
+      <w:proofErr w:type="spellStart"/>
       <w:r>
         <w:t>solveParametersFeatureServiceUrl</w:t>
       </w:r>
+      <w:proofErr w:type="spellEnd"/>
     </w:p>
     <w:p>
       <w:pPr>
@@ -1220,9 +1357,11 @@
       <w:r>
         <w:t xml:space="preserve">The URL of the </w:t>
       </w:r>
+      <w:proofErr w:type="spellStart"/>
       <w:r>
         <w:t>ERM_Solve_Parameters_View</w:t>
       </w:r>
+      <w:proofErr w:type="spellEnd"/>
       <w:r>
         <w:t>. Note this should point to the View made from the service, not the service itself.</w:t>
       </w:r>
@@ -1235,9 +1374,11 @@
           <w:numId w:val="27"/>
         </w:numPr>
       </w:pPr>
+      <w:proofErr w:type="spellStart"/>
       <w:r>
         <w:t>dashboardGPUrl</w:t>
       </w:r>
+      <w:proofErr w:type="spellEnd"/>
     </w:p>
     <w:p>
       <w:pPr>
@@ -1259,9 +1400,11 @@
           <w:numId w:val="27"/>
         </w:numPr>
       </w:pPr>
+      <w:proofErr w:type="spellStart"/>
       <w:r>
         <w:t>vehicleLocationFeatureServiceUrl</w:t>
       </w:r>
+      <w:proofErr w:type="spellEnd"/>
     </w:p>
     <w:p>
       <w:pPr>
@@ -1298,9 +1441,11 @@
           <w:numId w:val="27"/>
         </w:numPr>
       </w:pPr>
+      <w:proofErr w:type="spellStart"/>
       <w:r>
         <w:t>layersItemId</w:t>
       </w:r>
+      <w:proofErr w:type="spellEnd"/>
     </w:p>
     <w:p>
       <w:pPr>
@@ -1322,9 +1467,11 @@
           <w:numId w:val="27"/>
         </w:numPr>
       </w:pPr>
+      <w:proofErr w:type="spellStart"/>
       <w:r>
         <w:t>dispatcherId</w:t>
       </w:r>
+      <w:proofErr w:type="spellEnd"/>
     </w:p>
     <w:p>
       <w:pPr>
@@ -1345,12 +1492,39 @@
       <w:pPr>
         <w:pStyle w:val="ListParagraph"/>
         <w:numPr>
-          <w:ilvl w:val="0"/>
+          <w:ilvl w:val="1"/>
           <w:numId w:val="27"/>
         </w:numPr>
       </w:pPr>
-      <w:r>
-        <w:t>includeOrderPairs</w:t>
+      <w:proofErr w:type="spellStart"/>
+      <w:r>
+        <w:t>locationField</w:t>
+      </w:r>
+      <w:proofErr w:type="spellEnd"/>
+    </w:p>
+    <w:p>
+      <w:pPr>
+        <w:pStyle w:val="ListParagraph"/>
+        <w:numPr>
+          <w:ilvl w:val="2"/>
+          <w:numId w:val="27"/>
+        </w:numPr>
+      </w:pPr>
+      <w:r>
+        <w:t>Field from Orders table that will be mapped into the Location field in the Workforce layer.</w:t>
+      </w:r>
+    </w:p>
+    <w:p>
+      <w:pPr>
+        <w:pStyle w:val="ListParagraph"/>
+        <w:numPr>
+          <w:ilvl w:val="2"/>
+          <w:numId w:val="27"/>
+        </w:numPr>
+      </w:pPr>
+      <w:r>
+        <w:lastRenderedPageBreak/>
+        <w:t>All records in Orders table need to have a value. Any empty/null values will cause sync to fail.</w:t>
       </w:r>
     </w:p>
     <w:p>
@@ -1361,8 +1535,60 @@
           <w:numId w:val="27"/>
         </w:numPr>
       </w:pPr>
-      <w:r>
-        <w:t>True if Order Pairs functionality is being used.</w:t>
+      <w:proofErr w:type="spellStart"/>
+      <w:r>
+        <w:t>descriptionField</w:t>
+      </w:r>
+      <w:proofErr w:type="spellEnd"/>
+    </w:p>
+    <w:p>
+      <w:pPr>
+        <w:pStyle w:val="ListParagraph"/>
+        <w:numPr>
+          <w:ilvl w:val="2"/>
+          <w:numId w:val="27"/>
+        </w:numPr>
+      </w:pPr>
+      <w:r>
+        <w:t xml:space="preserve">Field from Orders table that will be mapped into the </w:t>
+      </w:r>
+      <w:r>
+        <w:t>Description</w:t>
+      </w:r>
+      <w:r>
+        <w:t xml:space="preserve"> field in the Workforce layer.</w:t>
+      </w:r>
+    </w:p>
+    <w:p>
+      <w:pPr>
+        <w:pStyle w:val="ListParagraph"/>
+        <w:numPr>
+          <w:ilvl w:val="1"/>
+          <w:numId w:val="27"/>
+        </w:numPr>
+      </w:pPr>
+      <w:proofErr w:type="spellStart"/>
+      <w:r>
+        <w:t>duedateField</w:t>
+      </w:r>
+      <w:proofErr w:type="spellEnd"/>
+    </w:p>
+    <w:p>
+      <w:pPr>
+        <w:pStyle w:val="ListParagraph"/>
+        <w:numPr>
+          <w:ilvl w:val="2"/>
+          <w:numId w:val="27"/>
+        </w:numPr>
+      </w:pPr>
+      <w:r>
+        <w:t xml:space="preserve">Field from Orders table that will be mapped into the </w:t>
+      </w:r>
+      <w:r>
+        <w:t>Due Date</w:t>
+      </w:r>
+      <w:r>
+        <w:t xml:space="preserve"> field in the Workforce layer.</w:t>
       </w:r>
     </w:p>
     <w:p>
@@ -1373,15 +1599,11 @@
           <w:numId w:val="27"/>
         </w:numPr>
       </w:pPr>
-      <w:r>
-        <w:t>L</w:t>
-      </w:r>
-      <w:r>
-        <w:t>ogging</w:t>
-      </w:r>
-      <w:r>
-        <w:t xml:space="preserve"> (there is a section for the ERM API log and one for Workforce)</w:t>
-      </w:r>
+      <w:proofErr w:type="spellStart"/>
+      <w:r>
+        <w:t>includeOrderPairs</w:t>
+      </w:r>
+      <w:proofErr w:type="spellEnd"/>
     </w:p>
     <w:p>
       <w:pPr>
@@ -1392,6 +1614,36 @@
         </w:numPr>
       </w:pPr>
       <w:r>
+        <w:t>True if Order Pairs functionality is being used.</w:t>
+      </w:r>
+    </w:p>
+    <w:p>
+      <w:pPr>
+        <w:pStyle w:val="ListParagraph"/>
+        <w:numPr>
+          <w:ilvl w:val="0"/>
+          <w:numId w:val="27"/>
+        </w:numPr>
+      </w:pPr>
+      <w:r>
+        <w:t>L</w:t>
+      </w:r>
+      <w:r>
+        <w:t>ogging</w:t>
+      </w:r>
+      <w:r>
+        <w:t xml:space="preserve"> (there is a section for the ERM API log and one for Workforce)</w:t>
+      </w:r>
+    </w:p>
+    <w:p>
+      <w:pPr>
+        <w:pStyle w:val="ListParagraph"/>
+        <w:numPr>
+          <w:ilvl w:val="1"/>
+          <w:numId w:val="27"/>
+        </w:numPr>
+      </w:pPr>
+      <w:r>
         <w:t>Level</w:t>
       </w:r>
     </w:p>
@@ -1404,7 +1656,6 @@
         </w:numPr>
       </w:pPr>
       <w:r>
-        <w:lastRenderedPageBreak/>
         <w:t>Defines the amount of detail included in log files</w:t>
       </w:r>
     </w:p>
@@ -1452,9 +1703,11 @@
           <w:numId w:val="27"/>
         </w:numPr>
       </w:pPr>
+      <w:proofErr w:type="spellStart"/>
       <w:r>
         <w:t>Maxsizeinbytes</w:t>
       </w:r>
+      <w:proofErr w:type="spellEnd"/>
     </w:p>
     <w:p>
       <w:pPr>
@@ -1476,9 +1729,11 @@
           <w:numId w:val="27"/>
         </w:numPr>
       </w:pPr>
+      <w:proofErr w:type="spellStart"/>
       <w:r>
         <w:t>Maxfiles</w:t>
       </w:r>
+      <w:proofErr w:type="spellEnd"/>
     </w:p>
     <w:p>
       <w:pPr>
@@ -1500,12 +1755,14 @@
           <w:numId w:val="27"/>
         </w:numPr>
       </w:pPr>
+      <w:proofErr w:type="spellStart"/>
       <w:r>
         <w:t>R</w:t>
       </w:r>
       <w:r>
         <w:t>outesymbologycolors</w:t>
       </w:r>
+      <w:proofErr w:type="spellEnd"/>
     </w:p>
     <w:p>
       <w:pPr>
@@ -1527,12 +1784,14 @@
           <w:numId w:val="27"/>
         </w:numPr>
       </w:pPr>
+      <w:proofErr w:type="spellStart"/>
       <w:r>
         <w:t>R</w:t>
       </w:r>
       <w:r>
         <w:t>outesymbologywidth</w:t>
       </w:r>
+      <w:proofErr w:type="spellEnd"/>
     </w:p>
     <w:p>
       <w:pPr>
@@ -1554,9 +1813,11 @@
           <w:numId w:val="27"/>
         </w:numPr>
       </w:pPr>
+      <w:proofErr w:type="spellStart"/>
       <w:r>
         <w:t>includeNetworkAnalysisLyrInVRPResult</w:t>
       </w:r>
+      <w:proofErr w:type="spellEnd"/>
     </w:p>
     <w:p>
       <w:pPr>
@@ -1578,9 +1839,11 @@
           <w:numId w:val="27"/>
         </w:numPr>
       </w:pPr>
+      <w:proofErr w:type="spellStart"/>
       <w:r>
         <w:t>zoneLabelingInfo</w:t>
       </w:r>
+      <w:proofErr w:type="spellEnd"/>
     </w:p>
     <w:p>
       <w:pPr>
@@ -1591,7 +1854,15 @@
         </w:numPr>
       </w:pPr>
       <w:r>
-        <w:t>Controls the label for Zone layer. For more details on available options see https://developers.arcgis.com/web-map-specification/objects/labelingInfo/</w:t>
+        <w:t xml:space="preserve">Controls the label for </w:t>
+      </w:r>
+      <w:proofErr w:type="spellStart"/>
+      <w:r>
+        <w:t>Zone</w:t>
+      </w:r>
+      <w:proofErr w:type="spellEnd"/>
+      <w:r>
+        <w:t xml:space="preserve"> layer. For more details on available options see https://developers.arcgis.com/web-map-specification/objects/labelingInfo/</w:t>
       </w:r>
     </w:p>
     <w:p>
@@ -1627,7 +1898,23 @@
         </w:numPr>
       </w:pPr>
       <w:r>
-        <w:t>color/haloColor - [r,g,b,a]</w:t>
+        <w:t>color/</w:t>
+      </w:r>
+      <w:proofErr w:type="spellStart"/>
+      <w:r>
+        <w:t>haloColor</w:t>
+      </w:r>
+      <w:proofErr w:type="spellEnd"/>
+      <w:r>
+        <w:t xml:space="preserve"> - [</w:t>
+      </w:r>
+      <w:proofErr w:type="spellStart"/>
+      <w:r>
+        <w:t>r,g,b,a</w:t>
+      </w:r>
+      <w:proofErr w:type="spellEnd"/>
+      <w:r>
+        <w:t>]</w:t>
       </w:r>
     </w:p>
     <w:p>
@@ -7180,7 +7467,7 @@
 </file>
 
 <file path=customXml/itemProps4.xml><?xml version="1.0" encoding="utf-8"?>
-<ds:datastoreItem xmlns:ds="http://schemas.openxmlformats.org/officeDocument/2006/customXml" ds:itemID="{D1EEF320-B252-4531-9BB3-C9EE8DB0A754}">
+<ds:datastoreItem xmlns:ds="http://schemas.openxmlformats.org/officeDocument/2006/customXml" ds:itemID="{88412CC5-69B2-441E-93A8-BB6AA3C9B362}">
   <ds:schemaRefs>
     <ds:schemaRef ds:uri="http://schemas.openxmlformats.org/officeDocument/2006/bibliography"/>
   </ds:schemaRefs>

</xml_diff>

<commit_message>
updates for ignore fields config
</commit_message>
<xml_diff>
--- a/Configuration/ERM API Configuration.docx
+++ b/Configuration/ERM API Configuration.docx
@@ -29,7 +29,7 @@
         <w:rPr>
           <w:noProof/>
         </w:rPr>
-        <w:t>December 9, 2020</w:t>
+        <w:t>December 11, 2020</w:t>
       </w:r>
       <w:r>
         <w:fldChar w:fldCharType="end"/>
@@ -983,12 +983,12 @@
       <w:tr>
         <w:tc>
           <w:tcPr>
+            <w:cnfStyle w:val="001000000000" w:firstRow="0" w:lastRow="0" w:firstColumn="1" w:lastColumn="0" w:oddVBand="0" w:evenVBand="0" w:oddHBand="0" w:evenHBand="0" w:firstRowFirstColumn="0" w:firstRowLastColumn="0" w:lastRowFirstColumn="0" w:lastRowLastColumn="0"/>
             <w:tcW w:w="1355" w:type="dxa"/>
           </w:tcPr>
           <w:p>
             <w:pPr>
               <w:pStyle w:val="EsriProposalBodyText"/>
-              <w:cnfStyle w:val="001000000000" w:firstRow="0" w:lastRow="0" w:firstColumn="1" w:lastColumn="0" w:oddVBand="0" w:evenVBand="0" w:oddHBand="0" w:evenHBand="0" w:firstRowFirstColumn="0" w:firstRowLastColumn="0" w:lastRowFirstColumn="0" w:lastRowLastColumn="0"/>
               <w:rPr>
                 <w:sz w:val="20"/>
                 <w:szCs w:val="18"/>
@@ -1010,6 +1010,7 @@
           <w:p>
             <w:pPr>
               <w:pStyle w:val="EsriProposalBodyText"/>
+              <w:cnfStyle w:val="000000000000" w:firstRow="0" w:lastRow="0" w:firstColumn="0" w:lastColumn="0" w:oddVBand="0" w:evenVBand="0" w:oddHBand="0" w:evenHBand="0" w:firstRowFirstColumn="0" w:firstRowLastColumn="0" w:lastRowFirstColumn="0" w:lastRowLastColumn="0"/>
               <w:rPr>
                 <w:sz w:val="20"/>
                 <w:szCs w:val="18"/>
@@ -1022,8 +1023,6 @@
               </w:rPr>
               <w:t>Workforce</w:t>
             </w:r>
-            <w:bookmarkStart w:id="8" w:name="_GoBack"/>
-            <w:bookmarkEnd w:id="8"/>
             <w:r>
               <w:rPr>
                 <w:sz w:val="20"/>
@@ -1040,6 +1039,75 @@
           <w:p>
             <w:pPr>
               <w:pStyle w:val="EsriProposalBodyText"/>
+              <w:cnfStyle w:val="000000000000" w:firstRow="0" w:lastRow="0" w:firstColumn="0" w:lastColumn="0" w:oddVBand="0" w:evenVBand="0" w:oddHBand="0" w:evenHBand="0" w:firstRowFirstColumn="0" w:firstRowLastColumn="0" w:lastRowFirstColumn="0" w:lastRowLastColumn="0"/>
+              <w:rPr>
+                <w:sz w:val="20"/>
+                <w:szCs w:val="18"/>
+              </w:rPr>
+            </w:pPr>
+            <w:r>
+              <w:rPr>
+                <w:sz w:val="20"/>
+                <w:szCs w:val="18"/>
+              </w:rPr>
+              <w:t>Mike Nelson</w:t>
+            </w:r>
+          </w:p>
+        </w:tc>
+      </w:tr>
+      <w:tr>
+        <w:tc>
+          <w:tcPr>
+            <w:cnfStyle w:val="001000000000" w:firstRow="0" w:lastRow="0" w:firstColumn="1" w:lastColumn="0" w:oddVBand="0" w:evenVBand="0" w:oddHBand="0" w:evenHBand="0" w:firstRowFirstColumn="0" w:firstRowLastColumn="0" w:lastRowFirstColumn="0" w:lastRowLastColumn="0"/>
+            <w:tcW w:w="1355" w:type="dxa"/>
+          </w:tcPr>
+          <w:p>
+            <w:pPr>
+              <w:pStyle w:val="EsriProposalBodyText"/>
+              <w:rPr>
+                <w:sz w:val="20"/>
+                <w:szCs w:val="18"/>
+              </w:rPr>
+            </w:pPr>
+            <w:r>
+              <w:rPr>
+                <w:sz w:val="20"/>
+                <w:szCs w:val="18"/>
+              </w:rPr>
+              <w:t>12/11/2020</w:t>
+            </w:r>
+          </w:p>
+        </w:tc>
+        <w:tc>
+          <w:tcPr>
+            <w:tcW w:w="6830" w:type="dxa"/>
+          </w:tcPr>
+          <w:p>
+            <w:pPr>
+              <w:pStyle w:val="EsriProposalBodyText"/>
+              <w:cnfStyle w:val="000000000000" w:firstRow="0" w:lastRow="0" w:firstColumn="0" w:lastColumn="0" w:oddVBand="0" w:evenVBand="0" w:oddHBand="0" w:evenHBand="0" w:firstRowFirstColumn="0" w:firstRowLastColumn="0" w:lastRowFirstColumn="0" w:lastRowLastColumn="0"/>
+              <w:rPr>
+                <w:sz w:val="20"/>
+                <w:szCs w:val="18"/>
+              </w:rPr>
+            </w:pPr>
+            <w:r>
+              <w:rPr>
+                <w:sz w:val="20"/>
+                <w:szCs w:val="18"/>
+              </w:rPr>
+              <w:t>Added Ignore Fields info</w:t>
+            </w:r>
+          </w:p>
+        </w:tc>
+        <w:tc>
+          <w:tcPr>
+            <w:tcW w:w="1980" w:type="dxa"/>
+          </w:tcPr>
+          <w:p>
+            <w:pPr>
+              <w:pStyle w:val="EsriProposalBodyText"/>
+              <w:cnfStyle w:val="000000000000" w:firstRow="0" w:lastRow="0" w:firstColumn="0" w:lastColumn="0" w:oddVBand="0" w:evenVBand="0" w:oddHBand="0" w:evenHBand="0" w:firstRowFirstColumn="0" w:firstRowLastColumn="0" w:lastRowFirstColumn="0" w:lastRowLastColumn="0"/>
               <w:rPr>
                 <w:sz w:val="20"/>
                 <w:szCs w:val="18"/>
@@ -1081,12 +1149,12 @@
       <w:pPr>
         <w:pStyle w:val="EsriHeading1"/>
       </w:pPr>
-      <w:bookmarkStart w:id="9" w:name="_Toc58403146"/>
+      <w:bookmarkStart w:id="8" w:name="_Toc58403146"/>
       <w:r>
         <w:lastRenderedPageBreak/>
         <w:t>Configuration</w:t>
       </w:r>
-      <w:bookmarkEnd w:id="9"/>
+      <w:bookmarkEnd w:id="8"/>
     </w:p>
     <w:p>
       <w:r>
@@ -1550,13 +1618,7 @@
         </w:numPr>
       </w:pPr>
       <w:r>
-        <w:t xml:space="preserve">Field from Orders table that will be mapped into the </w:t>
-      </w:r>
-      <w:r>
-        <w:t>Description</w:t>
-      </w:r>
-      <w:r>
-        <w:t xml:space="preserve"> field in the Workforce layer.</w:t>
+        <w:t>Field from Orders table that will be mapped into the Description field in the Workforce layer.</w:t>
       </w:r>
     </w:p>
     <w:p>
@@ -1582,13 +1644,7 @@
         </w:numPr>
       </w:pPr>
       <w:r>
-        <w:t xml:space="preserve">Field from Orders table that will be mapped into the </w:t>
-      </w:r>
-      <w:r>
-        <w:t>Due Date</w:t>
-      </w:r>
-      <w:r>
-        <w:t xml:space="preserve"> field in the Workforce layer.</w:t>
+        <w:t>Field from Orders table that will be mapped into the Due Date field in the Workforce layer.</w:t>
       </w:r>
     </w:p>
     <w:p>
@@ -1927,6 +1983,85 @@
       </w:pPr>
       <w:r>
         <w:t>font - size, style, weight, etc.</w:t>
+      </w:r>
+    </w:p>
+    <w:p>
+      <w:pPr>
+        <w:pStyle w:val="ListParagraph"/>
+        <w:numPr>
+          <w:ilvl w:val="0"/>
+          <w:numId w:val="27"/>
+        </w:numPr>
+      </w:pPr>
+      <w:proofErr w:type="spellStart"/>
+      <w:r>
+        <w:t>ignoreGoeOrderFields</w:t>
+      </w:r>
+      <w:proofErr w:type="spellEnd"/>
+    </w:p>
+    <w:p>
+      <w:pPr>
+        <w:pStyle w:val="ListParagraph"/>
+        <w:numPr>
+          <w:ilvl w:val="1"/>
+          <w:numId w:val="27"/>
+        </w:numPr>
+      </w:pPr>
+      <w:r>
+        <w:t>List of fields from the Orders table that will be ignored when</w:t>
+      </w:r>
+      <w:r>
+        <w:t xml:space="preserve"> determining if a Route’s </w:t>
+      </w:r>
+      <w:proofErr w:type="spellStart"/>
+      <w:r>
+        <w:t>GeoOrderState</w:t>
+      </w:r>
+      <w:proofErr w:type="spellEnd"/>
+      <w:r>
+        <w:t xml:space="preserve"> should update.</w:t>
+      </w:r>
+      <w:r>
+        <w:t xml:space="preserve"> Attributes will still be updated </w:t>
+      </w:r>
+      <w:r>
+        <w:t xml:space="preserve">by Refresh or Workforce Sync, </w:t>
+      </w:r>
+      <w:bookmarkStart w:id="9" w:name="_GoBack"/>
+      <w:bookmarkEnd w:id="9"/>
+      <w:r>
+        <w:t xml:space="preserve">but if the order is assigned the Route will not have </w:t>
+      </w:r>
+      <w:proofErr w:type="spellStart"/>
+      <w:r>
+        <w:t>it’s</w:t>
+      </w:r>
+      <w:proofErr w:type="spellEnd"/>
+      <w:r>
+        <w:t xml:space="preserve"> </w:t>
+      </w:r>
+      <w:proofErr w:type="spellStart"/>
+      <w:r>
+        <w:t>GeoOrder</w:t>
+      </w:r>
+      <w:r>
+        <w:t>State</w:t>
+      </w:r>
+      <w:proofErr w:type="spellEnd"/>
+      <w:r>
+        <w:t xml:space="preserve"> changed to Unsolved.</w:t>
+      </w:r>
+    </w:p>
+    <w:p>
+      <w:pPr>
+        <w:pStyle w:val="ListParagraph"/>
+        <w:numPr>
+          <w:ilvl w:val="1"/>
+          <w:numId w:val="27"/>
+        </w:numPr>
+      </w:pPr>
+      <w:r>
+        <w:t>This mainly deals with Workforce integration, so when updates come from the Workforce Sync that Solved/Committed Routes don’t get changed to Unsolved.</w:t>
       </w:r>
     </w:p>
     <w:sectPr>
@@ -7467,7 +7602,7 @@
 </file>
 
 <file path=customXml/itemProps4.xml><?xml version="1.0" encoding="utf-8"?>
-<ds:datastoreItem xmlns:ds="http://schemas.openxmlformats.org/officeDocument/2006/customXml" ds:itemID="{88412CC5-69B2-441E-93A8-BB6AA3C9B362}">
+<ds:datastoreItem xmlns:ds="http://schemas.openxmlformats.org/officeDocument/2006/customXml" ds:itemID="{D0CD5CED-FBF3-40A1-BC9A-C2E38021D160}">
   <ds:schemaRefs>
     <ds:schemaRef ds:uri="http://schemas.openxmlformats.org/officeDocument/2006/bibliography"/>
   </ds:schemaRefs>

</xml_diff>

<commit_message>
Updates for WF config (Bug 14900)
</commit_message>
<xml_diff>
--- a/Configuration/ERM API Configuration.docx
+++ b/Configuration/ERM API Configuration.docx
@@ -98,13 +98,13 @@
         </w:sectPr>
       </w:pPr>
     </w:p>
-    <w:bookmarkStart w:id="0" w:name="_Toc516213319" w:displacedByCustomXml="next"/>
+    <w:bookmarkStart w:id="0" w:name="_Toc516213353" w:displacedByCustomXml="next"/>
     <w:bookmarkEnd w:id="0" w:displacedByCustomXml="next"/>
-    <w:bookmarkStart w:id="1" w:name="_Toc516213340" w:displacedByCustomXml="next"/>
+    <w:bookmarkStart w:id="1" w:name="_Toc516213349" w:displacedByCustomXml="next"/>
     <w:bookmarkEnd w:id="1" w:displacedByCustomXml="next"/>
-    <w:bookmarkStart w:id="2" w:name="_Toc516213349" w:displacedByCustomXml="next"/>
+    <w:bookmarkStart w:id="2" w:name="_Toc516213340" w:displacedByCustomXml="next"/>
     <w:bookmarkEnd w:id="2" w:displacedByCustomXml="next"/>
-    <w:bookmarkStart w:id="3" w:name="_Toc516213353" w:displacedByCustomXml="next"/>
+    <w:bookmarkStart w:id="3" w:name="_Toc516213319" w:displacedByCustomXml="next"/>
     <w:bookmarkEnd w:id="3" w:displacedByCustomXml="next"/>
     <w:sdt>
       <w:sdtPr>
@@ -1618,7 +1618,13 @@
         </w:numPr>
       </w:pPr>
       <w:r>
-        <w:t>Field from Orders table that will be mapped into the Description field in the Workforce layer.</w:t>
+        <w:t xml:space="preserve">Field from Orders table that will be mapped into the Description field in the Workforce </w:t>
+      </w:r>
+      <w:r>
+        <w:t xml:space="preserve">Assignments </w:t>
+      </w:r>
+      <w:r>
+        <w:t>layer.</w:t>
       </w:r>
     </w:p>
     <w:p>
@@ -1644,7 +1650,39 @@
         </w:numPr>
       </w:pPr>
       <w:r>
-        <w:t>Field from Orders table that will be mapped into the Due Date field in the Workforce layer.</w:t>
+        <w:t>Field from Orders table that will be mapped into the Due Date field in the Workforce</w:t>
+      </w:r>
+      <w:r>
+        <w:t xml:space="preserve"> Assignments</w:t>
+      </w:r>
+      <w:r>
+        <w:t xml:space="preserve"> layer.</w:t>
+      </w:r>
+    </w:p>
+    <w:p>
+      <w:pPr>
+        <w:pStyle w:val="ListParagraph"/>
+        <w:numPr>
+          <w:ilvl w:val="1"/>
+          <w:numId w:val="27"/>
+        </w:numPr>
+      </w:pPr>
+      <w:proofErr w:type="spellStart"/>
+      <w:r>
+        <w:t>notesField</w:t>
+      </w:r>
+      <w:proofErr w:type="spellEnd"/>
+    </w:p>
+    <w:p>
+      <w:pPr>
+        <w:pStyle w:val="ListParagraph"/>
+        <w:numPr>
+          <w:ilvl w:val="2"/>
+          <w:numId w:val="27"/>
+        </w:numPr>
+      </w:pPr>
+      <w:r>
+        <w:t>Field from Orders table that will receive the Notes value from Workforce Assignments layer.</w:t>
       </w:r>
     </w:p>
     <w:p>
@@ -2008,6 +2046,7 @@
         </w:numPr>
       </w:pPr>
       <w:r>
+        <w:lastRenderedPageBreak/>
         <w:t>List of fields from the Orders table that will be ignored when</w:t>
       </w:r>
       <w:r>
@@ -2026,17 +2065,15 @@
       </w:r>
       <w:r>
         <w:t xml:space="preserve">by Refresh or Workforce Sync, </w:t>
+      </w:r>
+      <w:r>
+        <w:t xml:space="preserve">but if the order is assigned the Route will not have </w:t>
+      </w:r>
+      <w:r>
+        <w:t>its</w:t>
       </w:r>
       <w:bookmarkStart w:id="9" w:name="_GoBack"/>
       <w:bookmarkEnd w:id="9"/>
-      <w:r>
-        <w:t xml:space="preserve">but if the order is assigned the Route will not have </w:t>
-      </w:r>
-      <w:proofErr w:type="spellStart"/>
-      <w:r>
-        <w:t>it’s</w:t>
-      </w:r>
-      <w:proofErr w:type="spellEnd"/>
       <w:r>
         <w:t xml:space="preserve"> </w:t>
       </w:r>
@@ -2282,7 +2319,7 @@
                   </a:ln>
                   <a:extLst>
                     <a:ext uri="{FAA26D3D-D897-4be2-8F04-BA451C77F1D7}">
-                      <ma14:placeholderFlag xmlns:ma14="http://schemas.microsoft.com/office/mac/drawingml/2011/main" xmlns:w="http://schemas.openxmlformats.org/wordprocessingml/2006/main" xmlns:w10="urn:schemas-microsoft-com:office:word" xmlns:v="urn:schemas-microsoft-com:vml" xmlns:o="urn:schemas-microsoft-com:office:office" xmlns:mv="urn:schemas-microsoft-com:mac:vml" xmlns:mo="http://schemas.microsoft.com/office/mac/office/2008/main" xmlns="" xmlns:arto="http://schemas.microsoft.com/office/word/2006/arto" xmlns:a14="http://schemas.microsoft.com/office/drawing/2010/main"/>
+                      <ma14:placeholderFlag xmlns:a14="http://schemas.microsoft.com/office/drawing/2010/main" xmlns:arto="http://schemas.microsoft.com/office/word/2006/arto" xmlns="" xmlns:mo="http://schemas.microsoft.com/office/mac/office/2008/main" xmlns:mv="urn:schemas-microsoft-com:mac:vml" xmlns:o="urn:schemas-microsoft-com:office:office" xmlns:v="urn:schemas-microsoft-com:vml" xmlns:w10="urn:schemas-microsoft-com:office:word" xmlns:w="http://schemas.openxmlformats.org/wordprocessingml/2006/main" xmlns:ma14="http://schemas.microsoft.com/office/mac/drawingml/2011/main"/>
                     </a:ext>
                   </a:extLst>
                 </pic:spPr>
@@ -7342,9 +7379,12 @@
 </file>
 
 <file path=customXml/item1.xml><?xml version="1.0" encoding="utf-8"?>
-<p:properties xmlns:p="http://schemas.microsoft.com/office/2006/metadata/properties" xmlns:xsi="http://www.w3.org/2001/XMLSchema-instance" xmlns:pc="http://schemas.microsoft.com/office/infopath/2007/PartnerControls">
-  <documentManagement/>
-</p:properties>
+<?mso-contentType ?>
+<FormTemplates xmlns="http://schemas.microsoft.com/sharepoint/v3/contenttype/forms">
+  <Display>DocumentLibraryForm</Display>
+  <Edit>DocumentLibraryForm</Edit>
+  <New>DocumentLibraryForm</New>
+</FormTemplates>
 </file>
 
 <file path=customXml/item2.xml><?xml version="1.0" encoding="utf-8"?>
@@ -7553,12 +7593,9 @@
 </file>
 
 <file path=customXml/item3.xml><?xml version="1.0" encoding="utf-8"?>
-<?mso-contentType ?>
-<FormTemplates xmlns="http://schemas.microsoft.com/sharepoint/v3/contenttype/forms">
-  <Display>DocumentLibraryForm</Display>
-  <Edit>DocumentLibraryForm</Edit>
-  <New>DocumentLibraryForm</New>
-</FormTemplates>
+<p:properties xmlns:p="http://schemas.microsoft.com/office/2006/metadata/properties" xmlns:xsi="http://www.w3.org/2001/XMLSchema-instance" xmlns:pc="http://schemas.microsoft.com/office/infopath/2007/PartnerControls">
+  <documentManagement/>
+</p:properties>
 </file>
 
 <file path=customXml/item4.xml><?xml version="1.0" encoding="utf-8"?>
@@ -7566,10 +7603,9 @@
 </file>
 
 <file path=customXml/itemProps1.xml><?xml version="1.0" encoding="utf-8"?>
-<ds:datastoreItem xmlns:ds="http://schemas.openxmlformats.org/officeDocument/2006/customXml" ds:itemID="{87A18308-A969-4D6E-BB09-05765A639619}">
+<ds:datastoreItem xmlns:ds="http://schemas.openxmlformats.org/officeDocument/2006/customXml" ds:itemID="{2080074E-29EC-4151-9623-994429932D6D}">
   <ds:schemaRefs>
-    <ds:schemaRef ds:uri="http://schemas.microsoft.com/office/2006/metadata/properties"/>
-    <ds:schemaRef ds:uri="http://schemas.microsoft.com/office/infopath/2007/PartnerControls"/>
+    <ds:schemaRef ds:uri="http://schemas.microsoft.com/sharepoint/v3/contenttype/forms"/>
   </ds:schemaRefs>
 </ds:datastoreItem>
 </file>
@@ -7594,15 +7630,16 @@
 </file>
 
 <file path=customXml/itemProps3.xml><?xml version="1.0" encoding="utf-8"?>
-<ds:datastoreItem xmlns:ds="http://schemas.openxmlformats.org/officeDocument/2006/customXml" ds:itemID="{2080074E-29EC-4151-9623-994429932D6D}">
+<ds:datastoreItem xmlns:ds="http://schemas.openxmlformats.org/officeDocument/2006/customXml" ds:itemID="{87A18308-A969-4D6E-BB09-05765A639619}">
   <ds:schemaRefs>
-    <ds:schemaRef ds:uri="http://schemas.microsoft.com/sharepoint/v3/contenttype/forms"/>
+    <ds:schemaRef ds:uri="http://schemas.microsoft.com/office/2006/metadata/properties"/>
+    <ds:schemaRef ds:uri="http://schemas.microsoft.com/office/infopath/2007/PartnerControls"/>
   </ds:schemaRefs>
 </ds:datastoreItem>
 </file>
 
 <file path=customXml/itemProps4.xml><?xml version="1.0" encoding="utf-8"?>
-<ds:datastoreItem xmlns:ds="http://schemas.openxmlformats.org/officeDocument/2006/customXml" ds:itemID="{D0CD5CED-FBF3-40A1-BC9A-C2E38021D160}">
+<ds:datastoreItem xmlns:ds="http://schemas.openxmlformats.org/officeDocument/2006/customXml" ds:itemID="{00AB23BE-6C6D-4A16-8371-0C1EF7A915F2}">
   <ds:schemaRefs>
     <ds:schemaRef ds:uri="http://schemas.openxmlformats.org/officeDocument/2006/bibliography"/>
   </ds:schemaRefs>

</xml_diff>

<commit_message>
add ignore route fields
</commit_message>
<xml_diff>
--- a/Configuration/ERM API Configuration.docx
+++ b/Configuration/ERM API Configuration.docx
@@ -29,7 +29,7 @@
         <w:rPr>
           <w:noProof/>
         </w:rPr>
-        <w:t>December 11, 2020</w:t>
+        <w:t>February 13, 2021</w:t>
       </w:r>
       <w:r>
         <w:fldChar w:fldCharType="end"/>
@@ -98,13 +98,13 @@
         </w:sectPr>
       </w:pPr>
     </w:p>
-    <w:bookmarkStart w:id="0" w:name="_Toc516213353" w:displacedByCustomXml="next"/>
+    <w:bookmarkStart w:id="0" w:name="_Toc516213319" w:displacedByCustomXml="next"/>
     <w:bookmarkEnd w:id="0" w:displacedByCustomXml="next"/>
-    <w:bookmarkStart w:id="1" w:name="_Toc516213349" w:displacedByCustomXml="next"/>
+    <w:bookmarkStart w:id="1" w:name="_Toc516213340" w:displacedByCustomXml="next"/>
     <w:bookmarkEnd w:id="1" w:displacedByCustomXml="next"/>
-    <w:bookmarkStart w:id="2" w:name="_Toc516213340" w:displacedByCustomXml="next"/>
+    <w:bookmarkStart w:id="2" w:name="_Toc516213349" w:displacedByCustomXml="next"/>
     <w:bookmarkEnd w:id="2" w:displacedByCustomXml="next"/>
-    <w:bookmarkStart w:id="3" w:name="_Toc516213319" w:displacedByCustomXml="next"/>
+    <w:bookmarkStart w:id="3" w:name="_Toc516213353" w:displacedByCustomXml="next"/>
     <w:bookmarkEnd w:id="3" w:displacedByCustomXml="next"/>
     <w:sdt>
       <w:sdtPr>
@@ -602,26 +602,10 @@
         <w:t xml:space="preserve"> </w:t>
       </w:r>
       <w:r>
-        <w:t xml:space="preserve">is the </w:t>
-      </w:r>
-      <w:proofErr w:type="spellStart"/>
-      <w:r>
-        <w:t>config.json</w:t>
-      </w:r>
-      <w:proofErr w:type="spellEnd"/>
-      <w:r>
-        <w:t xml:space="preserve"> file under the </w:t>
-      </w:r>
-      <w:r>
-        <w:t>middleware\</w:t>
-      </w:r>
-      <w:proofErr w:type="spellStart"/>
-      <w:r>
-        <w:t>src</w:t>
-      </w:r>
-      <w:proofErr w:type="spellEnd"/>
-      <w:r>
-        <w:t>\config</w:t>
+        <w:t xml:space="preserve">is the config.json file under the </w:t>
+      </w:r>
+      <w:r>
+        <w:t>middleware\src\config</w:t>
       </w:r>
       <w:r>
         <w:t xml:space="preserve"> folder </w:t>
@@ -1123,6 +1107,74 @@
           </w:p>
         </w:tc>
       </w:tr>
+      <w:tr>
+        <w:tc>
+          <w:tcPr>
+            <w:tcW w:w="1355" w:type="dxa"/>
+          </w:tcPr>
+          <w:p>
+            <w:pPr>
+              <w:pStyle w:val="EsriProposalBodyText"/>
+              <w:cnfStyle w:val="001000000000" w:firstRow="0" w:lastRow="0" w:firstColumn="1" w:lastColumn="0" w:oddVBand="0" w:evenVBand="0" w:oddHBand="0" w:evenHBand="0" w:firstRowFirstColumn="0" w:firstRowLastColumn="0" w:lastRowFirstColumn="0" w:lastRowLastColumn="0"/>
+              <w:rPr>
+                <w:sz w:val="20"/>
+                <w:szCs w:val="18"/>
+              </w:rPr>
+            </w:pPr>
+            <w:r>
+              <w:rPr>
+                <w:sz w:val="20"/>
+                <w:szCs w:val="18"/>
+              </w:rPr>
+              <w:t>3/11/2021</w:t>
+            </w:r>
+          </w:p>
+        </w:tc>
+        <w:tc>
+          <w:tcPr>
+            <w:tcW w:w="6830" w:type="dxa"/>
+          </w:tcPr>
+          <w:p>
+            <w:pPr>
+              <w:pStyle w:val="EsriProposalBodyText"/>
+              <w:rPr>
+                <w:sz w:val="20"/>
+                <w:szCs w:val="18"/>
+              </w:rPr>
+            </w:pPr>
+            <w:r>
+              <w:rPr>
+                <w:sz w:val="20"/>
+                <w:szCs w:val="18"/>
+              </w:rPr>
+              <w:t>Added Ignore Route Fields info</w:t>
+            </w:r>
+          </w:p>
+        </w:tc>
+        <w:tc>
+          <w:tcPr>
+            <w:tcW w:w="1980" w:type="dxa"/>
+          </w:tcPr>
+          <w:p>
+            <w:pPr>
+              <w:pStyle w:val="EsriProposalBodyText"/>
+              <w:rPr>
+                <w:sz w:val="20"/>
+                <w:szCs w:val="18"/>
+              </w:rPr>
+            </w:pPr>
+            <w:r>
+              <w:rPr>
+                <w:sz w:val="20"/>
+                <w:szCs w:val="18"/>
+              </w:rPr>
+              <w:t>Mike Nelson</w:t>
+            </w:r>
+            <w:bookmarkStart w:id="8" w:name="_GoBack"/>
+            <w:bookmarkEnd w:id="8"/>
+          </w:p>
+        </w:tc>
+      </w:tr>
     </w:tbl>
     <w:p>
       <w:pPr>
@@ -1142,6 +1194,7 @@
         </w:rPr>
       </w:pPr>
       <w:r>
+        <w:lastRenderedPageBreak/>
         <w:br w:type="page"/>
       </w:r>
     </w:p>
@@ -1149,12 +1202,12 @@
       <w:pPr>
         <w:pStyle w:val="EsriHeading1"/>
       </w:pPr>
-      <w:bookmarkStart w:id="8" w:name="_Toc58403146"/>
+      <w:bookmarkStart w:id="9" w:name="_Toc58403146"/>
       <w:r>
         <w:lastRenderedPageBreak/>
         <w:t>Configuration</w:t>
       </w:r>
-      <w:bookmarkEnd w:id="8"/>
+      <w:bookmarkEnd w:id="9"/>
     </w:p>
     <w:p>
       <w:r>
@@ -1173,11 +1226,9 @@
           <w:numId w:val="27"/>
         </w:numPr>
       </w:pPr>
-      <w:proofErr w:type="spellStart"/>
       <w:r>
         <w:t>portalUrl</w:t>
       </w:r>
-      <w:proofErr w:type="spellEnd"/>
     </w:p>
     <w:p>
       <w:pPr>
@@ -1199,11 +1250,9 @@
           <w:numId w:val="27"/>
         </w:numPr>
       </w:pPr>
-      <w:proofErr w:type="spellStart"/>
       <w:r>
         <w:t>hostingServerBaseUrl</w:t>
       </w:r>
-      <w:proofErr w:type="spellEnd"/>
     </w:p>
     <w:p>
       <w:pPr>
@@ -1225,11 +1274,9 @@
           <w:numId w:val="27"/>
         </w:numPr>
       </w:pPr>
-      <w:proofErr w:type="spellStart"/>
       <w:r>
         <w:t>ermAPIUrl</w:t>
       </w:r>
-      <w:proofErr w:type="spellEnd"/>
     </w:p>
     <w:p>
       <w:pPr>
@@ -1254,11 +1301,9 @@
           <w:numId w:val="27"/>
         </w:numPr>
       </w:pPr>
-      <w:proofErr w:type="spellStart"/>
       <w:r>
         <w:t>dashboardTemplateItemId</w:t>
       </w:r>
-      <w:proofErr w:type="spellEnd"/>
     </w:p>
     <w:p>
       <w:pPr>
@@ -1280,11 +1325,9 @@
           <w:numId w:val="27"/>
         </w:numPr>
       </w:pPr>
-      <w:proofErr w:type="spellStart"/>
       <w:r>
         <w:t>planTemplateFeatureServiceUrl</w:t>
       </w:r>
-      <w:proofErr w:type="spellEnd"/>
     </w:p>
     <w:p>
       <w:pPr>
@@ -1297,11 +1340,9 @@
       <w:r>
         <w:t xml:space="preserve">The URL of the </w:t>
       </w:r>
-      <w:proofErr w:type="spellStart"/>
       <w:r>
         <w:t>ERM_Plan_Template</w:t>
       </w:r>
-      <w:proofErr w:type="spellEnd"/>
       <w:r>
         <w:t xml:space="preserve"> feature service.</w:t>
       </w:r>
@@ -1314,11 +1355,9 @@
           <w:numId w:val="27"/>
         </w:numPr>
       </w:pPr>
-      <w:proofErr w:type="spellStart"/>
       <w:r>
         <w:t>planDefaultsFeatureServiceUrl</w:t>
       </w:r>
-      <w:proofErr w:type="spellEnd"/>
     </w:p>
     <w:p>
       <w:pPr>
@@ -1331,11 +1370,9 @@
       <w:r>
         <w:t xml:space="preserve">The URL of the </w:t>
       </w:r>
-      <w:proofErr w:type="spellStart"/>
       <w:r>
         <w:t>ERM_Plan_Defaults</w:t>
       </w:r>
-      <w:proofErr w:type="spellEnd"/>
       <w:r>
         <w:t xml:space="preserve"> feature service.</w:t>
       </w:r>
@@ -1348,11 +1385,9 @@
           <w:numId w:val="27"/>
         </w:numPr>
       </w:pPr>
-      <w:proofErr w:type="spellStart"/>
       <w:r>
         <w:t>planRegistryFeatureLayerUrl</w:t>
       </w:r>
-      <w:proofErr w:type="spellEnd"/>
     </w:p>
     <w:p>
       <w:pPr>
@@ -1365,11 +1400,9 @@
       <w:r>
         <w:t xml:space="preserve">The URL of the </w:t>
       </w:r>
-      <w:proofErr w:type="spellStart"/>
       <w:r>
         <w:t>ERM_Registry</w:t>
       </w:r>
-      <w:proofErr w:type="spellEnd"/>
       <w:r>
         <w:t xml:space="preserve"> table.</w:t>
       </w:r>
@@ -1382,11 +1415,9 @@
           <w:numId w:val="27"/>
         </w:numPr>
       </w:pPr>
-      <w:proofErr w:type="spellStart"/>
       <w:r>
         <w:t>bsiGPBaseUrl</w:t>
       </w:r>
-      <w:proofErr w:type="spellEnd"/>
     </w:p>
     <w:p>
       <w:pPr>
@@ -1408,11 +1439,9 @@
           <w:numId w:val="27"/>
         </w:numPr>
       </w:pPr>
-      <w:proofErr w:type="spellStart"/>
       <w:r>
         <w:t>solveParametersFeatureServiceUrl</w:t>
       </w:r>
-      <w:proofErr w:type="spellEnd"/>
     </w:p>
     <w:p>
       <w:pPr>
@@ -1425,11 +1454,9 @@
       <w:r>
         <w:t xml:space="preserve">The URL of the </w:t>
       </w:r>
-      <w:proofErr w:type="spellStart"/>
       <w:r>
         <w:t>ERM_Solve_Parameters_View</w:t>
       </w:r>
-      <w:proofErr w:type="spellEnd"/>
       <w:r>
         <w:t>. Note this should point to the View made from the service, not the service itself.</w:t>
       </w:r>
@@ -1442,11 +1469,9 @@
           <w:numId w:val="27"/>
         </w:numPr>
       </w:pPr>
-      <w:proofErr w:type="spellStart"/>
       <w:r>
         <w:t>dashboardGPUrl</w:t>
       </w:r>
-      <w:proofErr w:type="spellEnd"/>
     </w:p>
     <w:p>
       <w:pPr>
@@ -1468,11 +1493,9 @@
           <w:numId w:val="27"/>
         </w:numPr>
       </w:pPr>
-      <w:proofErr w:type="spellStart"/>
       <w:r>
         <w:t>vehicleLocationFeatureServiceUrl</w:t>
       </w:r>
-      <w:proofErr w:type="spellEnd"/>
     </w:p>
     <w:p>
       <w:pPr>
@@ -1509,11 +1532,9 @@
           <w:numId w:val="27"/>
         </w:numPr>
       </w:pPr>
-      <w:proofErr w:type="spellStart"/>
       <w:r>
         <w:t>layersItemId</w:t>
       </w:r>
-      <w:proofErr w:type="spellEnd"/>
     </w:p>
     <w:p>
       <w:pPr>
@@ -1535,11 +1556,9 @@
           <w:numId w:val="27"/>
         </w:numPr>
       </w:pPr>
-      <w:proofErr w:type="spellStart"/>
       <w:r>
         <w:t>dispatcherId</w:t>
       </w:r>
-      <w:proofErr w:type="spellEnd"/>
     </w:p>
     <w:p>
       <w:pPr>
@@ -1564,11 +1583,9 @@
           <w:numId w:val="27"/>
         </w:numPr>
       </w:pPr>
-      <w:proofErr w:type="spellStart"/>
       <w:r>
         <w:t>locationField</w:t>
       </w:r>
-      <w:proofErr w:type="spellEnd"/>
     </w:p>
     <w:p>
       <w:pPr>
@@ -1603,11 +1620,9 @@
           <w:numId w:val="27"/>
         </w:numPr>
       </w:pPr>
-      <w:proofErr w:type="spellStart"/>
       <w:r>
         <w:t>descriptionField</w:t>
       </w:r>
-      <w:proofErr w:type="spellEnd"/>
     </w:p>
     <w:p>
       <w:pPr>
@@ -1635,11 +1650,9 @@
           <w:numId w:val="27"/>
         </w:numPr>
       </w:pPr>
-      <w:proofErr w:type="spellStart"/>
       <w:r>
         <w:t>duedateField</w:t>
       </w:r>
-      <w:proofErr w:type="spellEnd"/>
     </w:p>
     <w:p>
       <w:pPr>
@@ -1667,11 +1680,9 @@
           <w:numId w:val="27"/>
         </w:numPr>
       </w:pPr>
-      <w:proofErr w:type="spellStart"/>
       <w:r>
         <w:t>notesField</w:t>
       </w:r>
-      <w:proofErr w:type="spellEnd"/>
     </w:p>
     <w:p>
       <w:pPr>
@@ -1693,11 +1704,9 @@
           <w:numId w:val="27"/>
         </w:numPr>
       </w:pPr>
-      <w:proofErr w:type="spellStart"/>
       <w:r>
         <w:t>includeOrderPairs</w:t>
       </w:r>
-      <w:proofErr w:type="spellEnd"/>
     </w:p>
     <w:p>
       <w:pPr>
@@ -1797,11 +1806,9 @@
           <w:numId w:val="27"/>
         </w:numPr>
       </w:pPr>
-      <w:proofErr w:type="spellStart"/>
       <w:r>
         <w:t>Maxsizeinbytes</w:t>
       </w:r>
-      <w:proofErr w:type="spellEnd"/>
     </w:p>
     <w:p>
       <w:pPr>
@@ -1823,11 +1830,9 @@
           <w:numId w:val="27"/>
         </w:numPr>
       </w:pPr>
-      <w:proofErr w:type="spellStart"/>
       <w:r>
         <w:t>Maxfiles</w:t>
       </w:r>
-      <w:proofErr w:type="spellEnd"/>
     </w:p>
     <w:p>
       <w:pPr>
@@ -1849,14 +1854,12 @@
           <w:numId w:val="27"/>
         </w:numPr>
       </w:pPr>
-      <w:proofErr w:type="spellStart"/>
       <w:r>
         <w:t>R</w:t>
       </w:r>
       <w:r>
         <w:t>outesymbologycolors</w:t>
       </w:r>
-      <w:proofErr w:type="spellEnd"/>
     </w:p>
     <w:p>
       <w:pPr>
@@ -1878,14 +1881,12 @@
           <w:numId w:val="27"/>
         </w:numPr>
       </w:pPr>
-      <w:proofErr w:type="spellStart"/>
       <w:r>
         <w:t>R</w:t>
       </w:r>
       <w:r>
         <w:t>outesymbologywidth</w:t>
       </w:r>
-      <w:proofErr w:type="spellEnd"/>
     </w:p>
     <w:p>
       <w:pPr>
@@ -1907,11 +1908,9 @@
           <w:numId w:val="27"/>
         </w:numPr>
       </w:pPr>
-      <w:proofErr w:type="spellStart"/>
       <w:r>
         <w:t>includeNetworkAnalysisLyrInVRPResult</w:t>
       </w:r>
-      <w:proofErr w:type="spellEnd"/>
     </w:p>
     <w:p>
       <w:pPr>
@@ -1933,11 +1932,9 @@
           <w:numId w:val="27"/>
         </w:numPr>
       </w:pPr>
-      <w:proofErr w:type="spellStart"/>
       <w:r>
         <w:t>zoneLabelingInfo</w:t>
       </w:r>
-      <w:proofErr w:type="spellEnd"/>
     </w:p>
     <w:p>
       <w:pPr>
@@ -1948,15 +1945,7 @@
         </w:numPr>
       </w:pPr>
       <w:r>
-        <w:t xml:space="preserve">Controls the label for </w:t>
-      </w:r>
-      <w:proofErr w:type="spellStart"/>
-      <w:r>
-        <w:t>Zone</w:t>
-      </w:r>
-      <w:proofErr w:type="spellEnd"/>
-      <w:r>
-        <w:t xml:space="preserve"> layer. For more details on available options see https://developers.arcgis.com/web-map-specification/objects/labelingInfo/</w:t>
+        <w:t>Controls the label for Zone layer. For more details on available options see https://developers.arcgis.com/web-map-specification/objects/labelingInfo/</w:t>
       </w:r>
     </w:p>
     <w:p>
@@ -1992,23 +1981,7 @@
         </w:numPr>
       </w:pPr>
       <w:r>
-        <w:t>color/</w:t>
-      </w:r>
-      <w:proofErr w:type="spellStart"/>
-      <w:r>
-        <w:t>haloColor</w:t>
-      </w:r>
-      <w:proofErr w:type="spellEnd"/>
-      <w:r>
-        <w:t xml:space="preserve"> - [</w:t>
-      </w:r>
-      <w:proofErr w:type="spellStart"/>
-      <w:r>
-        <w:t>r,g,b,a</w:t>
-      </w:r>
-      <w:proofErr w:type="spellEnd"/>
-      <w:r>
-        <w:t>]</w:t>
+        <w:t>color/haloColor - [r,g,b,a]</w:t>
       </w:r>
     </w:p>
     <w:p>
@@ -2031,11 +2004,9 @@
           <w:numId w:val="27"/>
         </w:numPr>
       </w:pPr>
-      <w:proofErr w:type="spellStart"/>
       <w:r>
         <w:t>ignoreGoeOrderFields</w:t>
       </w:r>
-      <w:proofErr w:type="spellEnd"/>
     </w:p>
     <w:p>
       <w:pPr>
@@ -2046,25 +2017,26 @@
         </w:numPr>
       </w:pPr>
       <w:r>
+        <w:t>List of fields from the Orders table that will be ignored when</w:t>
+      </w:r>
+      <w:r>
+        <w:t xml:space="preserve"> determining if a Route’s GeoOrderState should update.</w:t>
+      </w:r>
+      <w:r>
+        <w:t xml:space="preserve"> Attributes will still be updated </w:t>
+      </w:r>
+      <w:r>
+        <w:t xml:space="preserve">by </w:t>
+      </w:r>
+      <w:r>
+        <w:t xml:space="preserve">manual edit, </w:t>
+      </w:r>
+      <w:r>
+        <w:t xml:space="preserve">Refresh or </w:t>
+      </w:r>
+      <w:r>
         <w:lastRenderedPageBreak/>
-        <w:t>List of fields from the Orders table that will be ignored when</w:t>
-      </w:r>
-      <w:r>
-        <w:t xml:space="preserve"> determining if a Route’s </w:t>
-      </w:r>
-      <w:proofErr w:type="spellStart"/>
-      <w:r>
-        <w:t>GeoOrderState</w:t>
-      </w:r>
-      <w:proofErr w:type="spellEnd"/>
-      <w:r>
-        <w:t xml:space="preserve"> should update.</w:t>
-      </w:r>
-      <w:r>
-        <w:t xml:space="preserve"> Attributes will still be updated </w:t>
-      </w:r>
-      <w:r>
-        <w:t xml:space="preserve">by Refresh or Workforce Sync, </w:t>
+        <w:t xml:space="preserve">Workforce Sync, </w:t>
       </w:r>
       <w:r>
         <w:t xml:space="preserve">but if the order is assigned the Route will not have </w:t>
@@ -2072,21 +2044,14 @@
       <w:r>
         <w:t>its</w:t>
       </w:r>
-      <w:bookmarkStart w:id="9" w:name="_GoBack"/>
-      <w:bookmarkEnd w:id="9"/>
       <w:r>
         <w:t xml:space="preserve"> </w:t>
       </w:r>
-      <w:proofErr w:type="spellStart"/>
       <w:r>
         <w:t>GeoOrder</w:t>
       </w:r>
       <w:r>
-        <w:t>State</w:t>
-      </w:r>
-      <w:proofErr w:type="spellEnd"/>
-      <w:r>
-        <w:t xml:space="preserve"> changed to Unsolved.</w:t>
+        <w:t>State changed to Unsolved.</w:t>
       </w:r>
     </w:p>
     <w:p>
@@ -2100,6 +2065,53 @@
       <w:r>
         <w:t>This mainly deals with Workforce integration, so when updates come from the Workforce Sync that Solved/Committed Routes don’t get changed to Unsolved.</w:t>
       </w:r>
+    </w:p>
+    <w:p>
+      <w:pPr>
+        <w:pStyle w:val="ListParagraph"/>
+        <w:numPr>
+          <w:ilvl w:val="0"/>
+          <w:numId w:val="27"/>
+        </w:numPr>
+      </w:pPr>
+      <w:r>
+        <w:t>ignore</w:t>
+      </w:r>
+      <w:r>
+        <w:t>Route</w:t>
+      </w:r>
+      <w:r>
+        <w:t>Fields</w:t>
+      </w:r>
+    </w:p>
+    <w:p>
+      <w:pPr>
+        <w:pStyle w:val="ListParagraph"/>
+        <w:numPr>
+          <w:ilvl w:val="1"/>
+          <w:numId w:val="27"/>
+        </w:numPr>
+      </w:pPr>
+      <w:r>
+        <w:t xml:space="preserve">List of fields from the </w:t>
+      </w:r>
+      <w:r>
+        <w:t>Routes</w:t>
+      </w:r>
+      <w:r>
+        <w:t xml:space="preserve"> table that will be ignored when determining if a Route’s GeoOrderState should update. Attributes will still be updated by Refresh or </w:t>
+      </w:r>
+      <w:r>
+        <w:t>manual edit</w:t>
+      </w:r>
+      <w:r>
+        <w:t>, but the Route will not have its GeoOrderState changed to Unsolved.</w:t>
+      </w:r>
+    </w:p>
+    <w:p>
+      <w:pPr>
+        <w:pStyle w:val="ListParagraph"/>
+      </w:pPr>
     </w:p>
     <w:sectPr>
       <w:headerReference w:type="default" r:id="rId12"/>
@@ -2319,7 +2331,7 @@
                   </a:ln>
                   <a:extLst>
                     <a:ext uri="{FAA26D3D-D897-4be2-8F04-BA451C77F1D7}">
-                      <ma14:placeholderFlag xmlns:a14="http://schemas.microsoft.com/office/drawing/2010/main" xmlns:arto="http://schemas.microsoft.com/office/word/2006/arto" xmlns="" xmlns:mo="http://schemas.microsoft.com/office/mac/office/2008/main" xmlns:mv="urn:schemas-microsoft-com:mac:vml" xmlns:o="urn:schemas-microsoft-com:office:office" xmlns:v="urn:schemas-microsoft-com:vml" xmlns:w10="urn:schemas-microsoft-com:office:word" xmlns:w="http://schemas.openxmlformats.org/wordprocessingml/2006/main" xmlns:ma14="http://schemas.microsoft.com/office/mac/drawingml/2011/main"/>
+                      <ma14:placeholderFlag xmlns:ma14="http://schemas.microsoft.com/office/mac/drawingml/2011/main" xmlns:w="http://schemas.openxmlformats.org/wordprocessingml/2006/main" xmlns:w10="urn:schemas-microsoft-com:office:word" xmlns:v="urn:schemas-microsoft-com:vml" xmlns:o="urn:schemas-microsoft-com:office:office" xmlns:mv="urn:schemas-microsoft-com:mac:vml" xmlns:mo="http://schemas.microsoft.com/office/mac/office/2008/main" xmlns="" xmlns:arto="http://schemas.microsoft.com/office/word/2006/arto" xmlns:a14="http://schemas.microsoft.com/office/drawing/2010/main"/>
                     </a:ext>
                   </a:extLst>
                 </pic:spPr>
@@ -7379,12 +7391,9 @@
 </file>
 
 <file path=customXml/item1.xml><?xml version="1.0" encoding="utf-8"?>
-<?mso-contentType ?>
-<FormTemplates xmlns="http://schemas.microsoft.com/sharepoint/v3/contenttype/forms">
-  <Display>DocumentLibraryForm</Display>
-  <Edit>DocumentLibraryForm</Edit>
-  <New>DocumentLibraryForm</New>
-</FormTemplates>
+<p:properties xmlns:p="http://schemas.microsoft.com/office/2006/metadata/properties" xmlns:xsi="http://www.w3.org/2001/XMLSchema-instance" xmlns:pc="http://schemas.microsoft.com/office/infopath/2007/PartnerControls">
+  <documentManagement/>
+</p:properties>
 </file>
 
 <file path=customXml/item2.xml><?xml version="1.0" encoding="utf-8"?>
@@ -7593,9 +7602,12 @@
 </file>
 
 <file path=customXml/item3.xml><?xml version="1.0" encoding="utf-8"?>
-<p:properties xmlns:p="http://schemas.microsoft.com/office/2006/metadata/properties" xmlns:xsi="http://www.w3.org/2001/XMLSchema-instance" xmlns:pc="http://schemas.microsoft.com/office/infopath/2007/PartnerControls">
-  <documentManagement/>
-</p:properties>
+<?mso-contentType ?>
+<FormTemplates xmlns="http://schemas.microsoft.com/sharepoint/v3/contenttype/forms">
+  <Display>DocumentLibraryForm</Display>
+  <Edit>DocumentLibraryForm</Edit>
+  <New>DocumentLibraryForm</New>
+</FormTemplates>
 </file>
 
 <file path=customXml/item4.xml><?xml version="1.0" encoding="utf-8"?>
@@ -7603,9 +7615,10 @@
 </file>
 
 <file path=customXml/itemProps1.xml><?xml version="1.0" encoding="utf-8"?>
-<ds:datastoreItem xmlns:ds="http://schemas.openxmlformats.org/officeDocument/2006/customXml" ds:itemID="{2080074E-29EC-4151-9623-994429932D6D}">
+<ds:datastoreItem xmlns:ds="http://schemas.openxmlformats.org/officeDocument/2006/customXml" ds:itemID="{87A18308-A969-4D6E-BB09-05765A639619}">
   <ds:schemaRefs>
-    <ds:schemaRef ds:uri="http://schemas.microsoft.com/sharepoint/v3/contenttype/forms"/>
+    <ds:schemaRef ds:uri="http://schemas.microsoft.com/office/2006/metadata/properties"/>
+    <ds:schemaRef ds:uri="http://schemas.microsoft.com/office/infopath/2007/PartnerControls"/>
   </ds:schemaRefs>
 </ds:datastoreItem>
 </file>
@@ -7630,16 +7643,15 @@
 </file>
 
 <file path=customXml/itemProps3.xml><?xml version="1.0" encoding="utf-8"?>
-<ds:datastoreItem xmlns:ds="http://schemas.openxmlformats.org/officeDocument/2006/customXml" ds:itemID="{87A18308-A969-4D6E-BB09-05765A639619}">
+<ds:datastoreItem xmlns:ds="http://schemas.openxmlformats.org/officeDocument/2006/customXml" ds:itemID="{2080074E-29EC-4151-9623-994429932D6D}">
   <ds:schemaRefs>
-    <ds:schemaRef ds:uri="http://schemas.microsoft.com/office/2006/metadata/properties"/>
-    <ds:schemaRef ds:uri="http://schemas.microsoft.com/office/infopath/2007/PartnerControls"/>
+    <ds:schemaRef ds:uri="http://schemas.microsoft.com/sharepoint/v3/contenttype/forms"/>
   </ds:schemaRefs>
 </ds:datastoreItem>
 </file>
 
 <file path=customXml/itemProps4.xml><?xml version="1.0" encoding="utf-8"?>
-<ds:datastoreItem xmlns:ds="http://schemas.openxmlformats.org/officeDocument/2006/customXml" ds:itemID="{00AB23BE-6C6D-4A16-8371-0C1EF7A915F2}">
+<ds:datastoreItem xmlns:ds="http://schemas.openxmlformats.org/officeDocument/2006/customXml" ds:itemID="{535561DA-22D5-46E2-8E11-53E7917105EF}">
   <ds:schemaRefs>
     <ds:schemaRef ds:uri="http://schemas.openxmlformats.org/officeDocument/2006/bibliography"/>
   </ds:schemaRefs>

</xml_diff>

<commit_message>
lockLoad and Clear assign orders details
</commit_message>
<xml_diff>
--- a/Configuration/ERM API Configuration.docx
+++ b/Configuration/ERM API Configuration.docx
@@ -29,7 +29,7 @@
         <w:rPr>
           <w:noProof/>
         </w:rPr>
-        <w:t>February 13, 2021</w:t>
+        <w:t>March 12, 2021</w:t>
       </w:r>
       <w:r>
         <w:fldChar w:fldCharType="end"/>
@@ -98,13 +98,13 @@
         </w:sectPr>
       </w:pPr>
     </w:p>
-    <w:bookmarkStart w:id="0" w:name="_Toc516213319" w:displacedByCustomXml="next"/>
+    <w:bookmarkStart w:id="0" w:name="_Toc516213353" w:displacedByCustomXml="next"/>
     <w:bookmarkEnd w:id="0" w:displacedByCustomXml="next"/>
-    <w:bookmarkStart w:id="1" w:name="_Toc516213340" w:displacedByCustomXml="next"/>
+    <w:bookmarkStart w:id="1" w:name="_Toc516213349" w:displacedByCustomXml="next"/>
     <w:bookmarkEnd w:id="1" w:displacedByCustomXml="next"/>
-    <w:bookmarkStart w:id="2" w:name="_Toc516213349" w:displacedByCustomXml="next"/>
+    <w:bookmarkStart w:id="2" w:name="_Toc516213340" w:displacedByCustomXml="next"/>
     <w:bookmarkEnd w:id="2" w:displacedByCustomXml="next"/>
-    <w:bookmarkStart w:id="3" w:name="_Toc516213353" w:displacedByCustomXml="next"/>
+    <w:bookmarkStart w:id="3" w:name="_Toc516213319" w:displacedByCustomXml="next"/>
     <w:bookmarkEnd w:id="3" w:displacedByCustomXml="next"/>
     <w:sdt>
       <w:sdtPr>
@@ -1110,12 +1110,12 @@
       <w:tr>
         <w:tc>
           <w:tcPr>
+            <w:cnfStyle w:val="001000000000" w:firstRow="0" w:lastRow="0" w:firstColumn="1" w:lastColumn="0" w:oddVBand="0" w:evenVBand="0" w:oddHBand="0" w:evenHBand="0" w:firstRowFirstColumn="0" w:firstRowLastColumn="0" w:lastRowFirstColumn="0" w:lastRowLastColumn="0"/>
             <w:tcW w:w="1355" w:type="dxa"/>
           </w:tcPr>
           <w:p>
             <w:pPr>
               <w:pStyle w:val="EsriProposalBodyText"/>
-              <w:cnfStyle w:val="001000000000" w:firstRow="0" w:lastRow="0" w:firstColumn="1" w:lastColumn="0" w:oddVBand="0" w:evenVBand="0" w:oddHBand="0" w:evenHBand="0" w:firstRowFirstColumn="0" w:firstRowLastColumn="0" w:lastRowFirstColumn="0" w:lastRowLastColumn="0"/>
               <w:rPr>
                 <w:sz w:val="20"/>
                 <w:szCs w:val="18"/>
@@ -1137,6 +1137,7 @@
           <w:p>
             <w:pPr>
               <w:pStyle w:val="EsriProposalBodyText"/>
+              <w:cnfStyle w:val="000000000000" w:firstRow="0" w:lastRow="0" w:firstColumn="0" w:lastColumn="0" w:oddVBand="0" w:evenVBand="0" w:oddHBand="0" w:evenHBand="0" w:firstRowFirstColumn="0" w:firstRowLastColumn="0" w:lastRowFirstColumn="0" w:lastRowLastColumn="0"/>
               <w:rPr>
                 <w:sz w:val="20"/>
                 <w:szCs w:val="18"/>
@@ -1158,6 +1159,7 @@
           <w:p>
             <w:pPr>
               <w:pStyle w:val="EsriProposalBodyText"/>
+              <w:cnfStyle w:val="000000000000" w:firstRow="0" w:lastRow="0" w:firstColumn="0" w:lastColumn="0" w:oddVBand="0" w:evenVBand="0" w:oddHBand="0" w:evenHBand="0" w:firstRowFirstColumn="0" w:firstRowLastColumn="0" w:lastRowFirstColumn="0" w:lastRowLastColumn="0"/>
               <w:rPr>
                 <w:sz w:val="20"/>
                 <w:szCs w:val="18"/>
@@ -1170,8 +1172,74 @@
               </w:rPr>
               <w:t>Mike Nelson</w:t>
             </w:r>
-            <w:bookmarkStart w:id="8" w:name="_GoBack"/>
-            <w:bookmarkEnd w:id="8"/>
+          </w:p>
+        </w:tc>
+      </w:tr>
+      <w:tr>
+        <w:tc>
+          <w:tcPr>
+            <w:cnfStyle w:val="001000000000" w:firstRow="0" w:lastRow="0" w:firstColumn="1" w:lastColumn="0" w:oddVBand="0" w:evenVBand="0" w:oddHBand="0" w:evenHBand="0" w:firstRowFirstColumn="0" w:firstRowLastColumn="0" w:lastRowFirstColumn="0" w:lastRowLastColumn="0"/>
+            <w:tcW w:w="1355" w:type="dxa"/>
+          </w:tcPr>
+          <w:p>
+            <w:pPr>
+              <w:pStyle w:val="EsriProposalBodyText"/>
+              <w:rPr>
+                <w:sz w:val="20"/>
+                <w:szCs w:val="18"/>
+              </w:rPr>
+            </w:pPr>
+            <w:r>
+              <w:rPr>
+                <w:sz w:val="20"/>
+                <w:szCs w:val="18"/>
+              </w:rPr>
+              <w:t>3/22/2021</w:t>
+            </w:r>
+          </w:p>
+        </w:tc>
+        <w:tc>
+          <w:tcPr>
+            <w:tcW w:w="6830" w:type="dxa"/>
+          </w:tcPr>
+          <w:p>
+            <w:pPr>
+              <w:pStyle w:val="EsriProposalBodyText"/>
+              <w:cnfStyle w:val="000000000000" w:firstRow="0" w:lastRow="0" w:firstColumn="0" w:lastColumn="0" w:oddVBand="0" w:evenVBand="0" w:oddHBand="0" w:evenHBand="0" w:firstRowFirstColumn="0" w:firstRowLastColumn="0" w:lastRowFirstColumn="0" w:lastRowLastColumn="0"/>
+              <w:rPr>
+                <w:sz w:val="20"/>
+                <w:szCs w:val="18"/>
+              </w:rPr>
+            </w:pPr>
+            <w:r>
+              <w:rPr>
+                <w:sz w:val="20"/>
+                <w:szCs w:val="18"/>
+              </w:rPr>
+              <w:t>Add lockLoad info</w:t>
+            </w:r>
+          </w:p>
+        </w:tc>
+        <w:tc>
+          <w:tcPr>
+            <w:tcW w:w="1980" w:type="dxa"/>
+          </w:tcPr>
+          <w:p>
+            <w:pPr>
+              <w:pStyle w:val="EsriProposalBodyText"/>
+              <w:cnfStyle w:val="000000000000" w:firstRow="0" w:lastRow="0" w:firstColumn="0" w:lastColumn="0" w:oddVBand="0" w:evenVBand="0" w:oddHBand="0" w:evenHBand="0" w:firstRowFirstColumn="0" w:firstRowLastColumn="0" w:lastRowFirstColumn="0" w:lastRowLastColumn="0"/>
+              <w:rPr>
+                <w:sz w:val="20"/>
+                <w:szCs w:val="18"/>
+              </w:rPr>
+            </w:pPr>
+            <w:r>
+              <w:rPr>
+                <w:sz w:val="20"/>
+                <w:szCs w:val="18"/>
+              </w:rPr>
+              <w:t>Mike Nelson</w:t>
+            </w:r>
           </w:p>
         </w:tc>
       </w:tr>
@@ -1194,7 +1262,6 @@
         </w:rPr>
       </w:pPr>
       <w:r>
-        <w:lastRenderedPageBreak/>
         <w:br w:type="page"/>
       </w:r>
     </w:p>
@@ -1202,12 +1269,12 @@
       <w:pPr>
         <w:pStyle w:val="EsriHeading1"/>
       </w:pPr>
-      <w:bookmarkStart w:id="9" w:name="_Toc58403146"/>
+      <w:bookmarkStart w:id="8" w:name="_Toc58403146"/>
       <w:r>
         <w:lastRenderedPageBreak/>
         <w:t>Configuration</w:t>
       </w:r>
-      <w:bookmarkEnd w:id="9"/>
+      <w:bookmarkEnd w:id="8"/>
     </w:p>
     <w:p>
       <w:r>
@@ -2075,13 +2142,7 @@
         </w:numPr>
       </w:pPr>
       <w:r>
-        <w:t>ignore</w:t>
-      </w:r>
-      <w:r>
-        <w:t>Route</w:t>
-      </w:r>
-      <w:r>
-        <w:t>Fields</w:t>
+        <w:t>ignoreRouteFields</w:t>
       </w:r>
     </w:p>
     <w:p>
@@ -2093,20 +2154,46 @@
         </w:numPr>
       </w:pPr>
       <w:r>
-        <w:t xml:space="preserve">List of fields from the </w:t>
-      </w:r>
-      <w:r>
-        <w:t>Routes</w:t>
-      </w:r>
-      <w:r>
-        <w:t xml:space="preserve"> table that will be ignored when determining if a Route’s GeoOrderState should update. Attributes will still be updated by Refresh or </w:t>
-      </w:r>
-      <w:r>
-        <w:t>manual edit</w:t>
-      </w:r>
-      <w:r>
-        <w:t>, but the Route will not have its GeoOrderState changed to Unsolved.</w:t>
-      </w:r>
+        <w:t>List of fields from the Routes table that will be ignored when determining if a Route’s GeoOrderState should update. Attributes will still be updated by Refresh or manual edit, but the Route will not have its GeoOrderState changed to Unsolved.</w:t>
+      </w:r>
+    </w:p>
+    <w:p>
+      <w:pPr>
+        <w:pStyle w:val="ListParagraph"/>
+        <w:numPr>
+          <w:ilvl w:val="0"/>
+          <w:numId w:val="27"/>
+        </w:numPr>
+      </w:pPr>
+      <w:r>
+        <w:t>lockLoads</w:t>
+      </w:r>
+    </w:p>
+    <w:p>
+      <w:pPr>
+        <w:pStyle w:val="ListParagraph"/>
+        <w:numPr>
+          <w:ilvl w:val="1"/>
+          <w:numId w:val="27"/>
+        </w:numPr>
+      </w:pPr>
+      <w:r>
+        <w:t>Only applicable if using Workforce and configure the application to use Loads and Order Pairs.</w:t>
+      </w:r>
+    </w:p>
+    <w:p>
+      <w:pPr>
+        <w:pStyle w:val="ListParagraph"/>
+        <w:numPr>
+          <w:ilvl w:val="1"/>
+          <w:numId w:val="27"/>
+        </w:numPr>
+      </w:pPr>
+      <w:r>
+        <w:t>Will make sure when solving routes that have locked or in progress Loads that no new orders are added.</w:t>
+      </w:r>
+      <w:bookmarkStart w:id="9" w:name="_GoBack"/>
+      <w:bookmarkEnd w:id="9"/>
     </w:p>
     <w:p>
       <w:pPr>
@@ -2331,7 +2418,7 @@
                   </a:ln>
                   <a:extLst>
                     <a:ext uri="{FAA26D3D-D897-4be2-8F04-BA451C77F1D7}">
-                      <ma14:placeholderFlag xmlns:ma14="http://schemas.microsoft.com/office/mac/drawingml/2011/main" xmlns:w="http://schemas.openxmlformats.org/wordprocessingml/2006/main" xmlns:w10="urn:schemas-microsoft-com:office:word" xmlns:v="urn:schemas-microsoft-com:vml" xmlns:o="urn:schemas-microsoft-com:office:office" xmlns:mv="urn:schemas-microsoft-com:mac:vml" xmlns:mo="http://schemas.microsoft.com/office/mac/office/2008/main" xmlns="" xmlns:arto="http://schemas.microsoft.com/office/word/2006/arto" xmlns:a14="http://schemas.microsoft.com/office/drawing/2010/main"/>
+                      <ma14:placeholderFlag xmlns:a14="http://schemas.microsoft.com/office/drawing/2010/main" xmlns:arto="http://schemas.microsoft.com/office/word/2006/arto" xmlns="" xmlns:mo="http://schemas.microsoft.com/office/mac/office/2008/main" xmlns:mv="urn:schemas-microsoft-com:mac:vml" xmlns:o="urn:schemas-microsoft-com:office:office" xmlns:v="urn:schemas-microsoft-com:vml" xmlns:w10="urn:schemas-microsoft-com:office:word" xmlns:w="http://schemas.openxmlformats.org/wordprocessingml/2006/main" xmlns:ma14="http://schemas.microsoft.com/office/mac/drawingml/2011/main"/>
                     </a:ext>
                   </a:extLst>
                 </pic:spPr>
@@ -7391,9 +7478,12 @@
 </file>
 
 <file path=customXml/item1.xml><?xml version="1.0" encoding="utf-8"?>
-<p:properties xmlns:p="http://schemas.microsoft.com/office/2006/metadata/properties" xmlns:xsi="http://www.w3.org/2001/XMLSchema-instance" xmlns:pc="http://schemas.microsoft.com/office/infopath/2007/PartnerControls">
-  <documentManagement/>
-</p:properties>
+<?mso-contentType ?>
+<FormTemplates xmlns="http://schemas.microsoft.com/sharepoint/v3/contenttype/forms">
+  <Display>DocumentLibraryForm</Display>
+  <Edit>DocumentLibraryForm</Edit>
+  <New>DocumentLibraryForm</New>
+</FormTemplates>
 </file>
 
 <file path=customXml/item2.xml><?xml version="1.0" encoding="utf-8"?>
@@ -7602,12 +7692,9 @@
 </file>
 
 <file path=customXml/item3.xml><?xml version="1.0" encoding="utf-8"?>
-<?mso-contentType ?>
-<FormTemplates xmlns="http://schemas.microsoft.com/sharepoint/v3/contenttype/forms">
-  <Display>DocumentLibraryForm</Display>
-  <Edit>DocumentLibraryForm</Edit>
-  <New>DocumentLibraryForm</New>
-</FormTemplates>
+<p:properties xmlns:p="http://schemas.microsoft.com/office/2006/metadata/properties" xmlns:xsi="http://www.w3.org/2001/XMLSchema-instance" xmlns:pc="http://schemas.microsoft.com/office/infopath/2007/PartnerControls">
+  <documentManagement/>
+</p:properties>
 </file>
 
 <file path=customXml/item4.xml><?xml version="1.0" encoding="utf-8"?>
@@ -7615,10 +7702,9 @@
 </file>
 
 <file path=customXml/itemProps1.xml><?xml version="1.0" encoding="utf-8"?>
-<ds:datastoreItem xmlns:ds="http://schemas.openxmlformats.org/officeDocument/2006/customXml" ds:itemID="{87A18308-A969-4D6E-BB09-05765A639619}">
+<ds:datastoreItem xmlns:ds="http://schemas.openxmlformats.org/officeDocument/2006/customXml" ds:itemID="{2080074E-29EC-4151-9623-994429932D6D}">
   <ds:schemaRefs>
-    <ds:schemaRef ds:uri="http://schemas.microsoft.com/office/2006/metadata/properties"/>
-    <ds:schemaRef ds:uri="http://schemas.microsoft.com/office/infopath/2007/PartnerControls"/>
+    <ds:schemaRef ds:uri="http://schemas.microsoft.com/sharepoint/v3/contenttype/forms"/>
   </ds:schemaRefs>
 </ds:datastoreItem>
 </file>
@@ -7643,15 +7729,16 @@
 </file>
 
 <file path=customXml/itemProps3.xml><?xml version="1.0" encoding="utf-8"?>
-<ds:datastoreItem xmlns:ds="http://schemas.openxmlformats.org/officeDocument/2006/customXml" ds:itemID="{2080074E-29EC-4151-9623-994429932D6D}">
+<ds:datastoreItem xmlns:ds="http://schemas.openxmlformats.org/officeDocument/2006/customXml" ds:itemID="{87A18308-A969-4D6E-BB09-05765A639619}">
   <ds:schemaRefs>
-    <ds:schemaRef ds:uri="http://schemas.microsoft.com/sharepoint/v3/contenttype/forms"/>
+    <ds:schemaRef ds:uri="http://schemas.microsoft.com/office/2006/metadata/properties"/>
+    <ds:schemaRef ds:uri="http://schemas.microsoft.com/office/infopath/2007/PartnerControls"/>
   </ds:schemaRefs>
 </ds:datastoreItem>
 </file>
 
 <file path=customXml/itemProps4.xml><?xml version="1.0" encoding="utf-8"?>
-<ds:datastoreItem xmlns:ds="http://schemas.openxmlformats.org/officeDocument/2006/customXml" ds:itemID="{535561DA-22D5-46E2-8E11-53E7917105EF}">
+<ds:datastoreItem xmlns:ds="http://schemas.openxmlformats.org/officeDocument/2006/customXml" ds:itemID="{07BA07C3-D414-4D79-B146-997D93FA7EBA}">
   <ds:schemaRefs>
     <ds:schemaRef ds:uri="http://schemas.openxmlformats.org/officeDocument/2006/bibliography"/>
   </ds:schemaRefs>

</xml_diff>

<commit_message>
Updates for Version 3.0
</commit_message>
<xml_diff>
--- a/Configuration/ERM API Configuration.docx
+++ b/Configuration/ERM API Configuration.docx
@@ -29,7 +29,7 @@
         <w:rPr>
           <w:noProof/>
         </w:rPr>
-        <w:t>March 12, 2021</w:t>
+        <w:t>March 22, 2021</w:t>
       </w:r>
       <w:r>
         <w:fldChar w:fldCharType="end"/>
@@ -98,13 +98,13 @@
         </w:sectPr>
       </w:pPr>
     </w:p>
-    <w:bookmarkStart w:id="0" w:name="_Toc516213353" w:displacedByCustomXml="next"/>
+    <w:bookmarkStart w:id="0" w:name="_Toc516213319" w:displacedByCustomXml="next"/>
     <w:bookmarkEnd w:id="0" w:displacedByCustomXml="next"/>
-    <w:bookmarkStart w:id="1" w:name="_Toc516213349" w:displacedByCustomXml="next"/>
+    <w:bookmarkStart w:id="1" w:name="_Toc516213340" w:displacedByCustomXml="next"/>
     <w:bookmarkEnd w:id="1" w:displacedByCustomXml="next"/>
-    <w:bookmarkStart w:id="2" w:name="_Toc516213340" w:displacedByCustomXml="next"/>
+    <w:bookmarkStart w:id="2" w:name="_Toc516213349" w:displacedByCustomXml="next"/>
     <w:bookmarkEnd w:id="2" w:displacedByCustomXml="next"/>
-    <w:bookmarkStart w:id="3" w:name="_Toc516213319" w:displacedByCustomXml="next"/>
+    <w:bookmarkStart w:id="3" w:name="_Toc516213353" w:displacedByCustomXml="next"/>
     <w:bookmarkEnd w:id="3" w:displacedByCustomXml="next"/>
     <w:sdt>
       <w:sdtPr>
@@ -602,10 +602,26 @@
         <w:t xml:space="preserve"> </w:t>
       </w:r>
       <w:r>
-        <w:t xml:space="preserve">is the config.json file under the </w:t>
-      </w:r>
-      <w:r>
-        <w:t>middleware\src\config</w:t>
+        <w:t xml:space="preserve">is the </w:t>
+      </w:r>
+      <w:proofErr w:type="spellStart"/>
+      <w:r>
+        <w:t>config.json</w:t>
+      </w:r>
+      <w:proofErr w:type="spellEnd"/>
+      <w:r>
+        <w:t xml:space="preserve"> file under the </w:t>
+      </w:r>
+      <w:r>
+        <w:t>middleware\</w:t>
+      </w:r>
+      <w:proofErr w:type="spellStart"/>
+      <w:r>
+        <w:t>src</w:t>
+      </w:r>
+      <w:proofErr w:type="spellEnd"/>
+      <w:r>
+        <w:t>\config</w:t>
       </w:r>
       <w:r>
         <w:t xml:space="preserve"> folder </w:t>
@@ -651,6 +667,7 @@
       <w:tr>
         <w:trPr>
           <w:cnfStyle w:val="100000000000" w:firstRow="1" w:lastRow="0" w:firstColumn="0" w:lastColumn="0" w:oddVBand="0" w:evenVBand="0" w:oddHBand="0" w:evenHBand="0" w:firstRowFirstColumn="0" w:firstRowLastColumn="0" w:lastRowFirstColumn="0" w:lastRowLastColumn="0"/>
+          <w:tblHeader/>
         </w:trPr>
         <w:tc>
           <w:tcPr>
@@ -1216,7 +1233,23 @@
                 <w:sz w:val="20"/>
                 <w:szCs w:val="18"/>
               </w:rPr>
-              <w:t>Add lockLoad info</w:t>
+              <w:t xml:space="preserve">Add </w:t>
+            </w:r>
+            <w:proofErr w:type="spellStart"/>
+            <w:r>
+              <w:rPr>
+                <w:sz w:val="20"/>
+                <w:szCs w:val="18"/>
+              </w:rPr>
+              <w:t>lockLoad</w:t>
+            </w:r>
+            <w:proofErr w:type="spellEnd"/>
+            <w:r>
+              <w:rPr>
+                <w:sz w:val="20"/>
+                <w:szCs w:val="18"/>
+              </w:rPr>
+              <w:t xml:space="preserve"> info</w:t>
             </w:r>
           </w:p>
         </w:tc>
@@ -1243,6 +1276,91 @@
           </w:p>
         </w:tc>
       </w:tr>
+      <w:tr>
+        <w:tc>
+          <w:tcPr>
+            <w:cnfStyle w:val="001000000000" w:firstRow="0" w:lastRow="0" w:firstColumn="1" w:lastColumn="0" w:oddVBand="0" w:evenVBand="0" w:oddHBand="0" w:evenHBand="0" w:firstRowFirstColumn="0" w:firstRowLastColumn="0" w:lastRowFirstColumn="0" w:lastRowLastColumn="0"/>
+            <w:tcW w:w="1355" w:type="dxa"/>
+          </w:tcPr>
+          <w:p>
+            <w:pPr>
+              <w:pStyle w:val="EsriProposalBodyText"/>
+              <w:rPr>
+                <w:sz w:val="20"/>
+                <w:szCs w:val="18"/>
+              </w:rPr>
+            </w:pPr>
+            <w:r>
+              <w:rPr>
+                <w:sz w:val="20"/>
+                <w:szCs w:val="18"/>
+              </w:rPr>
+              <w:lastRenderedPageBreak/>
+              <w:t>4/7/2021</w:t>
+            </w:r>
+          </w:p>
+        </w:tc>
+        <w:tc>
+          <w:tcPr>
+            <w:tcW w:w="6830" w:type="dxa"/>
+          </w:tcPr>
+          <w:p>
+            <w:pPr>
+              <w:pStyle w:val="EsriProposalBodyText"/>
+              <w:cnfStyle w:val="000000000000" w:firstRow="0" w:lastRow="0" w:firstColumn="0" w:lastColumn="0" w:oddVBand="0" w:evenVBand="0" w:oddHBand="0" w:evenHBand="0" w:firstRowFirstColumn="0" w:firstRowLastColumn="0" w:lastRowFirstColumn="0" w:lastRowLastColumn="0"/>
+              <w:rPr>
+                <w:sz w:val="20"/>
+                <w:szCs w:val="18"/>
+              </w:rPr>
+            </w:pPr>
+            <w:proofErr w:type="spellStart"/>
+            <w:r>
+              <w:rPr>
+                <w:sz w:val="20"/>
+                <w:szCs w:val="18"/>
+              </w:rPr>
+              <w:t>config.templateWebMapId</w:t>
+            </w:r>
+            <w:proofErr w:type="spellEnd"/>
+            <w:r>
+              <w:rPr>
+                <w:sz w:val="20"/>
+                <w:szCs w:val="18"/>
+              </w:rPr>
+              <w:t xml:space="preserve"> </w:t>
+            </w:r>
+            <w:r>
+              <w:rPr>
+                <w:sz w:val="20"/>
+                <w:szCs w:val="18"/>
+              </w:rPr>
+              <w:t>details</w:t>
+            </w:r>
+          </w:p>
+        </w:tc>
+        <w:tc>
+          <w:tcPr>
+            <w:tcW w:w="1980" w:type="dxa"/>
+          </w:tcPr>
+          <w:p>
+            <w:pPr>
+              <w:pStyle w:val="EsriProposalBodyText"/>
+              <w:cnfStyle w:val="000000000000" w:firstRow="0" w:lastRow="0" w:firstColumn="0" w:lastColumn="0" w:oddVBand="0" w:evenVBand="0" w:oddHBand="0" w:evenHBand="0" w:firstRowFirstColumn="0" w:firstRowLastColumn="0" w:lastRowFirstColumn="0" w:lastRowLastColumn="0"/>
+              <w:rPr>
+                <w:sz w:val="20"/>
+                <w:szCs w:val="18"/>
+              </w:rPr>
+            </w:pPr>
+            <w:r>
+              <w:rPr>
+                <w:sz w:val="20"/>
+                <w:szCs w:val="18"/>
+              </w:rPr>
+              <w:t>Mike Nelson</w:t>
+            </w:r>
+          </w:p>
+        </w:tc>
+      </w:tr>
     </w:tbl>
     <w:p>
       <w:pPr>
@@ -1293,9 +1411,11 @@
           <w:numId w:val="27"/>
         </w:numPr>
       </w:pPr>
+      <w:proofErr w:type="spellStart"/>
       <w:r>
         <w:t>portalUrl</w:t>
       </w:r>
+      <w:proofErr w:type="spellEnd"/>
     </w:p>
     <w:p>
       <w:pPr>
@@ -1317,9 +1437,11 @@
           <w:numId w:val="27"/>
         </w:numPr>
       </w:pPr>
+      <w:proofErr w:type="spellStart"/>
       <w:r>
         <w:t>hostingServerBaseUrl</w:t>
       </w:r>
+      <w:proofErr w:type="spellEnd"/>
     </w:p>
     <w:p>
       <w:pPr>
@@ -1341,9 +1463,11 @@
           <w:numId w:val="27"/>
         </w:numPr>
       </w:pPr>
+      <w:proofErr w:type="spellStart"/>
       <w:r>
         <w:t>ermAPIUrl</w:t>
       </w:r>
+      <w:proofErr w:type="spellEnd"/>
     </w:p>
     <w:p>
       <w:pPr>
@@ -1368,9 +1492,11 @@
           <w:numId w:val="27"/>
         </w:numPr>
       </w:pPr>
+      <w:proofErr w:type="spellStart"/>
       <w:r>
         <w:t>dashboardTemplateItemId</w:t>
       </w:r>
+      <w:proofErr w:type="spellEnd"/>
     </w:p>
     <w:p>
       <w:pPr>
@@ -1392,9 +1518,33 @@
           <w:numId w:val="27"/>
         </w:numPr>
       </w:pPr>
+      <w:proofErr w:type="spellStart"/>
+      <w:r>
+        <w:t>templateWebMapId</w:t>
+      </w:r>
+      <w:proofErr w:type="spellEnd"/>
+      <w:r>
+        <w:t xml:space="preserve"> = </w:t>
+      </w:r>
+      <w:r>
+        <w:t>used when the Dashboard will have more layers than just the ones from ERM Template service.</w:t>
+      </w:r>
+    </w:p>
+    <w:p>
+      <w:pPr>
+        <w:pStyle w:val="ListParagraph"/>
+        <w:numPr>
+          <w:ilvl w:val="0"/>
+          <w:numId w:val="27"/>
+        </w:numPr>
+      </w:pPr>
+      <w:bookmarkStart w:id="9" w:name="_GoBack"/>
+      <w:bookmarkEnd w:id="9"/>
+      <w:proofErr w:type="spellStart"/>
       <w:r>
         <w:t>planTemplateFeatureServiceUrl</w:t>
       </w:r>
+      <w:proofErr w:type="spellEnd"/>
     </w:p>
     <w:p>
       <w:pPr>
@@ -1407,9 +1557,11 @@
       <w:r>
         <w:t xml:space="preserve">The URL of the </w:t>
       </w:r>
+      <w:proofErr w:type="spellStart"/>
       <w:r>
         <w:t>ERM_Plan_Template</w:t>
       </w:r>
+      <w:proofErr w:type="spellEnd"/>
       <w:r>
         <w:t xml:space="preserve"> feature service.</w:t>
       </w:r>
@@ -1422,9 +1574,11 @@
           <w:numId w:val="27"/>
         </w:numPr>
       </w:pPr>
+      <w:proofErr w:type="spellStart"/>
       <w:r>
         <w:t>planDefaultsFeatureServiceUrl</w:t>
       </w:r>
+      <w:proofErr w:type="spellEnd"/>
     </w:p>
     <w:p>
       <w:pPr>
@@ -1437,9 +1591,11 @@
       <w:r>
         <w:t xml:space="preserve">The URL of the </w:t>
       </w:r>
+      <w:proofErr w:type="spellStart"/>
       <w:r>
         <w:t>ERM_Plan_Defaults</w:t>
       </w:r>
+      <w:proofErr w:type="spellEnd"/>
       <w:r>
         <w:t xml:space="preserve"> feature service.</w:t>
       </w:r>
@@ -1452,9 +1608,11 @@
           <w:numId w:val="27"/>
         </w:numPr>
       </w:pPr>
+      <w:proofErr w:type="spellStart"/>
       <w:r>
         <w:t>planRegistryFeatureLayerUrl</w:t>
       </w:r>
+      <w:proofErr w:type="spellEnd"/>
     </w:p>
     <w:p>
       <w:pPr>
@@ -1467,9 +1625,11 @@
       <w:r>
         <w:t xml:space="preserve">The URL of the </w:t>
       </w:r>
+      <w:proofErr w:type="spellStart"/>
       <w:r>
         <w:t>ERM_Registry</w:t>
       </w:r>
+      <w:proofErr w:type="spellEnd"/>
       <w:r>
         <w:t xml:space="preserve"> table.</w:t>
       </w:r>
@@ -1482,9 +1642,11 @@
           <w:numId w:val="27"/>
         </w:numPr>
       </w:pPr>
+      <w:proofErr w:type="spellStart"/>
       <w:r>
         <w:t>bsiGPBaseUrl</w:t>
       </w:r>
+      <w:proofErr w:type="spellEnd"/>
     </w:p>
     <w:p>
       <w:pPr>
@@ -1506,9 +1668,11 @@
           <w:numId w:val="27"/>
         </w:numPr>
       </w:pPr>
+      <w:proofErr w:type="spellStart"/>
       <w:r>
         <w:t>solveParametersFeatureServiceUrl</w:t>
       </w:r>
+      <w:proofErr w:type="spellEnd"/>
     </w:p>
     <w:p>
       <w:pPr>
@@ -1521,9 +1685,11 @@
       <w:r>
         <w:t xml:space="preserve">The URL of the </w:t>
       </w:r>
+      <w:proofErr w:type="spellStart"/>
       <w:r>
         <w:t>ERM_Solve_Parameters_View</w:t>
       </w:r>
+      <w:proofErr w:type="spellEnd"/>
       <w:r>
         <w:t>. Note this should point to the View made from the service, not the service itself.</w:t>
       </w:r>
@@ -1536,9 +1702,11 @@
           <w:numId w:val="27"/>
         </w:numPr>
       </w:pPr>
+      <w:proofErr w:type="spellStart"/>
       <w:r>
         <w:t>dashboardGPUrl</w:t>
       </w:r>
+      <w:proofErr w:type="spellEnd"/>
     </w:p>
     <w:p>
       <w:pPr>
@@ -1560,9 +1728,11 @@
           <w:numId w:val="27"/>
         </w:numPr>
       </w:pPr>
+      <w:proofErr w:type="spellStart"/>
       <w:r>
         <w:t>vehicleLocationFeatureServiceUrl</w:t>
       </w:r>
+      <w:proofErr w:type="spellEnd"/>
     </w:p>
     <w:p>
       <w:pPr>
@@ -1599,9 +1769,11 @@
           <w:numId w:val="27"/>
         </w:numPr>
       </w:pPr>
+      <w:proofErr w:type="spellStart"/>
       <w:r>
         <w:t>layersItemId</w:t>
       </w:r>
+      <w:proofErr w:type="spellEnd"/>
     </w:p>
     <w:p>
       <w:pPr>
@@ -1623,9 +1795,11 @@
           <w:numId w:val="27"/>
         </w:numPr>
       </w:pPr>
+      <w:proofErr w:type="spellStart"/>
       <w:r>
         <w:t>dispatcherId</w:t>
       </w:r>
+      <w:proofErr w:type="spellEnd"/>
     </w:p>
     <w:p>
       <w:pPr>
@@ -1650,9 +1824,11 @@
           <w:numId w:val="27"/>
         </w:numPr>
       </w:pPr>
+      <w:proofErr w:type="spellStart"/>
       <w:r>
         <w:t>locationField</w:t>
       </w:r>
+      <w:proofErr w:type="spellEnd"/>
     </w:p>
     <w:p>
       <w:pPr>
@@ -1663,6 +1839,7 @@
         </w:numPr>
       </w:pPr>
       <w:r>
+        <w:lastRenderedPageBreak/>
         <w:t>Field from Orders table that will be mapped into the Location field in the Workforce layer.</w:t>
       </w:r>
     </w:p>
@@ -1675,7 +1852,6 @@
         </w:numPr>
       </w:pPr>
       <w:r>
-        <w:lastRenderedPageBreak/>
         <w:t>All records in Orders table need to have a value. Any empty/null values will cause sync to fail.</w:t>
       </w:r>
     </w:p>
@@ -1687,9 +1863,11 @@
           <w:numId w:val="27"/>
         </w:numPr>
       </w:pPr>
+      <w:proofErr w:type="spellStart"/>
       <w:r>
         <w:t>descriptionField</w:t>
       </w:r>
+      <w:proofErr w:type="spellEnd"/>
     </w:p>
     <w:p>
       <w:pPr>
@@ -1717,9 +1895,11 @@
           <w:numId w:val="27"/>
         </w:numPr>
       </w:pPr>
+      <w:proofErr w:type="spellStart"/>
       <w:r>
         <w:t>duedateField</w:t>
       </w:r>
+      <w:proofErr w:type="spellEnd"/>
     </w:p>
     <w:p>
       <w:pPr>
@@ -1747,9 +1927,11 @@
           <w:numId w:val="27"/>
         </w:numPr>
       </w:pPr>
+      <w:proofErr w:type="spellStart"/>
       <w:r>
         <w:t>notesField</w:t>
       </w:r>
+      <w:proofErr w:type="spellEnd"/>
     </w:p>
     <w:p>
       <w:pPr>
@@ -1771,9 +1953,11 @@
           <w:numId w:val="27"/>
         </w:numPr>
       </w:pPr>
+      <w:proofErr w:type="spellStart"/>
       <w:r>
         <w:t>includeOrderPairs</w:t>
       </w:r>
+      <w:proofErr w:type="spellEnd"/>
     </w:p>
     <w:p>
       <w:pPr>
@@ -1873,9 +2057,11 @@
           <w:numId w:val="27"/>
         </w:numPr>
       </w:pPr>
+      <w:proofErr w:type="spellStart"/>
       <w:r>
         <w:t>Maxsizeinbytes</w:t>
       </w:r>
+      <w:proofErr w:type="spellEnd"/>
     </w:p>
     <w:p>
       <w:pPr>
@@ -1897,9 +2083,11 @@
           <w:numId w:val="27"/>
         </w:numPr>
       </w:pPr>
+      <w:proofErr w:type="spellStart"/>
       <w:r>
         <w:t>Maxfiles</w:t>
       </w:r>
+      <w:proofErr w:type="spellEnd"/>
     </w:p>
     <w:p>
       <w:pPr>
@@ -1921,12 +2109,14 @@
           <w:numId w:val="27"/>
         </w:numPr>
       </w:pPr>
+      <w:proofErr w:type="spellStart"/>
       <w:r>
         <w:t>R</w:t>
       </w:r>
       <w:r>
         <w:t>outesymbologycolors</w:t>
       </w:r>
+      <w:proofErr w:type="spellEnd"/>
     </w:p>
     <w:p>
       <w:pPr>
@@ -1948,12 +2138,14 @@
           <w:numId w:val="27"/>
         </w:numPr>
       </w:pPr>
+      <w:proofErr w:type="spellStart"/>
       <w:r>
         <w:t>R</w:t>
       </w:r>
       <w:r>
         <w:t>outesymbologywidth</w:t>
       </w:r>
+      <w:proofErr w:type="spellEnd"/>
     </w:p>
     <w:p>
       <w:pPr>
@@ -1975,9 +2167,11 @@
           <w:numId w:val="27"/>
         </w:numPr>
       </w:pPr>
+      <w:proofErr w:type="spellStart"/>
       <w:r>
         <w:t>includeNetworkAnalysisLyrInVRPResult</w:t>
       </w:r>
+      <w:proofErr w:type="spellEnd"/>
     </w:p>
     <w:p>
       <w:pPr>
@@ -1999,9 +2193,11 @@
           <w:numId w:val="27"/>
         </w:numPr>
       </w:pPr>
+      <w:proofErr w:type="spellStart"/>
       <w:r>
         <w:t>zoneLabelingInfo</w:t>
       </w:r>
+      <w:proofErr w:type="spellEnd"/>
     </w:p>
     <w:p>
       <w:pPr>
@@ -2012,7 +2208,15 @@
         </w:numPr>
       </w:pPr>
       <w:r>
-        <w:t>Controls the label for Zone layer. For more details on available options see https://developers.arcgis.com/web-map-specification/objects/labelingInfo/</w:t>
+        <w:t xml:space="preserve">Controls the label for </w:t>
+      </w:r>
+      <w:proofErr w:type="spellStart"/>
+      <w:r>
+        <w:t>Zone</w:t>
+      </w:r>
+      <w:proofErr w:type="spellEnd"/>
+      <w:r>
+        <w:t xml:space="preserve"> layer. For more details on available options see https://developers.arcgis.com/web-map-specification/objects/labelingInfo/</w:t>
       </w:r>
     </w:p>
     <w:p>
@@ -2048,7 +2252,23 @@
         </w:numPr>
       </w:pPr>
       <w:r>
-        <w:t>color/haloColor - [r,g,b,a]</w:t>
+        <w:t>color/</w:t>
+      </w:r>
+      <w:proofErr w:type="spellStart"/>
+      <w:r>
+        <w:t>haloColor</w:t>
+      </w:r>
+      <w:proofErr w:type="spellEnd"/>
+      <w:r>
+        <w:t xml:space="preserve"> - [</w:t>
+      </w:r>
+      <w:proofErr w:type="spellStart"/>
+      <w:r>
+        <w:t>r,g,b,a</w:t>
+      </w:r>
+      <w:proofErr w:type="spellEnd"/>
+      <w:r>
+        <w:t>]</w:t>
       </w:r>
     </w:p>
     <w:p>
@@ -2071,9 +2291,11 @@
           <w:numId w:val="27"/>
         </w:numPr>
       </w:pPr>
+      <w:proofErr w:type="spellStart"/>
       <w:r>
         <w:t>ignoreGoeOrderFields</w:t>
       </w:r>
+      <w:proofErr w:type="spellEnd"/>
     </w:p>
     <w:p>
       <w:pPr>
@@ -2084,10 +2306,19 @@
         </w:numPr>
       </w:pPr>
       <w:r>
+        <w:lastRenderedPageBreak/>
         <w:t>List of fields from the Orders table that will be ignored when</w:t>
       </w:r>
       <w:r>
-        <w:t xml:space="preserve"> determining if a Route’s GeoOrderState should update.</w:t>
+        <w:t xml:space="preserve"> determining if a Route’s </w:t>
+      </w:r>
+      <w:proofErr w:type="spellStart"/>
+      <w:r>
+        <w:t>GeoOrderState</w:t>
+      </w:r>
+      <w:proofErr w:type="spellEnd"/>
+      <w:r>
+        <w:t xml:space="preserve"> should update.</w:t>
       </w:r>
       <w:r>
         <w:t xml:space="preserve"> Attributes will still be updated </w:t>
@@ -2099,11 +2330,7 @@
         <w:t xml:space="preserve">manual edit, </w:t>
       </w:r>
       <w:r>
-        <w:t xml:space="preserve">Refresh or </w:t>
-      </w:r>
-      <w:r>
-        <w:lastRenderedPageBreak/>
-        <w:t xml:space="preserve">Workforce Sync, </w:t>
+        <w:t xml:space="preserve">Refresh or Workforce Sync, </w:t>
       </w:r>
       <w:r>
         <w:t xml:space="preserve">but if the order is assigned the Route will not have </w:t>
@@ -2114,11 +2341,16 @@
       <w:r>
         <w:t xml:space="preserve"> </w:t>
       </w:r>
+      <w:proofErr w:type="spellStart"/>
       <w:r>
         <w:t>GeoOrder</w:t>
       </w:r>
       <w:r>
-        <w:t>State changed to Unsolved.</w:t>
+        <w:t>State</w:t>
+      </w:r>
+      <w:proofErr w:type="spellEnd"/>
+      <w:r>
+        <w:t xml:space="preserve"> changed to Unsolved.</w:t>
       </w:r>
     </w:p>
     <w:p>
@@ -2141,9 +2373,11 @@
           <w:numId w:val="27"/>
         </w:numPr>
       </w:pPr>
+      <w:proofErr w:type="spellStart"/>
       <w:r>
         <w:t>ignoreRouteFields</w:t>
       </w:r>
+      <w:proofErr w:type="spellEnd"/>
     </w:p>
     <w:p>
       <w:pPr>
@@ -2154,7 +2388,23 @@
         </w:numPr>
       </w:pPr>
       <w:r>
-        <w:t>List of fields from the Routes table that will be ignored when determining if a Route’s GeoOrderState should update. Attributes will still be updated by Refresh or manual edit, but the Route will not have its GeoOrderState changed to Unsolved.</w:t>
+        <w:t xml:space="preserve">List of fields from the Routes table that will be ignored when determining if a Route’s </w:t>
+      </w:r>
+      <w:proofErr w:type="spellStart"/>
+      <w:r>
+        <w:t>GeoOrderState</w:t>
+      </w:r>
+      <w:proofErr w:type="spellEnd"/>
+      <w:r>
+        <w:t xml:space="preserve"> should update. Attributes will still be updated by Refresh or manual edit, but the Route will not have its </w:t>
+      </w:r>
+      <w:proofErr w:type="spellStart"/>
+      <w:r>
+        <w:t>GeoOrderState</w:t>
+      </w:r>
+      <w:proofErr w:type="spellEnd"/>
+      <w:r>
+        <w:t xml:space="preserve"> changed to Unsolved.</w:t>
       </w:r>
     </w:p>
     <w:p>
@@ -2165,9 +2415,11 @@
           <w:numId w:val="27"/>
         </w:numPr>
       </w:pPr>
+      <w:proofErr w:type="spellStart"/>
       <w:r>
         <w:t>lockLoads</w:t>
       </w:r>
+      <w:proofErr w:type="spellEnd"/>
     </w:p>
     <w:p>
       <w:pPr>
@@ -2192,8 +2444,6 @@
       <w:r>
         <w:t>Will make sure when solving routes that have locked or in progress Loads that no new orders are added.</w:t>
       </w:r>
-      <w:bookmarkStart w:id="9" w:name="_GoBack"/>
-      <w:bookmarkEnd w:id="9"/>
     </w:p>
     <w:p>
       <w:pPr>
@@ -2418,7 +2668,7 @@
                   </a:ln>
                   <a:extLst>
                     <a:ext uri="{FAA26D3D-D897-4be2-8F04-BA451C77F1D7}">
-                      <ma14:placeholderFlag xmlns:a14="http://schemas.microsoft.com/office/drawing/2010/main" xmlns:arto="http://schemas.microsoft.com/office/word/2006/arto" xmlns="" xmlns:mo="http://schemas.microsoft.com/office/mac/office/2008/main" xmlns:mv="urn:schemas-microsoft-com:mac:vml" xmlns:o="urn:schemas-microsoft-com:office:office" xmlns:v="urn:schemas-microsoft-com:vml" xmlns:w10="urn:schemas-microsoft-com:office:word" xmlns:w="http://schemas.openxmlformats.org/wordprocessingml/2006/main" xmlns:ma14="http://schemas.microsoft.com/office/mac/drawingml/2011/main"/>
+                      <ma14:placeholderFlag xmlns:ma14="http://schemas.microsoft.com/office/mac/drawingml/2011/main" xmlns:w="http://schemas.openxmlformats.org/wordprocessingml/2006/main" xmlns:w10="urn:schemas-microsoft-com:office:word" xmlns:v="urn:schemas-microsoft-com:vml" xmlns:o="urn:schemas-microsoft-com:office:office" xmlns:mv="urn:schemas-microsoft-com:mac:vml" xmlns:mo="http://schemas.microsoft.com/office/mac/office/2008/main" xmlns="" xmlns:arto="http://schemas.microsoft.com/office/word/2006/arto" xmlns:a14="http://schemas.microsoft.com/office/drawing/2010/main"/>
                     </a:ext>
                   </a:extLst>
                 </pic:spPr>
@@ -7478,12 +7728,9 @@
 </file>
 
 <file path=customXml/item1.xml><?xml version="1.0" encoding="utf-8"?>
-<?mso-contentType ?>
-<FormTemplates xmlns="http://schemas.microsoft.com/sharepoint/v3/contenttype/forms">
-  <Display>DocumentLibraryForm</Display>
-  <Edit>DocumentLibraryForm</Edit>
-  <New>DocumentLibraryForm</New>
-</FormTemplates>
+<p:properties xmlns:p="http://schemas.microsoft.com/office/2006/metadata/properties" xmlns:xsi="http://www.w3.org/2001/XMLSchema-instance" xmlns:pc="http://schemas.microsoft.com/office/infopath/2007/PartnerControls">
+  <documentManagement/>
+</p:properties>
 </file>
 
 <file path=customXml/item2.xml><?xml version="1.0" encoding="utf-8"?>
@@ -7692,9 +7939,12 @@
 </file>
 
 <file path=customXml/item3.xml><?xml version="1.0" encoding="utf-8"?>
-<p:properties xmlns:p="http://schemas.microsoft.com/office/2006/metadata/properties" xmlns:xsi="http://www.w3.org/2001/XMLSchema-instance" xmlns:pc="http://schemas.microsoft.com/office/infopath/2007/PartnerControls">
-  <documentManagement/>
-</p:properties>
+<?mso-contentType ?>
+<FormTemplates xmlns="http://schemas.microsoft.com/sharepoint/v3/contenttype/forms">
+  <Display>DocumentLibraryForm</Display>
+  <Edit>DocumentLibraryForm</Edit>
+  <New>DocumentLibraryForm</New>
+</FormTemplates>
 </file>
 
 <file path=customXml/item4.xml><?xml version="1.0" encoding="utf-8"?>
@@ -7702,9 +7952,10 @@
 </file>
 
 <file path=customXml/itemProps1.xml><?xml version="1.0" encoding="utf-8"?>
-<ds:datastoreItem xmlns:ds="http://schemas.openxmlformats.org/officeDocument/2006/customXml" ds:itemID="{2080074E-29EC-4151-9623-994429932D6D}">
+<ds:datastoreItem xmlns:ds="http://schemas.openxmlformats.org/officeDocument/2006/customXml" ds:itemID="{87A18308-A969-4D6E-BB09-05765A639619}">
   <ds:schemaRefs>
-    <ds:schemaRef ds:uri="http://schemas.microsoft.com/sharepoint/v3/contenttype/forms"/>
+    <ds:schemaRef ds:uri="http://schemas.microsoft.com/office/2006/metadata/properties"/>
+    <ds:schemaRef ds:uri="http://schemas.microsoft.com/office/infopath/2007/PartnerControls"/>
   </ds:schemaRefs>
 </ds:datastoreItem>
 </file>
@@ -7729,16 +7980,15 @@
 </file>
 
 <file path=customXml/itemProps3.xml><?xml version="1.0" encoding="utf-8"?>
-<ds:datastoreItem xmlns:ds="http://schemas.openxmlformats.org/officeDocument/2006/customXml" ds:itemID="{87A18308-A969-4D6E-BB09-05765A639619}">
+<ds:datastoreItem xmlns:ds="http://schemas.openxmlformats.org/officeDocument/2006/customXml" ds:itemID="{2080074E-29EC-4151-9623-994429932D6D}">
   <ds:schemaRefs>
-    <ds:schemaRef ds:uri="http://schemas.microsoft.com/office/2006/metadata/properties"/>
-    <ds:schemaRef ds:uri="http://schemas.microsoft.com/office/infopath/2007/PartnerControls"/>
+    <ds:schemaRef ds:uri="http://schemas.microsoft.com/sharepoint/v3/contenttype/forms"/>
   </ds:schemaRefs>
 </ds:datastoreItem>
 </file>
 
 <file path=customXml/itemProps4.xml><?xml version="1.0" encoding="utf-8"?>
-<ds:datastoreItem xmlns:ds="http://schemas.openxmlformats.org/officeDocument/2006/customXml" ds:itemID="{07BA07C3-D414-4D79-B146-997D93FA7EBA}">
+<ds:datastoreItem xmlns:ds="http://schemas.openxmlformats.org/officeDocument/2006/customXml" ds:itemID="{36CCDB68-2103-4BB3-8861-90283FC3E7E5}">
   <ds:schemaRefs>
     <ds:schemaRef ds:uri="http://schemas.openxmlformats.org/officeDocument/2006/bibliography"/>
   </ds:schemaRefs>

</xml_diff>

<commit_message>
Updates for version 3.4
</commit_message>
<xml_diff>
--- a/Configuration/ERM API Configuration.docx
+++ b/Configuration/ERM API Configuration.docx
@@ -1,6 +1,6 @@
 
 <file path=word/document.xml><?xml version="1.0" encoding="utf-8"?>
-<w:document xmlns:wpc="http://schemas.microsoft.com/office/word/2010/wordprocessingCanvas" xmlns:cx="http://schemas.microsoft.com/office/drawing/2014/chartex" xmlns:cx1="http://schemas.microsoft.com/office/drawing/2015/9/8/chartex" xmlns:cx2="http://schemas.microsoft.com/office/drawing/2015/10/21/chartex" xmlns:cx3="http://schemas.microsoft.com/office/drawing/2016/5/9/chartex" xmlns:cx4="http://schemas.microsoft.com/office/drawing/2016/5/10/chartex" xmlns:cx5="http://schemas.microsoft.com/office/drawing/2016/5/11/chartex" xmlns:cx6="http://schemas.microsoft.com/office/drawing/2016/5/12/chartex" xmlns:cx7="http://schemas.microsoft.com/office/drawing/2016/5/13/chartex" xmlns:cx8="http://schemas.microsoft.com/office/drawing/2016/5/14/chartex" xmlns:mc="http://schemas.openxmlformats.org/markup-compatibility/2006" xmlns:aink="http://schemas.microsoft.com/office/drawing/2016/ink" xmlns:am3d="http://schemas.microsoft.com/office/drawing/2017/model3d" xmlns:o="urn:schemas-microsoft-com:office:office" xmlns:r="http://schemas.openxmlformats.org/officeDocument/2006/relationships" xmlns:m="http://schemas.openxmlformats.org/officeDocument/2006/math" xmlns:v="urn:schemas-microsoft-com:vml" xmlns:wp14="http://schemas.microsoft.com/office/word/2010/wordprocessingDrawing" xmlns:wp="http://schemas.openxmlformats.org/drawingml/2006/wordprocessingDrawing" xmlns:w10="urn:schemas-microsoft-com:office:word" xmlns:w="http://schemas.openxmlformats.org/wordprocessingml/2006/main" xmlns:w14="http://schemas.microsoft.com/office/word/2010/wordml" xmlns:w15="http://schemas.microsoft.com/office/word/2012/wordml" xmlns:w16cid="http://schemas.microsoft.com/office/word/2016/wordml/cid" xmlns:w16se="http://schemas.microsoft.com/office/word/2015/wordml/symex" xmlns:wpg="http://schemas.microsoft.com/office/word/2010/wordprocessingGroup" xmlns:wpi="http://schemas.microsoft.com/office/word/2010/wordprocessingInk" xmlns:wne="http://schemas.microsoft.com/office/word/2006/wordml" xmlns:wps="http://schemas.microsoft.com/office/word/2010/wordprocessingShape" mc:Ignorable="w14 w15 w16se w16cid wp14">
+<w:document xmlns:wpc="http://schemas.microsoft.com/office/word/2010/wordprocessingCanvas" xmlns:cx="http://schemas.microsoft.com/office/drawing/2014/chartex" xmlns:cx1="http://schemas.microsoft.com/office/drawing/2015/9/8/chartex" xmlns:cx2="http://schemas.microsoft.com/office/drawing/2015/10/21/chartex" xmlns:cx3="http://schemas.microsoft.com/office/drawing/2016/5/9/chartex" xmlns:cx4="http://schemas.microsoft.com/office/drawing/2016/5/10/chartex" xmlns:cx5="http://schemas.microsoft.com/office/drawing/2016/5/11/chartex" xmlns:cx6="http://schemas.microsoft.com/office/drawing/2016/5/12/chartex" xmlns:cx7="http://schemas.microsoft.com/office/drawing/2016/5/13/chartex" xmlns:cx8="http://schemas.microsoft.com/office/drawing/2016/5/14/chartex" xmlns:mc="http://schemas.openxmlformats.org/markup-compatibility/2006" xmlns:aink="http://schemas.microsoft.com/office/drawing/2016/ink" xmlns:am3d="http://schemas.microsoft.com/office/drawing/2017/model3d" xmlns:o="urn:schemas-microsoft-com:office:office" xmlns:r="http://schemas.openxmlformats.org/officeDocument/2006/relationships" xmlns:m="http://schemas.openxmlformats.org/officeDocument/2006/math" xmlns:v="urn:schemas-microsoft-com:vml" xmlns:wp14="http://schemas.microsoft.com/office/word/2010/wordprocessingDrawing" xmlns:wp="http://schemas.openxmlformats.org/drawingml/2006/wordprocessingDrawing" xmlns:w10="urn:schemas-microsoft-com:office:word" xmlns:w="http://schemas.openxmlformats.org/wordprocessingml/2006/main" xmlns:w14="http://schemas.microsoft.com/office/word/2010/wordml" xmlns:w15="http://schemas.microsoft.com/office/word/2012/wordml" xmlns:w16cex="http://schemas.microsoft.com/office/word/2018/wordml/cex" xmlns:w16cid="http://schemas.microsoft.com/office/word/2016/wordml/cid" xmlns:w16="http://schemas.microsoft.com/office/word/2018/wordml" xmlns:w16sdtdh="http://schemas.microsoft.com/office/word/2020/wordml/sdtdatahash" xmlns:w16se="http://schemas.microsoft.com/office/word/2015/wordml/symex" xmlns:wpg="http://schemas.microsoft.com/office/word/2010/wordprocessingGroup" xmlns:wpi="http://schemas.microsoft.com/office/word/2010/wordprocessingInk" xmlns:wne="http://schemas.microsoft.com/office/word/2006/wordml" xmlns:wps="http://schemas.microsoft.com/office/word/2010/wordprocessingShape" mc:Ignorable="w14 w15 w16se w16cid w16 w16cex w16sdtdh wp14">
   <w:body>
     <w:p>
       <w:pPr>
@@ -29,7 +29,7 @@
         <w:rPr>
           <w:noProof/>
         </w:rPr>
-        <w:t>March 22, 2021</w:t>
+        <w:t>April 7, 2021</w:t>
       </w:r>
       <w:r>
         <w:fldChar w:fldCharType="end"/>
@@ -98,13 +98,13 @@
         </w:sectPr>
       </w:pPr>
     </w:p>
-    <w:bookmarkStart w:id="0" w:name="_Toc516213319" w:displacedByCustomXml="next"/>
+    <w:bookmarkStart w:id="0" w:name="_Toc516213353" w:displacedByCustomXml="next"/>
     <w:bookmarkEnd w:id="0" w:displacedByCustomXml="next"/>
-    <w:bookmarkStart w:id="1" w:name="_Toc516213340" w:displacedByCustomXml="next"/>
+    <w:bookmarkStart w:id="1" w:name="_Toc516213349" w:displacedByCustomXml="next"/>
     <w:bookmarkEnd w:id="1" w:displacedByCustomXml="next"/>
-    <w:bookmarkStart w:id="2" w:name="_Toc516213349" w:displacedByCustomXml="next"/>
+    <w:bookmarkStart w:id="2" w:name="_Toc516213340" w:displacedByCustomXml="next"/>
     <w:bookmarkEnd w:id="2" w:displacedByCustomXml="next"/>
-    <w:bookmarkStart w:id="3" w:name="_Toc516213353" w:displacedByCustomXml="next"/>
+    <w:bookmarkStart w:id="3" w:name="_Toc516213319" w:displacedByCustomXml="next"/>
     <w:bookmarkEnd w:id="3" w:displacedByCustomXml="next"/>
     <w:sdt>
       <w:sdtPr>
@@ -156,7 +156,7 @@
           <w:r>
             <w:fldChar w:fldCharType="separate"/>
           </w:r>
-          <w:hyperlink w:anchor="_Toc58403143" w:history="1">
+          <w:hyperlink w:anchor="_Toc98578701" w:history="1">
             <w:r>
               <w:rPr>
                 <w:rStyle w:val="Hyperlink"/>
@@ -194,7 +194,7 @@
               <w:rPr>
                 <w:webHidden/>
               </w:rPr>
-              <w:instrText xml:space="preserve"> PAGEREF _Toc58403143 \h </w:instrText>
+              <w:instrText xml:space="preserve"> PAGEREF _Toc98578701 \h </w:instrText>
             </w:r>
             <w:r>
               <w:rPr>
@@ -234,7 +234,7 @@
               <w:sz w:val="22"/>
             </w:rPr>
           </w:pPr>
-          <w:hyperlink w:anchor="_Toc58403144" w:history="1">
+          <w:hyperlink w:anchor="_Toc98578702" w:history="1">
             <w:r>
               <w:rPr>
                 <w:rStyle w:val="Hyperlink"/>
@@ -276,93 +276,7 @@
                 <w:noProof/>
                 <w:webHidden/>
               </w:rPr>
-              <w:instrText xml:space="preserve"> PAGEREF _Toc58403144 \h </w:instrText>
-            </w:r>
-            <w:r>
-              <w:rPr>
-                <w:noProof/>
-                <w:webHidden/>
-              </w:rPr>
-            </w:r>
-            <w:r>
-              <w:rPr>
-                <w:noProof/>
-                <w:webHidden/>
-              </w:rPr>
-              <w:fldChar w:fldCharType="separate"/>
-            </w:r>
-            <w:r>
-              <w:rPr>
-                <w:noProof/>
-                <w:webHidden/>
-              </w:rPr>
-              <w:t>3</w:t>
-            </w:r>
-            <w:r>
-              <w:rPr>
-                <w:noProof/>
-                <w:webHidden/>
-              </w:rPr>
-              <w:fldChar w:fldCharType="end"/>
-            </w:r>
-          </w:hyperlink>
-        </w:p>
-        <w:p>
-          <w:pPr>
-            <w:pStyle w:val="TOC2"/>
-            <w:tabs>
-              <w:tab w:val="left" w:pos="880"/>
-              <w:tab w:val="right" w:leader="dot" w:pos="10790"/>
-            </w:tabs>
-            <w:rPr>
-              <w:rFonts w:asciiTheme="minorHAnsi" w:hAnsiTheme="minorHAnsi"/>
-              <w:noProof/>
-              <w:sz w:val="22"/>
-            </w:rPr>
-          </w:pPr>
-          <w:hyperlink w:anchor="_Toc58403145" w:history="1">
-            <w:r>
-              <w:rPr>
-                <w:rStyle w:val="Hyperlink"/>
-                <w:noProof/>
-              </w:rPr>
-              <w:t>1.2</w:t>
-            </w:r>
-            <w:r>
-              <w:rPr>
-                <w:rFonts w:asciiTheme="minorHAnsi" w:hAnsiTheme="minorHAnsi"/>
-                <w:noProof/>
-                <w:sz w:val="22"/>
-              </w:rPr>
-              <w:tab/>
-            </w:r>
-            <w:r>
-              <w:rPr>
-                <w:rStyle w:val="Hyperlink"/>
-                <w:noProof/>
-              </w:rPr>
-              <w:t>Revision History</w:t>
-            </w:r>
-            <w:r>
-              <w:rPr>
-                <w:noProof/>
-                <w:webHidden/>
-              </w:rPr>
-              <w:tab/>
-            </w:r>
-            <w:r>
-              <w:rPr>
-                <w:noProof/>
-                <w:webHidden/>
-              </w:rPr>
-              <w:fldChar w:fldCharType="begin"/>
-            </w:r>
-            <w:r>
-              <w:rPr>
-                <w:noProof/>
-                <w:webHidden/>
-              </w:rPr>
-              <w:instrText xml:space="preserve"> PAGEREF _Toc58403145 \h </w:instrText>
+              <w:instrText xml:space="preserve"> PAGEREF _Toc98578702 \h </w:instrText>
             </w:r>
             <w:r>
               <w:rPr>
@@ -403,7 +317,7 @@
               <w:szCs w:val="22"/>
             </w:rPr>
           </w:pPr>
-          <w:hyperlink w:anchor="_Toc58403146" w:history="1">
+          <w:hyperlink w:anchor="_Toc98578703" w:history="1">
             <w:r>
               <w:rPr>
                 <w:rStyle w:val="Hyperlink"/>
@@ -441,7 +355,7 @@
               <w:rPr>
                 <w:webHidden/>
               </w:rPr>
-              <w:instrText xml:space="preserve"> PAGEREF _Toc58403146 \h </w:instrText>
+              <w:instrText xml:space="preserve"> PAGEREF _Toc98578703 \h </w:instrText>
             </w:r>
             <w:r>
               <w:rPr>
@@ -459,6 +373,66 @@
                 <w:webHidden/>
               </w:rPr>
               <w:t>4</w:t>
+            </w:r>
+            <w:r>
+              <w:rPr>
+                <w:webHidden/>
+              </w:rPr>
+              <w:fldChar w:fldCharType="end"/>
+            </w:r>
+          </w:hyperlink>
+        </w:p>
+        <w:p>
+          <w:pPr>
+            <w:pStyle w:val="TOC1"/>
+            <w:rPr>
+              <w:rFonts w:asciiTheme="minorHAnsi" w:hAnsiTheme="minorHAnsi" w:cstheme="minorBidi"/>
+              <w:b w:val="0"/>
+              <w:sz w:val="22"/>
+              <w:szCs w:val="22"/>
+            </w:rPr>
+          </w:pPr>
+          <w:hyperlink w:anchor="_Toc98578704" w:history="1">
+            <w:r>
+              <w:rPr>
+                <w:rStyle w:val="Hyperlink"/>
+              </w:rPr>
+              <w:t>Appendix A Document History</w:t>
+            </w:r>
+            <w:r>
+              <w:rPr>
+                <w:webHidden/>
+              </w:rPr>
+              <w:tab/>
+            </w:r>
+            <w:r>
+              <w:rPr>
+                <w:webHidden/>
+              </w:rPr>
+              <w:fldChar w:fldCharType="begin"/>
+            </w:r>
+            <w:r>
+              <w:rPr>
+                <w:webHidden/>
+              </w:rPr>
+              <w:instrText xml:space="preserve"> PAGEREF _Toc98578704 \h </w:instrText>
+            </w:r>
+            <w:r>
+              <w:rPr>
+                <w:webHidden/>
+              </w:rPr>
+            </w:r>
+            <w:r>
+              <w:rPr>
+                <w:webHidden/>
+              </w:rPr>
+              <w:fldChar w:fldCharType="separate"/>
+            </w:r>
+            <w:r>
+              <w:rPr>
+                <w:webHidden/>
+              </w:rPr>
+              <w:t>7</w:t>
             </w:r>
             <w:r>
               <w:rPr>
@@ -500,7 +474,7 @@
       <w:pPr>
         <w:pStyle w:val="EsriHeading1"/>
       </w:pPr>
-      <w:bookmarkStart w:id="4" w:name="_Toc58403143"/>
+      <w:bookmarkStart w:id="4" w:name="_Toc98578701"/>
       <w:r>
         <w:lastRenderedPageBreak/>
         <w:t>Overview</w:t>
@@ -585,7 +559,7 @@
       <w:pPr>
         <w:pStyle w:val="EsriHeading2"/>
       </w:pPr>
-      <w:bookmarkStart w:id="5" w:name="_Toc58403144"/>
+      <w:bookmarkStart w:id="5" w:name="_Toc98578702"/>
       <w:r>
         <w:t>Configuration File</w:t>
       </w:r>
@@ -639,18 +613,1135 @@
     <w:p/>
     <w:p>
       <w:pPr>
-        <w:pStyle w:val="EsriHeading2"/>
+        <w:spacing w:before="0" w:after="200"/>
+        <w:rPr>
+          <w:rFonts w:ascii="Arial" w:eastAsiaTheme="majorEastAsia" w:hAnsi="Arial" w:cs="Arial"/>
+          <w:b/>
+          <w:bCs/>
+          <w:color w:val="007AC2"/>
+          <w:sz w:val="32"/>
+          <w:szCs w:val="32"/>
+        </w:rPr>
+      </w:pPr>
+      <w:r>
+        <w:br w:type="page"/>
+      </w:r>
+    </w:p>
+    <w:p>
+      <w:pPr>
+        <w:pStyle w:val="EsriHeading1"/>
+      </w:pPr>
+      <w:bookmarkStart w:id="6" w:name="_Toc98578703"/>
+      <w:r>
+        <w:lastRenderedPageBreak/>
+        <w:t>Configuration</w:t>
+      </w:r>
+      <w:bookmarkEnd w:id="6"/>
+    </w:p>
+    <w:p>
+      <w:r>
+        <w:t xml:space="preserve">Note that in the actual file all the values below have a “config.” Prefix. It has been left out here for </w:t>
+      </w:r>
+      <w:r>
+        <w:t>brevity.</w:t>
+      </w:r>
+    </w:p>
+    <w:p/>
+    <w:p>
+      <w:pPr>
+        <w:pStyle w:val="ListParagraph"/>
+        <w:numPr>
+          <w:ilvl w:val="0"/>
+          <w:numId w:val="27"/>
+        </w:numPr>
+      </w:pPr>
+      <w:proofErr w:type="spellStart"/>
+      <w:r>
+        <w:t>portalUrl</w:t>
+      </w:r>
+      <w:proofErr w:type="spellEnd"/>
+    </w:p>
+    <w:p>
+      <w:pPr>
+        <w:pStyle w:val="ListParagraph"/>
         <w:numPr>
           <w:ilvl w:val="1"/>
-          <w:numId w:val="18"/>
+          <w:numId w:val="27"/>
         </w:numPr>
       </w:pPr>
-      <w:bookmarkStart w:id="6" w:name="_Toc45882345"/>
-      <w:bookmarkStart w:id="7" w:name="_Toc58403145"/>
-      <w:r>
-        <w:t>Revision History</w:t>
-      </w:r>
-      <w:bookmarkEnd w:id="6"/>
+      <w:r>
+        <w:t>URL of ArcGIS Portal that hosts ERM items.</w:t>
+      </w:r>
+    </w:p>
+    <w:p>
+      <w:pPr>
+        <w:pStyle w:val="ListParagraph"/>
+        <w:numPr>
+          <w:ilvl w:val="0"/>
+          <w:numId w:val="27"/>
+        </w:numPr>
+      </w:pPr>
+      <w:proofErr w:type="spellStart"/>
+      <w:r>
+        <w:t>hostingServerBaseUrl</w:t>
+      </w:r>
+      <w:proofErr w:type="spellEnd"/>
+    </w:p>
+    <w:p>
+      <w:pPr>
+        <w:pStyle w:val="ListParagraph"/>
+        <w:numPr>
+          <w:ilvl w:val="1"/>
+          <w:numId w:val="27"/>
+        </w:numPr>
+      </w:pPr>
+      <w:r>
+        <w:t>URL of ArcGIS Server that host GP Services.</w:t>
+      </w:r>
+    </w:p>
+    <w:p>
+      <w:pPr>
+        <w:pStyle w:val="ListParagraph"/>
+        <w:numPr>
+          <w:ilvl w:val="0"/>
+          <w:numId w:val="27"/>
+        </w:numPr>
+      </w:pPr>
+      <w:proofErr w:type="spellStart"/>
+      <w:r>
+        <w:t>ermAPIUrl</w:t>
+      </w:r>
+      <w:proofErr w:type="spellEnd"/>
+    </w:p>
+    <w:p>
+      <w:pPr>
+        <w:pStyle w:val="ListParagraph"/>
+        <w:numPr>
+          <w:ilvl w:val="1"/>
+          <w:numId w:val="27"/>
+        </w:numPr>
+      </w:pPr>
+      <w:r>
+        <w:t>The URL of</w:t>
+      </w:r>
+      <w:r>
+        <w:t xml:space="preserve"> the API itself.</w:t>
+      </w:r>
+    </w:p>
+    <w:p>
+      <w:pPr>
+        <w:pStyle w:val="ListParagraph"/>
+        <w:numPr>
+          <w:ilvl w:val="0"/>
+          <w:numId w:val="27"/>
+        </w:numPr>
+      </w:pPr>
+      <w:proofErr w:type="spellStart"/>
+      <w:r>
+        <w:t>dashboardTemplateItemId</w:t>
+      </w:r>
+      <w:proofErr w:type="spellEnd"/>
+    </w:p>
+    <w:p>
+      <w:pPr>
+        <w:pStyle w:val="ListParagraph"/>
+        <w:numPr>
+          <w:ilvl w:val="1"/>
+          <w:numId w:val="27"/>
+        </w:numPr>
+      </w:pPr>
+      <w:r>
+        <w:t>The Portal item ID of the template Dashboard. If not using Dashboard functionality, can be set to blank.</w:t>
+      </w:r>
+    </w:p>
+    <w:p>
+      <w:pPr>
+        <w:pStyle w:val="ListParagraph"/>
+        <w:numPr>
+          <w:ilvl w:val="0"/>
+          <w:numId w:val="27"/>
+        </w:numPr>
+      </w:pPr>
+      <w:proofErr w:type="spellStart"/>
+      <w:r>
+        <w:t>templateWebMapId</w:t>
+      </w:r>
+      <w:proofErr w:type="spellEnd"/>
+      <w:r>
+        <w:t xml:space="preserve"> = </w:t>
+      </w:r>
+      <w:r>
+        <w:t>used when the Dashboard will have more layers than just the ones from ERM Template service.</w:t>
+      </w:r>
+    </w:p>
+    <w:p>
+      <w:pPr>
+        <w:pStyle w:val="ListParagraph"/>
+        <w:numPr>
+          <w:ilvl w:val="0"/>
+          <w:numId w:val="27"/>
+        </w:numPr>
+      </w:pPr>
+      <w:proofErr w:type="spellStart"/>
+      <w:r>
+        <w:t>planTemplateFeatureServiceUrl</w:t>
+      </w:r>
+      <w:proofErr w:type="spellEnd"/>
+    </w:p>
+    <w:p>
+      <w:pPr>
+        <w:pStyle w:val="ListParagraph"/>
+        <w:numPr>
+          <w:ilvl w:val="1"/>
+          <w:numId w:val="27"/>
+        </w:numPr>
+      </w:pPr>
+      <w:r>
+        <w:t xml:space="preserve">The URL of the </w:t>
+      </w:r>
+      <w:proofErr w:type="spellStart"/>
+      <w:r>
+        <w:t>ERM_Plan_Template</w:t>
+      </w:r>
+      <w:proofErr w:type="spellEnd"/>
+      <w:r>
+        <w:t xml:space="preserve"> feature service.</w:t>
+      </w:r>
+    </w:p>
+    <w:p>
+      <w:pPr>
+        <w:pStyle w:val="ListParagraph"/>
+        <w:numPr>
+          <w:ilvl w:val="0"/>
+          <w:numId w:val="27"/>
+        </w:numPr>
+      </w:pPr>
+      <w:proofErr w:type="spellStart"/>
+      <w:r>
+        <w:t>planDefaultsFeatureServiceUrl</w:t>
+      </w:r>
+      <w:proofErr w:type="spellEnd"/>
+    </w:p>
+    <w:p>
+      <w:pPr>
+        <w:pStyle w:val="ListParagraph"/>
+        <w:numPr>
+          <w:ilvl w:val="1"/>
+          <w:numId w:val="27"/>
+        </w:numPr>
+      </w:pPr>
+      <w:r>
+        <w:t xml:space="preserve">The URL of the </w:t>
+      </w:r>
+      <w:proofErr w:type="spellStart"/>
+      <w:r>
+        <w:t>ERM_Plan_Defaults</w:t>
+      </w:r>
+      <w:proofErr w:type="spellEnd"/>
+      <w:r>
+        <w:t xml:space="preserve"> feature service.</w:t>
+      </w:r>
+    </w:p>
+    <w:p>
+      <w:pPr>
+        <w:pStyle w:val="ListParagraph"/>
+        <w:numPr>
+          <w:ilvl w:val="0"/>
+          <w:numId w:val="27"/>
+        </w:numPr>
+      </w:pPr>
+      <w:proofErr w:type="spellStart"/>
+      <w:r>
+        <w:t>planRegistryFeatureLayerUrl</w:t>
+      </w:r>
+      <w:proofErr w:type="spellEnd"/>
+    </w:p>
+    <w:p>
+      <w:pPr>
+        <w:pStyle w:val="ListParagraph"/>
+        <w:numPr>
+          <w:ilvl w:val="1"/>
+          <w:numId w:val="27"/>
+        </w:numPr>
+      </w:pPr>
+      <w:r>
+        <w:t xml:space="preserve">The URL of the </w:t>
+      </w:r>
+      <w:proofErr w:type="spellStart"/>
+      <w:r>
+        <w:t>ERM_Registry</w:t>
+      </w:r>
+      <w:proofErr w:type="spellEnd"/>
+      <w:r>
+        <w:t xml:space="preserve"> table.</w:t>
+      </w:r>
+    </w:p>
+    <w:p>
+      <w:pPr>
+        <w:pStyle w:val="ListParagraph"/>
+        <w:numPr>
+          <w:ilvl w:val="0"/>
+          <w:numId w:val="27"/>
+        </w:numPr>
+      </w:pPr>
+      <w:proofErr w:type="spellStart"/>
+      <w:r>
+        <w:t>bsiGPBaseUrl</w:t>
+      </w:r>
+      <w:proofErr w:type="spellEnd"/>
+    </w:p>
+    <w:p>
+      <w:pPr>
+        <w:pStyle w:val="ListParagraph"/>
+        <w:numPr>
+          <w:ilvl w:val="1"/>
+          <w:numId w:val="27"/>
+        </w:numPr>
+      </w:pPr>
+      <w:r>
+        <w:t>The URL of the BSI Service.</w:t>
+      </w:r>
+    </w:p>
+    <w:p>
+      <w:pPr>
+        <w:pStyle w:val="ListParagraph"/>
+        <w:numPr>
+          <w:ilvl w:val="0"/>
+          <w:numId w:val="27"/>
+        </w:numPr>
+      </w:pPr>
+      <w:proofErr w:type="spellStart"/>
+      <w:r>
+        <w:t>solveParametersFeatureServiceUrl</w:t>
+      </w:r>
+      <w:proofErr w:type="spellEnd"/>
+    </w:p>
+    <w:p>
+      <w:pPr>
+        <w:pStyle w:val="ListParagraph"/>
+        <w:numPr>
+          <w:ilvl w:val="1"/>
+          <w:numId w:val="27"/>
+        </w:numPr>
+      </w:pPr>
+      <w:r>
+        <w:t xml:space="preserve">The URL of the </w:t>
+      </w:r>
+      <w:proofErr w:type="spellStart"/>
+      <w:r>
+        <w:t>ERM_Solve_Parameters_View</w:t>
+      </w:r>
+      <w:proofErr w:type="spellEnd"/>
+      <w:r>
+        <w:t>. Note this should point to the View made from the service, not the service itself.</w:t>
+      </w:r>
+    </w:p>
+    <w:p>
+      <w:pPr>
+        <w:pStyle w:val="ListParagraph"/>
+        <w:numPr>
+          <w:ilvl w:val="0"/>
+          <w:numId w:val="27"/>
+        </w:numPr>
+      </w:pPr>
+      <w:proofErr w:type="spellStart"/>
+      <w:r>
+        <w:t>dashboardGPUrl</w:t>
+      </w:r>
+      <w:proofErr w:type="spellEnd"/>
+    </w:p>
+    <w:p>
+      <w:pPr>
+        <w:pStyle w:val="ListParagraph"/>
+        <w:numPr>
+          <w:ilvl w:val="1"/>
+          <w:numId w:val="27"/>
+        </w:numPr>
+      </w:pPr>
+      <w:r>
+        <w:t>The URL of the GP Service used to create Dashboards. If not using Dashboard functionality, can be set to blank.</w:t>
+      </w:r>
+    </w:p>
+    <w:p>
+      <w:pPr>
+        <w:pStyle w:val="ListParagraph"/>
+        <w:numPr>
+          <w:ilvl w:val="0"/>
+          <w:numId w:val="27"/>
+        </w:numPr>
+      </w:pPr>
+      <w:proofErr w:type="spellStart"/>
+      <w:r>
+        <w:t>vehicleLocationFeatureServiceUrl</w:t>
+      </w:r>
+      <w:proofErr w:type="spellEnd"/>
+    </w:p>
+    <w:p>
+      <w:pPr>
+        <w:pStyle w:val="ListParagraph"/>
+        <w:numPr>
+          <w:ilvl w:val="1"/>
+          <w:numId w:val="27"/>
+        </w:numPr>
+      </w:pPr>
+      <w:r>
+        <w:t>If using dynamic planning functionality, this is the service layer that holds GPS locations of vehicles.</w:t>
+      </w:r>
+    </w:p>
+    <w:p>
+      <w:pPr>
+        <w:pStyle w:val="ListParagraph"/>
+        <w:numPr>
+          <w:ilvl w:val="0"/>
+          <w:numId w:val="27"/>
+        </w:numPr>
+      </w:pPr>
+      <w:r>
+        <w:t>workforce</w:t>
+      </w:r>
+      <w:r>
+        <w:t xml:space="preserve"> </w:t>
+      </w:r>
+    </w:p>
+    <w:p>
+      <w:pPr>
+        <w:pStyle w:val="ListParagraph"/>
+        <w:numPr>
+          <w:ilvl w:val="1"/>
+          <w:numId w:val="27"/>
+        </w:numPr>
+      </w:pPr>
+      <w:proofErr w:type="spellStart"/>
+      <w:r>
+        <w:t>layersItemId</w:t>
+      </w:r>
+      <w:proofErr w:type="spellEnd"/>
+    </w:p>
+    <w:p>
+      <w:pPr>
+        <w:pStyle w:val="ListParagraph"/>
+        <w:numPr>
+          <w:ilvl w:val="2"/>
+          <w:numId w:val="27"/>
+        </w:numPr>
+      </w:pPr>
+      <w:r>
+        <w:t>The Portal item ID of the Workforce feature service.</w:t>
+      </w:r>
+    </w:p>
+    <w:p>
+      <w:pPr>
+        <w:pStyle w:val="ListParagraph"/>
+        <w:numPr>
+          <w:ilvl w:val="1"/>
+          <w:numId w:val="27"/>
+        </w:numPr>
+      </w:pPr>
+      <w:proofErr w:type="spellStart"/>
+      <w:r>
+        <w:t>dispatcherId</w:t>
+      </w:r>
+      <w:proofErr w:type="spellEnd"/>
+    </w:p>
+    <w:p>
+      <w:pPr>
+        <w:pStyle w:val="ListParagraph"/>
+        <w:numPr>
+          <w:ilvl w:val="2"/>
+          <w:numId w:val="27"/>
+        </w:numPr>
+      </w:pPr>
+      <w:r>
+        <w:t>The ID value will be assigned to newly created Workforce assignments.</w:t>
+      </w:r>
+      <w:r>
+        <w:t xml:space="preserve"> Needs to have brackets around the ID.</w:t>
+      </w:r>
+    </w:p>
+    <w:p>
+      <w:pPr>
+        <w:pStyle w:val="ListParagraph"/>
+        <w:numPr>
+          <w:ilvl w:val="1"/>
+          <w:numId w:val="27"/>
+        </w:numPr>
+      </w:pPr>
+      <w:proofErr w:type="spellStart"/>
+      <w:r>
+        <w:t>locationField</w:t>
+      </w:r>
+      <w:proofErr w:type="spellEnd"/>
+    </w:p>
+    <w:p>
+      <w:pPr>
+        <w:pStyle w:val="ListParagraph"/>
+        <w:numPr>
+          <w:ilvl w:val="2"/>
+          <w:numId w:val="27"/>
+        </w:numPr>
+      </w:pPr>
+      <w:r>
+        <w:lastRenderedPageBreak/>
+        <w:t>Field from Orders table that will be mapped into the Location field in the Workforce layer.</w:t>
+      </w:r>
+    </w:p>
+    <w:p>
+      <w:pPr>
+        <w:pStyle w:val="ListParagraph"/>
+        <w:numPr>
+          <w:ilvl w:val="2"/>
+          <w:numId w:val="27"/>
+        </w:numPr>
+      </w:pPr>
+      <w:r>
+        <w:t>All records in Orders table need to have a value. Any empty/null values will cause sync to fail.</w:t>
+      </w:r>
+    </w:p>
+    <w:p>
+      <w:pPr>
+        <w:pStyle w:val="ListParagraph"/>
+        <w:numPr>
+          <w:ilvl w:val="1"/>
+          <w:numId w:val="27"/>
+        </w:numPr>
+      </w:pPr>
+      <w:proofErr w:type="spellStart"/>
+      <w:r>
+        <w:t>descriptionField</w:t>
+      </w:r>
+      <w:proofErr w:type="spellEnd"/>
+    </w:p>
+    <w:p>
+      <w:pPr>
+        <w:pStyle w:val="ListParagraph"/>
+        <w:numPr>
+          <w:ilvl w:val="2"/>
+          <w:numId w:val="27"/>
+        </w:numPr>
+      </w:pPr>
+      <w:r>
+        <w:t xml:space="preserve">Field from Orders table that will be mapped into the Description field in the Workforce </w:t>
+      </w:r>
+      <w:r>
+        <w:t xml:space="preserve">Assignments </w:t>
+      </w:r>
+      <w:r>
+        <w:t>layer.</w:t>
+      </w:r>
+    </w:p>
+    <w:p>
+      <w:pPr>
+        <w:pStyle w:val="ListParagraph"/>
+        <w:numPr>
+          <w:ilvl w:val="1"/>
+          <w:numId w:val="27"/>
+        </w:numPr>
+      </w:pPr>
+      <w:proofErr w:type="spellStart"/>
+      <w:r>
+        <w:t>duedateField</w:t>
+      </w:r>
+      <w:proofErr w:type="spellEnd"/>
+    </w:p>
+    <w:p>
+      <w:pPr>
+        <w:pStyle w:val="ListParagraph"/>
+        <w:numPr>
+          <w:ilvl w:val="2"/>
+          <w:numId w:val="27"/>
+        </w:numPr>
+      </w:pPr>
+      <w:r>
+        <w:t>Field from Orders table that will be mapped into the Due Date field in the Workforce</w:t>
+      </w:r>
+      <w:r>
+        <w:t xml:space="preserve"> Assignments</w:t>
+      </w:r>
+      <w:r>
+        <w:t xml:space="preserve"> layer.</w:t>
+      </w:r>
+    </w:p>
+    <w:p>
+      <w:pPr>
+        <w:pStyle w:val="ListParagraph"/>
+        <w:numPr>
+          <w:ilvl w:val="1"/>
+          <w:numId w:val="27"/>
+        </w:numPr>
+      </w:pPr>
+      <w:proofErr w:type="spellStart"/>
+      <w:r>
+        <w:t>notesField</w:t>
+      </w:r>
+      <w:proofErr w:type="spellEnd"/>
+    </w:p>
+    <w:p>
+      <w:pPr>
+        <w:pStyle w:val="ListParagraph"/>
+        <w:numPr>
+          <w:ilvl w:val="2"/>
+          <w:numId w:val="27"/>
+        </w:numPr>
+      </w:pPr>
+      <w:r>
+        <w:t>Field from Orders table that will receive the Notes value from Workforce Assignments layer.</w:t>
+      </w:r>
+    </w:p>
+    <w:p>
+      <w:pPr>
+        <w:pStyle w:val="ListParagraph"/>
+        <w:numPr>
+          <w:ilvl w:val="0"/>
+          <w:numId w:val="27"/>
+        </w:numPr>
+      </w:pPr>
+      <w:proofErr w:type="spellStart"/>
+      <w:r>
+        <w:t>includeOrderPairs</w:t>
+      </w:r>
+      <w:proofErr w:type="spellEnd"/>
+    </w:p>
+    <w:p>
+      <w:pPr>
+        <w:pStyle w:val="ListParagraph"/>
+        <w:numPr>
+          <w:ilvl w:val="1"/>
+          <w:numId w:val="27"/>
+        </w:numPr>
+      </w:pPr>
+      <w:r>
+        <w:t>True if Order Pairs functionality is being used.</w:t>
+      </w:r>
+    </w:p>
+    <w:p>
+      <w:pPr>
+        <w:pStyle w:val="ListParagraph"/>
+        <w:numPr>
+          <w:ilvl w:val="0"/>
+          <w:numId w:val="27"/>
+        </w:numPr>
+      </w:pPr>
+      <w:r>
+        <w:t>L</w:t>
+      </w:r>
+      <w:r>
+        <w:t>ogging</w:t>
+      </w:r>
+      <w:r>
+        <w:t xml:space="preserve"> (there is a section for the ERM API log and one for Workforce)</w:t>
+      </w:r>
+    </w:p>
+    <w:p>
+      <w:pPr>
+        <w:pStyle w:val="ListParagraph"/>
+        <w:numPr>
+          <w:ilvl w:val="1"/>
+          <w:numId w:val="27"/>
+        </w:numPr>
+      </w:pPr>
+      <w:r>
+        <w:t>Level</w:t>
+      </w:r>
+    </w:p>
+    <w:p>
+      <w:pPr>
+        <w:pStyle w:val="ListParagraph"/>
+        <w:numPr>
+          <w:ilvl w:val="2"/>
+          <w:numId w:val="27"/>
+        </w:numPr>
+      </w:pPr>
+      <w:r>
+        <w:t>Defines the amount of detail included in log files</w:t>
+      </w:r>
+    </w:p>
+    <w:p>
+      <w:pPr>
+        <w:pStyle w:val="ListParagraph"/>
+        <w:numPr>
+          <w:ilvl w:val="1"/>
+          <w:numId w:val="27"/>
+        </w:numPr>
+      </w:pPr>
+      <w:r>
+        <w:t>Filename</w:t>
+      </w:r>
+    </w:p>
+    <w:p>
+      <w:pPr>
+        <w:pStyle w:val="ListParagraph"/>
+        <w:numPr>
+          <w:ilvl w:val="2"/>
+          <w:numId w:val="27"/>
+        </w:numPr>
+      </w:pPr>
+      <w:r>
+        <w:t>Defines the log file path and name.</w:t>
+      </w:r>
+    </w:p>
+    <w:p>
+      <w:pPr>
+        <w:pStyle w:val="ListParagraph"/>
+        <w:numPr>
+          <w:ilvl w:val="2"/>
+          <w:numId w:val="27"/>
+        </w:numPr>
+      </w:pPr>
+      <w:r>
+        <w:t>Use either / or \\ for the path syntax. A single \ will not read</w:t>
+      </w:r>
+    </w:p>
+    <w:p>
+      <w:pPr>
+        <w:pStyle w:val="ListParagraph"/>
+        <w:numPr>
+          <w:ilvl w:val="1"/>
+          <w:numId w:val="27"/>
+        </w:numPr>
+      </w:pPr>
+      <w:proofErr w:type="spellStart"/>
+      <w:r>
+        <w:t>Maxsizeinbytes</w:t>
+      </w:r>
+      <w:proofErr w:type="spellEnd"/>
+    </w:p>
+    <w:p>
+      <w:pPr>
+        <w:pStyle w:val="ListParagraph"/>
+        <w:numPr>
+          <w:ilvl w:val="2"/>
+          <w:numId w:val="27"/>
+        </w:numPr>
+      </w:pPr>
+      <w:r>
+        <w:t>Defines how large log file will get before a new one is made.</w:t>
+      </w:r>
+    </w:p>
+    <w:p>
+      <w:pPr>
+        <w:pStyle w:val="ListParagraph"/>
+        <w:numPr>
+          <w:ilvl w:val="1"/>
+          <w:numId w:val="27"/>
+        </w:numPr>
+      </w:pPr>
+      <w:proofErr w:type="spellStart"/>
+      <w:r>
+        <w:t>Maxfiles</w:t>
+      </w:r>
+      <w:proofErr w:type="spellEnd"/>
+    </w:p>
+    <w:p>
+      <w:pPr>
+        <w:pStyle w:val="ListParagraph"/>
+        <w:numPr>
+          <w:ilvl w:val="2"/>
+          <w:numId w:val="27"/>
+        </w:numPr>
+      </w:pPr>
+      <w:r>
+        <w:t>Defines how many log files will be kept. Once limit is reached the oldest is deleted.</w:t>
+      </w:r>
+    </w:p>
+    <w:p>
+      <w:pPr>
+        <w:pStyle w:val="ListParagraph"/>
+        <w:numPr>
+          <w:ilvl w:val="0"/>
+          <w:numId w:val="27"/>
+        </w:numPr>
+      </w:pPr>
+      <w:proofErr w:type="spellStart"/>
+      <w:r>
+        <w:t>R</w:t>
+      </w:r>
+      <w:r>
+        <w:t>outesymbologycolors</w:t>
+      </w:r>
+      <w:proofErr w:type="spellEnd"/>
+    </w:p>
+    <w:p>
+      <w:pPr>
+        <w:pStyle w:val="ListParagraph"/>
+        <w:numPr>
+          <w:ilvl w:val="1"/>
+          <w:numId w:val="27"/>
+        </w:numPr>
+      </w:pPr>
+      <w:r>
+        <w:t>List of default colors that are assigned to Routes on Create Plan.</w:t>
+      </w:r>
+    </w:p>
+    <w:p>
+      <w:pPr>
+        <w:pStyle w:val="ListParagraph"/>
+        <w:numPr>
+          <w:ilvl w:val="0"/>
+          <w:numId w:val="27"/>
+        </w:numPr>
+      </w:pPr>
+      <w:proofErr w:type="spellStart"/>
+      <w:r>
+        <w:t>R</w:t>
+      </w:r>
+      <w:r>
+        <w:t>outesymbologywidth</w:t>
+      </w:r>
+      <w:proofErr w:type="spellEnd"/>
+    </w:p>
+    <w:p>
+      <w:pPr>
+        <w:pStyle w:val="ListParagraph"/>
+        <w:numPr>
+          <w:ilvl w:val="1"/>
+          <w:numId w:val="27"/>
+        </w:numPr>
+      </w:pPr>
+      <w:r>
+        <w:t>The default width Route lines will be given on Create Plan</w:t>
+      </w:r>
+    </w:p>
+    <w:p>
+      <w:pPr>
+        <w:pStyle w:val="ListParagraph"/>
+        <w:numPr>
+          <w:ilvl w:val="0"/>
+          <w:numId w:val="27"/>
+        </w:numPr>
+      </w:pPr>
+      <w:proofErr w:type="spellStart"/>
+      <w:r>
+        <w:t>includeNetworkAnalysisLyrInVRPResult</w:t>
+      </w:r>
+      <w:proofErr w:type="spellEnd"/>
+    </w:p>
+    <w:p>
+      <w:pPr>
+        <w:pStyle w:val="ListParagraph"/>
+        <w:numPr>
+          <w:ilvl w:val="1"/>
+          <w:numId w:val="27"/>
+        </w:numPr>
+      </w:pPr>
+      <w:r>
+        <w:t>When set to true, the VRP output layer is saved in the jobs output folder on the ArcGIS Server machine. This can help in debugging issues. Should be left as false for Production.</w:t>
+      </w:r>
+    </w:p>
+    <w:p>
+      <w:pPr>
+        <w:pStyle w:val="ListParagraph"/>
+        <w:numPr>
+          <w:ilvl w:val="0"/>
+          <w:numId w:val="27"/>
+        </w:numPr>
+      </w:pPr>
+      <w:proofErr w:type="spellStart"/>
+      <w:r>
+        <w:t>zoneLabelingInfo</w:t>
+      </w:r>
+      <w:proofErr w:type="spellEnd"/>
+    </w:p>
+    <w:p>
+      <w:pPr>
+        <w:pStyle w:val="ListParagraph"/>
+        <w:numPr>
+          <w:ilvl w:val="1"/>
+          <w:numId w:val="27"/>
+        </w:numPr>
+      </w:pPr>
+      <w:r>
+        <w:t xml:space="preserve">Controls the label for </w:t>
+      </w:r>
+      <w:proofErr w:type="spellStart"/>
+      <w:r>
+        <w:t>Zone</w:t>
+      </w:r>
+      <w:proofErr w:type="spellEnd"/>
+      <w:r>
+        <w:t xml:space="preserve"> layer. For more details on available options see https://developers.arcgis.com/web-map-specification/objects/labelingInfo/</w:t>
+      </w:r>
+    </w:p>
+    <w:p>
+      <w:pPr>
+        <w:pStyle w:val="ListParagraph"/>
+        <w:numPr>
+          <w:ilvl w:val="1"/>
+          <w:numId w:val="27"/>
+        </w:numPr>
+      </w:pPr>
+      <w:r>
+        <w:t>Key Options to change:</w:t>
+      </w:r>
+    </w:p>
+    <w:p>
+      <w:pPr>
+        <w:pStyle w:val="ListParagraph"/>
+        <w:numPr>
+          <w:ilvl w:val="2"/>
+          <w:numId w:val="27"/>
+        </w:numPr>
+      </w:pPr>
+      <w:r>
+        <w:t>expression - Arcade expression to create label</w:t>
+      </w:r>
+    </w:p>
+    <w:p>
+      <w:pPr>
+        <w:pStyle w:val="ListParagraph"/>
+        <w:numPr>
+          <w:ilvl w:val="2"/>
+          <w:numId w:val="27"/>
+        </w:numPr>
+      </w:pPr>
+      <w:r>
+        <w:t>color/</w:t>
+      </w:r>
+      <w:proofErr w:type="spellStart"/>
+      <w:r>
+        <w:t>haloColor</w:t>
+      </w:r>
+      <w:proofErr w:type="spellEnd"/>
+      <w:r>
+        <w:t xml:space="preserve"> - [</w:t>
+      </w:r>
+      <w:proofErr w:type="spellStart"/>
+      <w:r>
+        <w:t>r,g,b,a</w:t>
+      </w:r>
+      <w:proofErr w:type="spellEnd"/>
+      <w:r>
+        <w:t>]</w:t>
+      </w:r>
+    </w:p>
+    <w:p>
+      <w:pPr>
+        <w:pStyle w:val="ListParagraph"/>
+        <w:numPr>
+          <w:ilvl w:val="2"/>
+          <w:numId w:val="27"/>
+        </w:numPr>
+      </w:pPr>
+      <w:r>
+        <w:t>font - size, style, weight, etc.</w:t>
+      </w:r>
+    </w:p>
+    <w:p>
+      <w:pPr>
+        <w:pStyle w:val="ListParagraph"/>
+        <w:numPr>
+          <w:ilvl w:val="0"/>
+          <w:numId w:val="27"/>
+        </w:numPr>
+      </w:pPr>
+      <w:proofErr w:type="spellStart"/>
+      <w:r>
+        <w:t>ignoreGoeOrderFields</w:t>
+      </w:r>
+      <w:proofErr w:type="spellEnd"/>
+    </w:p>
+    <w:p>
+      <w:pPr>
+        <w:pStyle w:val="ListParagraph"/>
+        <w:numPr>
+          <w:ilvl w:val="1"/>
+          <w:numId w:val="27"/>
+        </w:numPr>
+      </w:pPr>
+      <w:r>
+        <w:lastRenderedPageBreak/>
+        <w:t>List of fields from the Orders table that will be ignored when</w:t>
+      </w:r>
+      <w:r>
+        <w:t xml:space="preserve"> determining if a Route’s </w:t>
+      </w:r>
+      <w:proofErr w:type="spellStart"/>
+      <w:r>
+        <w:t>GeoOrderState</w:t>
+      </w:r>
+      <w:proofErr w:type="spellEnd"/>
+      <w:r>
+        <w:t xml:space="preserve"> should update.</w:t>
+      </w:r>
+      <w:r>
+        <w:t xml:space="preserve"> Attributes will still be updated </w:t>
+      </w:r>
+      <w:r>
+        <w:t xml:space="preserve">by </w:t>
+      </w:r>
+      <w:r>
+        <w:t xml:space="preserve">manual edit, </w:t>
+      </w:r>
+      <w:r>
+        <w:t xml:space="preserve">Refresh or Workforce Sync, </w:t>
+      </w:r>
+      <w:r>
+        <w:t xml:space="preserve">but if the order is assigned the Route will not have </w:t>
+      </w:r>
+      <w:r>
+        <w:t>its</w:t>
+      </w:r>
+      <w:r>
+        <w:t xml:space="preserve"> </w:t>
+      </w:r>
+      <w:proofErr w:type="spellStart"/>
+      <w:r>
+        <w:t>GeoOrder</w:t>
+      </w:r>
+      <w:r>
+        <w:t>State</w:t>
+      </w:r>
+      <w:proofErr w:type="spellEnd"/>
+      <w:r>
+        <w:t xml:space="preserve"> changed to Unsolved.</w:t>
+      </w:r>
+    </w:p>
+    <w:p>
+      <w:pPr>
+        <w:pStyle w:val="ListParagraph"/>
+        <w:numPr>
+          <w:ilvl w:val="1"/>
+          <w:numId w:val="27"/>
+        </w:numPr>
+      </w:pPr>
+      <w:r>
+        <w:t>This mainly deals with Workforce integration, so when updates come from the Workforce Sync that Solved/Committed Routes don’t get changed to Unsolved.</w:t>
+      </w:r>
+    </w:p>
+    <w:p>
+      <w:pPr>
+        <w:pStyle w:val="ListParagraph"/>
+        <w:numPr>
+          <w:ilvl w:val="0"/>
+          <w:numId w:val="27"/>
+        </w:numPr>
+      </w:pPr>
+      <w:proofErr w:type="spellStart"/>
+      <w:r>
+        <w:t>ignoreRouteFields</w:t>
+      </w:r>
+      <w:proofErr w:type="spellEnd"/>
+    </w:p>
+    <w:p>
+      <w:pPr>
+        <w:pStyle w:val="ListParagraph"/>
+        <w:numPr>
+          <w:ilvl w:val="1"/>
+          <w:numId w:val="27"/>
+        </w:numPr>
+      </w:pPr>
+      <w:r>
+        <w:t xml:space="preserve">List of fields from the Routes table that will be ignored when determining if a Route’s </w:t>
+      </w:r>
+      <w:proofErr w:type="spellStart"/>
+      <w:r>
+        <w:t>GeoOrderState</w:t>
+      </w:r>
+      <w:proofErr w:type="spellEnd"/>
+      <w:r>
+        <w:t xml:space="preserve"> should update. Attributes will still be updated by Refresh or manual edit, but the Route will not have its </w:t>
+      </w:r>
+      <w:proofErr w:type="spellStart"/>
+      <w:r>
+        <w:t>GeoOrderState</w:t>
+      </w:r>
+      <w:proofErr w:type="spellEnd"/>
+      <w:r>
+        <w:t xml:space="preserve"> changed to Unsolved.</w:t>
+      </w:r>
+    </w:p>
+    <w:p>
+      <w:pPr>
+        <w:pStyle w:val="ListParagraph"/>
+        <w:numPr>
+          <w:ilvl w:val="0"/>
+          <w:numId w:val="27"/>
+        </w:numPr>
+      </w:pPr>
+      <w:proofErr w:type="spellStart"/>
+      <w:r>
+        <w:t>lockLoads</w:t>
+      </w:r>
+      <w:proofErr w:type="spellEnd"/>
+    </w:p>
+    <w:p>
+      <w:pPr>
+        <w:pStyle w:val="ListParagraph"/>
+        <w:numPr>
+          <w:ilvl w:val="1"/>
+          <w:numId w:val="27"/>
+        </w:numPr>
+      </w:pPr>
+      <w:r>
+        <w:t>Only applicable if using Workforce and configure the application to use Loads and Order Pairs.</w:t>
+      </w:r>
+    </w:p>
+    <w:p>
+      <w:pPr>
+        <w:pStyle w:val="ListParagraph"/>
+        <w:numPr>
+          <w:ilvl w:val="1"/>
+          <w:numId w:val="27"/>
+        </w:numPr>
+      </w:pPr>
+      <w:r>
+        <w:t>Will make sure when solving routes that have locked or in progress Loads that no new orders are added.</w:t>
+      </w:r>
+    </w:p>
+    <w:p>
+      <w:pPr>
+        <w:pStyle w:val="ListParagraph"/>
+        <w:numPr>
+          <w:ilvl w:val="0"/>
+          <w:numId w:val="27"/>
+        </w:numPr>
+      </w:pPr>
+      <w:proofErr w:type="spellStart"/>
+      <w:r>
+        <w:t>keepAlive</w:t>
+      </w:r>
+      <w:proofErr w:type="spellEnd"/>
+    </w:p>
+    <w:p>
+      <w:pPr>
+        <w:pStyle w:val="ListParagraph"/>
+        <w:numPr>
+          <w:ilvl w:val="1"/>
+          <w:numId w:val="27"/>
+        </w:numPr>
+      </w:pPr>
+      <w:r>
+        <w:t>Value to fix an issue when using a Load Balancer and refreshing very large plans.</w:t>
+      </w:r>
+    </w:p>
+    <w:p>
+      <w:pPr>
+        <w:pStyle w:val="ListParagraph"/>
+        <w:numPr>
+          <w:ilvl w:val="1"/>
+          <w:numId w:val="27"/>
+        </w:numPr>
+      </w:pPr>
+      <w:r>
+        <w:t>Does not need to be adjusted unless getting timeout issues with large plans.</w:t>
+      </w:r>
+    </w:p>
+    <w:p>
+      <w:pPr>
+        <w:spacing w:before="0" w:after="200"/>
+      </w:pPr>
+      <w:r>
+        <w:br w:type="page"/>
+      </w:r>
+    </w:p>
+    <w:p>
+      <w:pPr>
+        <w:pStyle w:val="EsriNumberedAppendixHeading"/>
+      </w:pPr>
+      <w:bookmarkStart w:id="7" w:name="_Toc98578704"/>
+      <w:r>
+        <w:lastRenderedPageBreak/>
+        <w:t>Document History</w:t>
+      </w:r>
       <w:bookmarkEnd w:id="7"/>
     </w:p>
     <w:tbl>
@@ -726,19 +1817,7 @@
               <w:rPr>
                 <w:sz w:val="20"/>
               </w:rPr>
-              <w:t>11/3</w:t>
-            </w:r>
-            <w:r>
-              <w:rPr>
-                <w:sz w:val="20"/>
-              </w:rPr>
-              <w:t>/2020</w:t>
-            </w:r>
-            <w:r>
-              <w:rPr>
-                <w:sz w:val="20"/>
-              </w:rPr>
-              <w:t xml:space="preserve"> </w:t>
+              <w:t xml:space="preserve">11/3/2020 </w:t>
             </w:r>
           </w:p>
         </w:tc>
@@ -1022,14 +2101,7 @@
                 <w:sz w:val="20"/>
                 <w:szCs w:val="18"/>
               </w:rPr>
-              <w:t>Workforce</w:t>
-            </w:r>
-            <w:r>
-              <w:rPr>
-                <w:sz w:val="20"/>
-                <w:szCs w:val="18"/>
-              </w:rPr>
-              <w:t xml:space="preserve"> field configuration</w:t>
+              <w:t>Workforce field configuration</w:t>
             </w:r>
           </w:p>
         </w:tc>
@@ -1295,7 +2367,6 @@
                 <w:sz w:val="20"/>
                 <w:szCs w:val="18"/>
               </w:rPr>
-              <w:lastRenderedPageBreak/>
               <w:t>4/7/2021</w:t>
             </w:r>
           </w:p>
@@ -1361,1093 +2432,78 @@
           </w:p>
         </w:tc>
       </w:tr>
+      <w:tr>
+        <w:tc>
+          <w:tcPr>
+            <w:cnfStyle w:val="001000000000" w:firstRow="0" w:lastRow="0" w:firstColumn="1" w:lastColumn="0" w:oddVBand="0" w:evenVBand="0" w:oddHBand="0" w:evenHBand="0" w:firstRowFirstColumn="0" w:firstRowLastColumn="0" w:lastRowFirstColumn="0" w:lastRowLastColumn="0"/>
+            <w:tcW w:w="1355" w:type="dxa"/>
+          </w:tcPr>
+          <w:p>
+            <w:pPr>
+              <w:pStyle w:val="EsriProposalBodyText"/>
+              <w:rPr>
+                <w:sz w:val="20"/>
+                <w:szCs w:val="18"/>
+              </w:rPr>
+            </w:pPr>
+            <w:r>
+              <w:rPr>
+                <w:sz w:val="20"/>
+                <w:szCs w:val="18"/>
+              </w:rPr>
+              <w:t>3/19/2022</w:t>
+            </w:r>
+          </w:p>
+        </w:tc>
+        <w:tc>
+          <w:tcPr>
+            <w:tcW w:w="6830" w:type="dxa"/>
+          </w:tcPr>
+          <w:p>
+            <w:pPr>
+              <w:pStyle w:val="EsriProposalBodyText"/>
+              <w:cnfStyle w:val="000000000000" w:firstRow="0" w:lastRow="0" w:firstColumn="0" w:lastColumn="0" w:oddVBand="0" w:evenVBand="0" w:oddHBand="0" w:evenHBand="0" w:firstRowFirstColumn="0" w:firstRowLastColumn="0" w:lastRowFirstColumn="0" w:lastRowLastColumn="0"/>
+              <w:rPr>
+                <w:sz w:val="20"/>
+                <w:szCs w:val="18"/>
+              </w:rPr>
+            </w:pPr>
+            <w:r>
+              <w:rPr>
+                <w:sz w:val="20"/>
+                <w:szCs w:val="18"/>
+              </w:rPr>
+              <w:t>keepalive value</w:t>
+            </w:r>
+          </w:p>
+        </w:tc>
+        <w:tc>
+          <w:tcPr>
+            <w:tcW w:w="1980" w:type="dxa"/>
+          </w:tcPr>
+          <w:p>
+            <w:pPr>
+              <w:pStyle w:val="EsriProposalBodyText"/>
+              <w:cnfStyle w:val="000000000000" w:firstRow="0" w:lastRow="0" w:firstColumn="0" w:lastColumn="0" w:oddVBand="0" w:evenVBand="0" w:oddHBand="0" w:evenHBand="0" w:firstRowFirstColumn="0" w:firstRowLastColumn="0" w:lastRowFirstColumn="0" w:lastRowLastColumn="0"/>
+              <w:rPr>
+                <w:sz w:val="20"/>
+                <w:szCs w:val="18"/>
+              </w:rPr>
+            </w:pPr>
+            <w:r>
+              <w:rPr>
+                <w:sz w:val="20"/>
+                <w:szCs w:val="18"/>
+              </w:rPr>
+              <w:t>Mike Nelson</w:t>
+            </w:r>
+          </w:p>
+        </w:tc>
+      </w:tr>
     </w:tbl>
     <w:p>
       <w:pPr>
         <w:pStyle w:val="EsriProposalBodyText"/>
-      </w:pPr>
-    </w:p>
-    <w:p>
-      <w:pPr>
-        <w:spacing w:before="0" w:after="200"/>
-        <w:rPr>
-          <w:rFonts w:ascii="Arial" w:eastAsiaTheme="majorEastAsia" w:hAnsi="Arial" w:cs="Arial"/>
-          <w:b/>
-          <w:bCs/>
-          <w:color w:val="007AC2"/>
-          <w:sz w:val="32"/>
-          <w:szCs w:val="32"/>
-        </w:rPr>
-      </w:pPr>
-      <w:r>
-        <w:br w:type="page"/>
-      </w:r>
-    </w:p>
-    <w:p>
-      <w:pPr>
-        <w:pStyle w:val="EsriHeading1"/>
-      </w:pPr>
-      <w:bookmarkStart w:id="8" w:name="_Toc58403146"/>
-      <w:r>
-        <w:lastRenderedPageBreak/>
-        <w:t>Configuration</w:t>
-      </w:r>
-      <w:bookmarkEnd w:id="8"/>
-    </w:p>
-    <w:p>
-      <w:r>
-        <w:t xml:space="preserve">Note that in the actual file all the values below have a “config.” Prefix. It has been left out here for </w:t>
-      </w:r>
-      <w:r>
-        <w:t>brevity.</w:t>
-      </w:r>
-    </w:p>
-    <w:p/>
-    <w:p>
-      <w:pPr>
-        <w:pStyle w:val="ListParagraph"/>
-        <w:numPr>
-          <w:ilvl w:val="0"/>
-          <w:numId w:val="27"/>
-        </w:numPr>
-      </w:pPr>
-      <w:proofErr w:type="spellStart"/>
-      <w:r>
-        <w:t>portalUrl</w:t>
-      </w:r>
-      <w:proofErr w:type="spellEnd"/>
-    </w:p>
-    <w:p>
-      <w:pPr>
-        <w:pStyle w:val="ListParagraph"/>
-        <w:numPr>
-          <w:ilvl w:val="1"/>
-          <w:numId w:val="27"/>
-        </w:numPr>
-      </w:pPr>
-      <w:r>
-        <w:t>URL of ArcGIS Portal that hosts ERM items.</w:t>
-      </w:r>
-    </w:p>
-    <w:p>
-      <w:pPr>
-        <w:pStyle w:val="ListParagraph"/>
-        <w:numPr>
-          <w:ilvl w:val="0"/>
-          <w:numId w:val="27"/>
-        </w:numPr>
-      </w:pPr>
-      <w:proofErr w:type="spellStart"/>
-      <w:r>
-        <w:t>hostingServerBaseUrl</w:t>
-      </w:r>
-      <w:proofErr w:type="spellEnd"/>
-    </w:p>
-    <w:p>
-      <w:pPr>
-        <w:pStyle w:val="ListParagraph"/>
-        <w:numPr>
-          <w:ilvl w:val="1"/>
-          <w:numId w:val="27"/>
-        </w:numPr>
-      </w:pPr>
-      <w:r>
-        <w:t>URL of ArcGIS Server that host GP Services.</w:t>
-      </w:r>
-    </w:p>
-    <w:p>
-      <w:pPr>
-        <w:pStyle w:val="ListParagraph"/>
-        <w:numPr>
-          <w:ilvl w:val="0"/>
-          <w:numId w:val="27"/>
-        </w:numPr>
-      </w:pPr>
-      <w:proofErr w:type="spellStart"/>
-      <w:r>
-        <w:t>ermAPIUrl</w:t>
-      </w:r>
-      <w:proofErr w:type="spellEnd"/>
-    </w:p>
-    <w:p>
-      <w:pPr>
-        <w:pStyle w:val="ListParagraph"/>
-        <w:numPr>
-          <w:ilvl w:val="1"/>
-          <w:numId w:val="27"/>
-        </w:numPr>
-      </w:pPr>
-      <w:r>
-        <w:t>The URL of</w:t>
-      </w:r>
-      <w:r>
-        <w:t xml:space="preserve"> the API itself.</w:t>
-      </w:r>
-    </w:p>
-    <w:p>
-      <w:pPr>
-        <w:pStyle w:val="ListParagraph"/>
-        <w:numPr>
-          <w:ilvl w:val="0"/>
-          <w:numId w:val="27"/>
-        </w:numPr>
-      </w:pPr>
-      <w:proofErr w:type="spellStart"/>
-      <w:r>
-        <w:t>dashboardTemplateItemId</w:t>
-      </w:r>
-      <w:proofErr w:type="spellEnd"/>
-    </w:p>
-    <w:p>
-      <w:pPr>
-        <w:pStyle w:val="ListParagraph"/>
-        <w:numPr>
-          <w:ilvl w:val="1"/>
-          <w:numId w:val="27"/>
-        </w:numPr>
-      </w:pPr>
-      <w:r>
-        <w:t>The Portal item ID of the template Dashboard. If not using Dashboard functionality, can be set to blank.</w:t>
-      </w:r>
-    </w:p>
-    <w:p>
-      <w:pPr>
-        <w:pStyle w:val="ListParagraph"/>
-        <w:numPr>
-          <w:ilvl w:val="0"/>
-          <w:numId w:val="27"/>
-        </w:numPr>
-      </w:pPr>
-      <w:proofErr w:type="spellStart"/>
-      <w:r>
-        <w:t>templateWebMapId</w:t>
-      </w:r>
-      <w:proofErr w:type="spellEnd"/>
-      <w:r>
-        <w:t xml:space="preserve"> = </w:t>
-      </w:r>
-      <w:r>
-        <w:t>used when the Dashboard will have more layers than just the ones from ERM Template service.</w:t>
-      </w:r>
-    </w:p>
-    <w:p>
-      <w:pPr>
-        <w:pStyle w:val="ListParagraph"/>
-        <w:numPr>
-          <w:ilvl w:val="0"/>
-          <w:numId w:val="27"/>
-        </w:numPr>
-      </w:pPr>
-      <w:bookmarkStart w:id="9" w:name="_GoBack"/>
-      <w:bookmarkEnd w:id="9"/>
-      <w:proofErr w:type="spellStart"/>
-      <w:r>
-        <w:t>planTemplateFeatureServiceUrl</w:t>
-      </w:r>
-      <w:proofErr w:type="spellEnd"/>
-    </w:p>
-    <w:p>
-      <w:pPr>
-        <w:pStyle w:val="ListParagraph"/>
-        <w:numPr>
-          <w:ilvl w:val="1"/>
-          <w:numId w:val="27"/>
-        </w:numPr>
-      </w:pPr>
-      <w:r>
-        <w:t xml:space="preserve">The URL of the </w:t>
-      </w:r>
-      <w:proofErr w:type="spellStart"/>
-      <w:r>
-        <w:t>ERM_Plan_Template</w:t>
-      </w:r>
-      <w:proofErr w:type="spellEnd"/>
-      <w:r>
-        <w:t xml:space="preserve"> feature service.</w:t>
-      </w:r>
-    </w:p>
-    <w:p>
-      <w:pPr>
-        <w:pStyle w:val="ListParagraph"/>
-        <w:numPr>
-          <w:ilvl w:val="0"/>
-          <w:numId w:val="27"/>
-        </w:numPr>
-      </w:pPr>
-      <w:proofErr w:type="spellStart"/>
-      <w:r>
-        <w:t>planDefaultsFeatureServiceUrl</w:t>
-      </w:r>
-      <w:proofErr w:type="spellEnd"/>
-    </w:p>
-    <w:p>
-      <w:pPr>
-        <w:pStyle w:val="ListParagraph"/>
-        <w:numPr>
-          <w:ilvl w:val="1"/>
-          <w:numId w:val="27"/>
-        </w:numPr>
-      </w:pPr>
-      <w:r>
-        <w:t xml:space="preserve">The URL of the </w:t>
-      </w:r>
-      <w:proofErr w:type="spellStart"/>
-      <w:r>
-        <w:t>ERM_Plan_Defaults</w:t>
-      </w:r>
-      <w:proofErr w:type="spellEnd"/>
-      <w:r>
-        <w:t xml:space="preserve"> feature service.</w:t>
-      </w:r>
-    </w:p>
-    <w:p>
-      <w:pPr>
-        <w:pStyle w:val="ListParagraph"/>
-        <w:numPr>
-          <w:ilvl w:val="0"/>
-          <w:numId w:val="27"/>
-        </w:numPr>
-      </w:pPr>
-      <w:proofErr w:type="spellStart"/>
-      <w:r>
-        <w:t>planRegistryFeatureLayerUrl</w:t>
-      </w:r>
-      <w:proofErr w:type="spellEnd"/>
-    </w:p>
-    <w:p>
-      <w:pPr>
-        <w:pStyle w:val="ListParagraph"/>
-        <w:numPr>
-          <w:ilvl w:val="1"/>
-          <w:numId w:val="27"/>
-        </w:numPr>
-      </w:pPr>
-      <w:r>
-        <w:t xml:space="preserve">The URL of the </w:t>
-      </w:r>
-      <w:proofErr w:type="spellStart"/>
-      <w:r>
-        <w:t>ERM_Registry</w:t>
-      </w:r>
-      <w:proofErr w:type="spellEnd"/>
-      <w:r>
-        <w:t xml:space="preserve"> table.</w:t>
-      </w:r>
-    </w:p>
-    <w:p>
-      <w:pPr>
-        <w:pStyle w:val="ListParagraph"/>
-        <w:numPr>
-          <w:ilvl w:val="0"/>
-          <w:numId w:val="27"/>
-        </w:numPr>
-      </w:pPr>
-      <w:proofErr w:type="spellStart"/>
-      <w:r>
-        <w:t>bsiGPBaseUrl</w:t>
-      </w:r>
-      <w:proofErr w:type="spellEnd"/>
-    </w:p>
-    <w:p>
-      <w:pPr>
-        <w:pStyle w:val="ListParagraph"/>
-        <w:numPr>
-          <w:ilvl w:val="1"/>
-          <w:numId w:val="27"/>
-        </w:numPr>
-      </w:pPr>
-      <w:r>
-        <w:t>The URL of the BSI Service.</w:t>
-      </w:r>
-    </w:p>
-    <w:p>
-      <w:pPr>
-        <w:pStyle w:val="ListParagraph"/>
-        <w:numPr>
-          <w:ilvl w:val="0"/>
-          <w:numId w:val="27"/>
-        </w:numPr>
-      </w:pPr>
-      <w:proofErr w:type="spellStart"/>
-      <w:r>
-        <w:t>solveParametersFeatureServiceUrl</w:t>
-      </w:r>
-      <w:proofErr w:type="spellEnd"/>
-    </w:p>
-    <w:p>
-      <w:pPr>
-        <w:pStyle w:val="ListParagraph"/>
-        <w:numPr>
-          <w:ilvl w:val="1"/>
-          <w:numId w:val="27"/>
-        </w:numPr>
-      </w:pPr>
-      <w:r>
-        <w:t xml:space="preserve">The URL of the </w:t>
-      </w:r>
-      <w:proofErr w:type="spellStart"/>
-      <w:r>
-        <w:t>ERM_Solve_Parameters_View</w:t>
-      </w:r>
-      <w:proofErr w:type="spellEnd"/>
-      <w:r>
-        <w:t>. Note this should point to the View made from the service, not the service itself.</w:t>
-      </w:r>
-    </w:p>
-    <w:p>
-      <w:pPr>
-        <w:pStyle w:val="ListParagraph"/>
-        <w:numPr>
-          <w:ilvl w:val="0"/>
-          <w:numId w:val="27"/>
-        </w:numPr>
-      </w:pPr>
-      <w:proofErr w:type="spellStart"/>
-      <w:r>
-        <w:t>dashboardGPUrl</w:t>
-      </w:r>
-      <w:proofErr w:type="spellEnd"/>
-    </w:p>
-    <w:p>
-      <w:pPr>
-        <w:pStyle w:val="ListParagraph"/>
-        <w:numPr>
-          <w:ilvl w:val="1"/>
-          <w:numId w:val="27"/>
-        </w:numPr>
-      </w:pPr>
-      <w:r>
-        <w:t>The URL of the GP Service used to create Dashboards. If not using Dashboard functionality, can be set to blank.</w:t>
-      </w:r>
-    </w:p>
-    <w:p>
-      <w:pPr>
-        <w:pStyle w:val="ListParagraph"/>
-        <w:numPr>
-          <w:ilvl w:val="0"/>
-          <w:numId w:val="27"/>
-        </w:numPr>
-      </w:pPr>
-      <w:proofErr w:type="spellStart"/>
-      <w:r>
-        <w:t>vehicleLocationFeatureServiceUrl</w:t>
-      </w:r>
-      <w:proofErr w:type="spellEnd"/>
-    </w:p>
-    <w:p>
-      <w:pPr>
-        <w:pStyle w:val="ListParagraph"/>
-        <w:numPr>
-          <w:ilvl w:val="1"/>
-          <w:numId w:val="27"/>
-        </w:numPr>
-      </w:pPr>
-      <w:r>
-        <w:t>If using dynamic planning functionality, this is the service layer that holds GPS locations of vehicles.</w:t>
-      </w:r>
-    </w:p>
-    <w:p>
-      <w:pPr>
-        <w:pStyle w:val="ListParagraph"/>
-        <w:numPr>
-          <w:ilvl w:val="0"/>
-          <w:numId w:val="27"/>
-        </w:numPr>
-      </w:pPr>
-      <w:r>
-        <w:t>workforce</w:t>
-      </w:r>
-      <w:r>
-        <w:t xml:space="preserve"> </w:t>
-      </w:r>
-    </w:p>
-    <w:p>
-      <w:pPr>
-        <w:pStyle w:val="ListParagraph"/>
-        <w:numPr>
-          <w:ilvl w:val="1"/>
-          <w:numId w:val="27"/>
-        </w:numPr>
-      </w:pPr>
-      <w:proofErr w:type="spellStart"/>
-      <w:r>
-        <w:t>layersItemId</w:t>
-      </w:r>
-      <w:proofErr w:type="spellEnd"/>
-    </w:p>
-    <w:p>
-      <w:pPr>
-        <w:pStyle w:val="ListParagraph"/>
-        <w:numPr>
-          <w:ilvl w:val="2"/>
-          <w:numId w:val="27"/>
-        </w:numPr>
-      </w:pPr>
-      <w:r>
-        <w:t>The Portal item ID of the Workforce feature service.</w:t>
-      </w:r>
-    </w:p>
-    <w:p>
-      <w:pPr>
-        <w:pStyle w:val="ListParagraph"/>
-        <w:numPr>
-          <w:ilvl w:val="1"/>
-          <w:numId w:val="27"/>
-        </w:numPr>
-      </w:pPr>
-      <w:proofErr w:type="spellStart"/>
-      <w:r>
-        <w:t>dispatcherId</w:t>
-      </w:r>
-      <w:proofErr w:type="spellEnd"/>
-    </w:p>
-    <w:p>
-      <w:pPr>
-        <w:pStyle w:val="ListParagraph"/>
-        <w:numPr>
-          <w:ilvl w:val="2"/>
-          <w:numId w:val="27"/>
-        </w:numPr>
-      </w:pPr>
-      <w:r>
-        <w:t>The ID value will be assigned to newly created Workforce assignments.</w:t>
-      </w:r>
-      <w:r>
-        <w:t xml:space="preserve"> Needs to have brackets around the ID.</w:t>
-      </w:r>
-    </w:p>
-    <w:p>
-      <w:pPr>
-        <w:pStyle w:val="ListParagraph"/>
-        <w:numPr>
-          <w:ilvl w:val="1"/>
-          <w:numId w:val="27"/>
-        </w:numPr>
-      </w:pPr>
-      <w:proofErr w:type="spellStart"/>
-      <w:r>
-        <w:t>locationField</w:t>
-      </w:r>
-      <w:proofErr w:type="spellEnd"/>
-    </w:p>
-    <w:p>
-      <w:pPr>
-        <w:pStyle w:val="ListParagraph"/>
-        <w:numPr>
-          <w:ilvl w:val="2"/>
-          <w:numId w:val="27"/>
-        </w:numPr>
-      </w:pPr>
-      <w:r>
-        <w:lastRenderedPageBreak/>
-        <w:t>Field from Orders table that will be mapped into the Location field in the Workforce layer.</w:t>
-      </w:r>
-    </w:p>
-    <w:p>
-      <w:pPr>
-        <w:pStyle w:val="ListParagraph"/>
-        <w:numPr>
-          <w:ilvl w:val="2"/>
-          <w:numId w:val="27"/>
-        </w:numPr>
-      </w:pPr>
-      <w:r>
-        <w:t>All records in Orders table need to have a value. Any empty/null values will cause sync to fail.</w:t>
-      </w:r>
-    </w:p>
-    <w:p>
-      <w:pPr>
-        <w:pStyle w:val="ListParagraph"/>
-        <w:numPr>
-          <w:ilvl w:val="1"/>
-          <w:numId w:val="27"/>
-        </w:numPr>
-      </w:pPr>
-      <w:proofErr w:type="spellStart"/>
-      <w:r>
-        <w:t>descriptionField</w:t>
-      </w:r>
-      <w:proofErr w:type="spellEnd"/>
-    </w:p>
-    <w:p>
-      <w:pPr>
-        <w:pStyle w:val="ListParagraph"/>
-        <w:numPr>
-          <w:ilvl w:val="2"/>
-          <w:numId w:val="27"/>
-        </w:numPr>
-      </w:pPr>
-      <w:r>
-        <w:t xml:space="preserve">Field from Orders table that will be mapped into the Description field in the Workforce </w:t>
-      </w:r>
-      <w:r>
-        <w:t xml:space="preserve">Assignments </w:t>
-      </w:r>
-      <w:r>
-        <w:t>layer.</w:t>
-      </w:r>
-    </w:p>
-    <w:p>
-      <w:pPr>
-        <w:pStyle w:val="ListParagraph"/>
-        <w:numPr>
-          <w:ilvl w:val="1"/>
-          <w:numId w:val="27"/>
-        </w:numPr>
-      </w:pPr>
-      <w:proofErr w:type="spellStart"/>
-      <w:r>
-        <w:t>duedateField</w:t>
-      </w:r>
-      <w:proofErr w:type="spellEnd"/>
-    </w:p>
-    <w:p>
-      <w:pPr>
-        <w:pStyle w:val="ListParagraph"/>
-        <w:numPr>
-          <w:ilvl w:val="2"/>
-          <w:numId w:val="27"/>
-        </w:numPr>
-      </w:pPr>
-      <w:r>
-        <w:t>Field from Orders table that will be mapped into the Due Date field in the Workforce</w:t>
-      </w:r>
-      <w:r>
-        <w:t xml:space="preserve"> Assignments</w:t>
-      </w:r>
-      <w:r>
-        <w:t xml:space="preserve"> layer.</w:t>
-      </w:r>
-    </w:p>
-    <w:p>
-      <w:pPr>
-        <w:pStyle w:val="ListParagraph"/>
-        <w:numPr>
-          <w:ilvl w:val="1"/>
-          <w:numId w:val="27"/>
-        </w:numPr>
-      </w:pPr>
-      <w:proofErr w:type="spellStart"/>
-      <w:r>
-        <w:t>notesField</w:t>
-      </w:r>
-      <w:proofErr w:type="spellEnd"/>
-    </w:p>
-    <w:p>
-      <w:pPr>
-        <w:pStyle w:val="ListParagraph"/>
-        <w:numPr>
-          <w:ilvl w:val="2"/>
-          <w:numId w:val="27"/>
-        </w:numPr>
-      </w:pPr>
-      <w:r>
-        <w:t>Field from Orders table that will receive the Notes value from Workforce Assignments layer.</w:t>
-      </w:r>
-    </w:p>
-    <w:p>
-      <w:pPr>
-        <w:pStyle w:val="ListParagraph"/>
-        <w:numPr>
-          <w:ilvl w:val="0"/>
-          <w:numId w:val="27"/>
-        </w:numPr>
-      </w:pPr>
-      <w:proofErr w:type="spellStart"/>
-      <w:r>
-        <w:t>includeOrderPairs</w:t>
-      </w:r>
-      <w:proofErr w:type="spellEnd"/>
-    </w:p>
-    <w:p>
-      <w:pPr>
-        <w:pStyle w:val="ListParagraph"/>
-        <w:numPr>
-          <w:ilvl w:val="1"/>
-          <w:numId w:val="27"/>
-        </w:numPr>
-      </w:pPr>
-      <w:r>
-        <w:t>True if Order Pairs functionality is being used.</w:t>
-      </w:r>
-    </w:p>
-    <w:p>
-      <w:pPr>
-        <w:pStyle w:val="ListParagraph"/>
-        <w:numPr>
-          <w:ilvl w:val="0"/>
-          <w:numId w:val="27"/>
-        </w:numPr>
-      </w:pPr>
-      <w:r>
-        <w:t>L</w:t>
-      </w:r>
-      <w:r>
-        <w:t>ogging</w:t>
-      </w:r>
-      <w:r>
-        <w:t xml:space="preserve"> (there is a section for the ERM API log and one for Workforce)</w:t>
-      </w:r>
-    </w:p>
-    <w:p>
-      <w:pPr>
-        <w:pStyle w:val="ListParagraph"/>
-        <w:numPr>
-          <w:ilvl w:val="1"/>
-          <w:numId w:val="27"/>
-        </w:numPr>
-      </w:pPr>
-      <w:r>
-        <w:t>Level</w:t>
-      </w:r>
-    </w:p>
-    <w:p>
-      <w:pPr>
-        <w:pStyle w:val="ListParagraph"/>
-        <w:numPr>
-          <w:ilvl w:val="2"/>
-          <w:numId w:val="27"/>
-        </w:numPr>
-      </w:pPr>
-      <w:r>
-        <w:t>Defines the amount of detail included in log files</w:t>
-      </w:r>
-    </w:p>
-    <w:p>
-      <w:pPr>
-        <w:pStyle w:val="ListParagraph"/>
-        <w:numPr>
-          <w:ilvl w:val="1"/>
-          <w:numId w:val="27"/>
-        </w:numPr>
-      </w:pPr>
-      <w:r>
-        <w:t>Filename</w:t>
-      </w:r>
-    </w:p>
-    <w:p>
-      <w:pPr>
-        <w:pStyle w:val="ListParagraph"/>
-        <w:numPr>
-          <w:ilvl w:val="2"/>
-          <w:numId w:val="27"/>
-        </w:numPr>
-      </w:pPr>
-      <w:r>
-        <w:t>Defines the log file path and name.</w:t>
-      </w:r>
-    </w:p>
-    <w:p>
-      <w:pPr>
-        <w:pStyle w:val="ListParagraph"/>
-        <w:numPr>
-          <w:ilvl w:val="2"/>
-          <w:numId w:val="27"/>
-        </w:numPr>
-      </w:pPr>
-      <w:r>
-        <w:t>Use either / or \\ for the path syntax. A single \ will not read</w:t>
-      </w:r>
-    </w:p>
-    <w:p>
-      <w:pPr>
-        <w:pStyle w:val="ListParagraph"/>
-        <w:numPr>
-          <w:ilvl w:val="1"/>
-          <w:numId w:val="27"/>
-        </w:numPr>
-      </w:pPr>
-      <w:proofErr w:type="spellStart"/>
-      <w:r>
-        <w:t>Maxsizeinbytes</w:t>
-      </w:r>
-      <w:proofErr w:type="spellEnd"/>
-    </w:p>
-    <w:p>
-      <w:pPr>
-        <w:pStyle w:val="ListParagraph"/>
-        <w:numPr>
-          <w:ilvl w:val="2"/>
-          <w:numId w:val="27"/>
-        </w:numPr>
-      </w:pPr>
-      <w:r>
-        <w:t>Defines how large log file will get before a new one is made.</w:t>
-      </w:r>
-    </w:p>
-    <w:p>
-      <w:pPr>
-        <w:pStyle w:val="ListParagraph"/>
-        <w:numPr>
-          <w:ilvl w:val="1"/>
-          <w:numId w:val="27"/>
-        </w:numPr>
-      </w:pPr>
-      <w:proofErr w:type="spellStart"/>
-      <w:r>
-        <w:t>Maxfiles</w:t>
-      </w:r>
-      <w:proofErr w:type="spellEnd"/>
-    </w:p>
-    <w:p>
-      <w:pPr>
-        <w:pStyle w:val="ListParagraph"/>
-        <w:numPr>
-          <w:ilvl w:val="2"/>
-          <w:numId w:val="27"/>
-        </w:numPr>
-      </w:pPr>
-      <w:r>
-        <w:t>Defines how many log files will be kept. Once limit is reached the oldest is deleted.</w:t>
-      </w:r>
-    </w:p>
-    <w:p>
-      <w:pPr>
-        <w:pStyle w:val="ListParagraph"/>
-        <w:numPr>
-          <w:ilvl w:val="0"/>
-          <w:numId w:val="27"/>
-        </w:numPr>
-      </w:pPr>
-      <w:proofErr w:type="spellStart"/>
-      <w:r>
-        <w:t>R</w:t>
-      </w:r>
-      <w:r>
-        <w:t>outesymbologycolors</w:t>
-      </w:r>
-      <w:proofErr w:type="spellEnd"/>
-    </w:p>
-    <w:p>
-      <w:pPr>
-        <w:pStyle w:val="ListParagraph"/>
-        <w:numPr>
-          <w:ilvl w:val="1"/>
-          <w:numId w:val="27"/>
-        </w:numPr>
-      </w:pPr>
-      <w:r>
-        <w:t>List of default colors that are assigned to Routes on Create Plan.</w:t>
-      </w:r>
-    </w:p>
-    <w:p>
-      <w:pPr>
-        <w:pStyle w:val="ListParagraph"/>
-        <w:numPr>
-          <w:ilvl w:val="0"/>
-          <w:numId w:val="27"/>
-        </w:numPr>
-      </w:pPr>
-      <w:proofErr w:type="spellStart"/>
-      <w:r>
-        <w:t>R</w:t>
-      </w:r>
-      <w:r>
-        <w:t>outesymbologywidth</w:t>
-      </w:r>
-      <w:proofErr w:type="spellEnd"/>
-    </w:p>
-    <w:p>
-      <w:pPr>
-        <w:pStyle w:val="ListParagraph"/>
-        <w:numPr>
-          <w:ilvl w:val="1"/>
-          <w:numId w:val="27"/>
-        </w:numPr>
-      </w:pPr>
-      <w:r>
-        <w:t>The default width Route lines will be given on Create Plan</w:t>
-      </w:r>
-    </w:p>
-    <w:p>
-      <w:pPr>
-        <w:pStyle w:val="ListParagraph"/>
-        <w:numPr>
-          <w:ilvl w:val="0"/>
-          <w:numId w:val="27"/>
-        </w:numPr>
-      </w:pPr>
-      <w:proofErr w:type="spellStart"/>
-      <w:r>
-        <w:t>includeNetworkAnalysisLyrInVRPResult</w:t>
-      </w:r>
-      <w:proofErr w:type="spellEnd"/>
-    </w:p>
-    <w:p>
-      <w:pPr>
-        <w:pStyle w:val="ListParagraph"/>
-        <w:numPr>
-          <w:ilvl w:val="1"/>
-          <w:numId w:val="27"/>
-        </w:numPr>
-      </w:pPr>
-      <w:r>
-        <w:t>When set to true, the VRP output layer is saved in the jobs output folder on the ArcGIS Server machine. This can help in debugging issues. Should be left as false for Production.</w:t>
-      </w:r>
-    </w:p>
-    <w:p>
-      <w:pPr>
-        <w:pStyle w:val="ListParagraph"/>
-        <w:numPr>
-          <w:ilvl w:val="0"/>
-          <w:numId w:val="27"/>
-        </w:numPr>
-      </w:pPr>
-      <w:proofErr w:type="spellStart"/>
-      <w:r>
-        <w:t>zoneLabelingInfo</w:t>
-      </w:r>
-      <w:proofErr w:type="spellEnd"/>
-    </w:p>
-    <w:p>
-      <w:pPr>
-        <w:pStyle w:val="ListParagraph"/>
-        <w:numPr>
-          <w:ilvl w:val="1"/>
-          <w:numId w:val="27"/>
-        </w:numPr>
-      </w:pPr>
-      <w:r>
-        <w:t xml:space="preserve">Controls the label for </w:t>
-      </w:r>
-      <w:proofErr w:type="spellStart"/>
-      <w:r>
-        <w:t>Zone</w:t>
-      </w:r>
-      <w:proofErr w:type="spellEnd"/>
-      <w:r>
-        <w:t xml:space="preserve"> layer. For more details on available options see https://developers.arcgis.com/web-map-specification/objects/labelingInfo/</w:t>
-      </w:r>
-    </w:p>
-    <w:p>
-      <w:pPr>
-        <w:pStyle w:val="ListParagraph"/>
-        <w:numPr>
-          <w:ilvl w:val="1"/>
-          <w:numId w:val="27"/>
-        </w:numPr>
-      </w:pPr>
-      <w:r>
-        <w:t>Key Options to change:</w:t>
-      </w:r>
-    </w:p>
-    <w:p>
-      <w:pPr>
-        <w:pStyle w:val="ListParagraph"/>
-        <w:numPr>
-          <w:ilvl w:val="2"/>
-          <w:numId w:val="27"/>
-        </w:numPr>
-      </w:pPr>
-      <w:r>
-        <w:t>expression - Arcade expression to create label</w:t>
-      </w:r>
-    </w:p>
-    <w:p>
-      <w:pPr>
-        <w:pStyle w:val="ListParagraph"/>
-        <w:numPr>
-          <w:ilvl w:val="2"/>
-          <w:numId w:val="27"/>
-        </w:numPr>
-      </w:pPr>
-      <w:r>
-        <w:t>color/</w:t>
-      </w:r>
-      <w:proofErr w:type="spellStart"/>
-      <w:r>
-        <w:t>haloColor</w:t>
-      </w:r>
-      <w:proofErr w:type="spellEnd"/>
-      <w:r>
-        <w:t xml:space="preserve"> - [</w:t>
-      </w:r>
-      <w:proofErr w:type="spellStart"/>
-      <w:r>
-        <w:t>r,g,b,a</w:t>
-      </w:r>
-      <w:proofErr w:type="spellEnd"/>
-      <w:r>
-        <w:t>]</w:t>
-      </w:r>
-    </w:p>
-    <w:p>
-      <w:pPr>
-        <w:pStyle w:val="ListParagraph"/>
-        <w:numPr>
-          <w:ilvl w:val="2"/>
-          <w:numId w:val="27"/>
-        </w:numPr>
-      </w:pPr>
-      <w:r>
-        <w:t>font - size, style, weight, etc.</w:t>
-      </w:r>
-    </w:p>
-    <w:p>
-      <w:pPr>
-        <w:pStyle w:val="ListParagraph"/>
-        <w:numPr>
-          <w:ilvl w:val="0"/>
-          <w:numId w:val="27"/>
-        </w:numPr>
-      </w:pPr>
-      <w:proofErr w:type="spellStart"/>
-      <w:r>
-        <w:t>ignoreGoeOrderFields</w:t>
-      </w:r>
-      <w:proofErr w:type="spellEnd"/>
-    </w:p>
-    <w:p>
-      <w:pPr>
-        <w:pStyle w:val="ListParagraph"/>
-        <w:numPr>
-          <w:ilvl w:val="1"/>
-          <w:numId w:val="27"/>
-        </w:numPr>
-      </w:pPr>
-      <w:r>
-        <w:lastRenderedPageBreak/>
-        <w:t>List of fields from the Orders table that will be ignored when</w:t>
-      </w:r>
-      <w:r>
-        <w:t xml:space="preserve"> determining if a Route’s </w:t>
-      </w:r>
-      <w:proofErr w:type="spellStart"/>
-      <w:r>
-        <w:t>GeoOrderState</w:t>
-      </w:r>
-      <w:proofErr w:type="spellEnd"/>
-      <w:r>
-        <w:t xml:space="preserve"> should update.</w:t>
-      </w:r>
-      <w:r>
-        <w:t xml:space="preserve"> Attributes will still be updated </w:t>
-      </w:r>
-      <w:r>
-        <w:t xml:space="preserve">by </w:t>
-      </w:r>
-      <w:r>
-        <w:t xml:space="preserve">manual edit, </w:t>
-      </w:r>
-      <w:r>
-        <w:t xml:space="preserve">Refresh or Workforce Sync, </w:t>
-      </w:r>
-      <w:r>
-        <w:t xml:space="preserve">but if the order is assigned the Route will not have </w:t>
-      </w:r>
-      <w:r>
-        <w:t>its</w:t>
-      </w:r>
-      <w:r>
-        <w:t xml:space="preserve"> </w:t>
-      </w:r>
-      <w:proofErr w:type="spellStart"/>
-      <w:r>
-        <w:t>GeoOrder</w:t>
-      </w:r>
-      <w:r>
-        <w:t>State</w:t>
-      </w:r>
-      <w:proofErr w:type="spellEnd"/>
-      <w:r>
-        <w:t xml:space="preserve"> changed to Unsolved.</w:t>
-      </w:r>
-    </w:p>
-    <w:p>
-      <w:pPr>
-        <w:pStyle w:val="ListParagraph"/>
-        <w:numPr>
-          <w:ilvl w:val="1"/>
-          <w:numId w:val="27"/>
-        </w:numPr>
-      </w:pPr>
-      <w:r>
-        <w:t>This mainly deals with Workforce integration, so when updates come from the Workforce Sync that Solved/Committed Routes don’t get changed to Unsolved.</w:t>
-      </w:r>
-    </w:p>
-    <w:p>
-      <w:pPr>
-        <w:pStyle w:val="ListParagraph"/>
-        <w:numPr>
-          <w:ilvl w:val="0"/>
-          <w:numId w:val="27"/>
-        </w:numPr>
-      </w:pPr>
-      <w:proofErr w:type="spellStart"/>
-      <w:r>
-        <w:t>ignoreRouteFields</w:t>
-      </w:r>
-      <w:proofErr w:type="spellEnd"/>
-    </w:p>
-    <w:p>
-      <w:pPr>
-        <w:pStyle w:val="ListParagraph"/>
-        <w:numPr>
-          <w:ilvl w:val="1"/>
-          <w:numId w:val="27"/>
-        </w:numPr>
-      </w:pPr>
-      <w:r>
-        <w:t xml:space="preserve">List of fields from the Routes table that will be ignored when determining if a Route’s </w:t>
-      </w:r>
-      <w:proofErr w:type="spellStart"/>
-      <w:r>
-        <w:t>GeoOrderState</w:t>
-      </w:r>
-      <w:proofErr w:type="spellEnd"/>
-      <w:r>
-        <w:t xml:space="preserve"> should update. Attributes will still be updated by Refresh or manual edit, but the Route will not have its </w:t>
-      </w:r>
-      <w:proofErr w:type="spellStart"/>
-      <w:r>
-        <w:t>GeoOrderState</w:t>
-      </w:r>
-      <w:proofErr w:type="spellEnd"/>
-      <w:r>
-        <w:t xml:space="preserve"> changed to Unsolved.</w:t>
-      </w:r>
-    </w:p>
-    <w:p>
-      <w:pPr>
-        <w:pStyle w:val="ListParagraph"/>
-        <w:numPr>
-          <w:ilvl w:val="0"/>
-          <w:numId w:val="27"/>
-        </w:numPr>
-      </w:pPr>
-      <w:proofErr w:type="spellStart"/>
-      <w:r>
-        <w:t>lockLoads</w:t>
-      </w:r>
-      <w:proofErr w:type="spellEnd"/>
-    </w:p>
-    <w:p>
-      <w:pPr>
-        <w:pStyle w:val="ListParagraph"/>
-        <w:numPr>
-          <w:ilvl w:val="1"/>
-          <w:numId w:val="27"/>
-        </w:numPr>
-      </w:pPr>
-      <w:r>
-        <w:t>Only applicable if using Workforce and configure the application to use Loads and Order Pairs.</w:t>
-      </w:r>
-    </w:p>
-    <w:p>
-      <w:pPr>
-        <w:pStyle w:val="ListParagraph"/>
-        <w:numPr>
-          <w:ilvl w:val="1"/>
-          <w:numId w:val="27"/>
-        </w:numPr>
-      </w:pPr>
-      <w:r>
-        <w:t>Will make sure when solving routes that have locked or in progress Loads that no new orders are added.</w:t>
-      </w:r>
-    </w:p>
-    <w:p>
-      <w:pPr>
-        <w:pStyle w:val="ListParagraph"/>
       </w:pPr>
     </w:p>
     <w:sectPr>
@@ -2463,7 +2519,7 @@
 </file>
 
 <file path=word/endnotes.xml><?xml version="1.0" encoding="utf-8"?>
-<w:endnotes xmlns:wpc="http://schemas.microsoft.com/office/word/2010/wordprocessingCanvas" xmlns:cx="http://schemas.microsoft.com/office/drawing/2014/chartex" xmlns:cx1="http://schemas.microsoft.com/office/drawing/2015/9/8/chartex" xmlns:cx2="http://schemas.microsoft.com/office/drawing/2015/10/21/chartex" xmlns:cx3="http://schemas.microsoft.com/office/drawing/2016/5/9/chartex" xmlns:cx4="http://schemas.microsoft.com/office/drawing/2016/5/10/chartex" xmlns:cx5="http://schemas.microsoft.com/office/drawing/2016/5/11/chartex" xmlns:cx6="http://schemas.microsoft.com/office/drawing/2016/5/12/chartex" xmlns:cx7="http://schemas.microsoft.com/office/drawing/2016/5/13/chartex" xmlns:cx8="http://schemas.microsoft.com/office/drawing/2016/5/14/chartex" xmlns:mc="http://schemas.openxmlformats.org/markup-compatibility/2006" xmlns:aink="http://schemas.microsoft.com/office/drawing/2016/ink" xmlns:am3d="http://schemas.microsoft.com/office/drawing/2017/model3d" xmlns:o="urn:schemas-microsoft-com:office:office" xmlns:r="http://schemas.openxmlformats.org/officeDocument/2006/relationships" xmlns:m="http://schemas.openxmlformats.org/officeDocument/2006/math" xmlns:v="urn:schemas-microsoft-com:vml" xmlns:wp14="http://schemas.microsoft.com/office/word/2010/wordprocessingDrawing" xmlns:wp="http://schemas.openxmlformats.org/drawingml/2006/wordprocessingDrawing" xmlns:w10="urn:schemas-microsoft-com:office:word" xmlns:w="http://schemas.openxmlformats.org/wordprocessingml/2006/main" xmlns:w14="http://schemas.microsoft.com/office/word/2010/wordml" xmlns:w15="http://schemas.microsoft.com/office/word/2012/wordml" xmlns:w16cid="http://schemas.microsoft.com/office/word/2016/wordml/cid" xmlns:w16se="http://schemas.microsoft.com/office/word/2015/wordml/symex" xmlns:wpg="http://schemas.microsoft.com/office/word/2010/wordprocessingGroup" xmlns:wpi="http://schemas.microsoft.com/office/word/2010/wordprocessingInk" xmlns:wne="http://schemas.microsoft.com/office/word/2006/wordml" xmlns:wps="http://schemas.microsoft.com/office/word/2010/wordprocessingShape" mc:Ignorable="w14 w15 w16se w16cid wp14">
+<w:endnotes xmlns:wpc="http://schemas.microsoft.com/office/word/2010/wordprocessingCanvas" xmlns:cx="http://schemas.microsoft.com/office/drawing/2014/chartex" xmlns:cx1="http://schemas.microsoft.com/office/drawing/2015/9/8/chartex" xmlns:cx2="http://schemas.microsoft.com/office/drawing/2015/10/21/chartex" xmlns:cx3="http://schemas.microsoft.com/office/drawing/2016/5/9/chartex" xmlns:cx4="http://schemas.microsoft.com/office/drawing/2016/5/10/chartex" xmlns:cx5="http://schemas.microsoft.com/office/drawing/2016/5/11/chartex" xmlns:cx6="http://schemas.microsoft.com/office/drawing/2016/5/12/chartex" xmlns:cx7="http://schemas.microsoft.com/office/drawing/2016/5/13/chartex" xmlns:cx8="http://schemas.microsoft.com/office/drawing/2016/5/14/chartex" xmlns:mc="http://schemas.openxmlformats.org/markup-compatibility/2006" xmlns:aink="http://schemas.microsoft.com/office/drawing/2016/ink" xmlns:am3d="http://schemas.microsoft.com/office/drawing/2017/model3d" xmlns:o="urn:schemas-microsoft-com:office:office" xmlns:r="http://schemas.openxmlformats.org/officeDocument/2006/relationships" xmlns:m="http://schemas.openxmlformats.org/officeDocument/2006/math" xmlns:v="urn:schemas-microsoft-com:vml" xmlns:wp14="http://schemas.microsoft.com/office/word/2010/wordprocessingDrawing" xmlns:wp="http://schemas.openxmlformats.org/drawingml/2006/wordprocessingDrawing" xmlns:w10="urn:schemas-microsoft-com:office:word" xmlns:w="http://schemas.openxmlformats.org/wordprocessingml/2006/main" xmlns:w14="http://schemas.microsoft.com/office/word/2010/wordml" xmlns:w15="http://schemas.microsoft.com/office/word/2012/wordml" xmlns:w16cex="http://schemas.microsoft.com/office/word/2018/wordml/cex" xmlns:w16cid="http://schemas.microsoft.com/office/word/2016/wordml/cid" xmlns:w16="http://schemas.microsoft.com/office/word/2018/wordml" xmlns:w16sdtdh="http://schemas.microsoft.com/office/word/2020/wordml/sdtdatahash" xmlns:w16se="http://schemas.microsoft.com/office/word/2015/wordml/symex" xmlns:wpg="http://schemas.microsoft.com/office/word/2010/wordprocessingGroup" xmlns:wpi="http://schemas.microsoft.com/office/word/2010/wordprocessingInk" xmlns:wne="http://schemas.microsoft.com/office/word/2006/wordml" xmlns:wps="http://schemas.microsoft.com/office/word/2010/wordprocessingShape" mc:Ignorable="w14 w15 w16se w16cid w16 w16cex w16sdtdh wp14">
   <w:endnote w:type="separator" w:id="-1">
     <w:p>
       <w:pPr>
@@ -2495,7 +2551,7 @@
 </file>
 
 <file path=word/footer1.xml><?xml version="1.0" encoding="utf-8"?>
-<w:ftr xmlns:wpc="http://schemas.microsoft.com/office/word/2010/wordprocessingCanvas" xmlns:cx="http://schemas.microsoft.com/office/drawing/2014/chartex" xmlns:cx1="http://schemas.microsoft.com/office/drawing/2015/9/8/chartex" xmlns:cx2="http://schemas.microsoft.com/office/drawing/2015/10/21/chartex" xmlns:cx3="http://schemas.microsoft.com/office/drawing/2016/5/9/chartex" xmlns:cx4="http://schemas.microsoft.com/office/drawing/2016/5/10/chartex" xmlns:cx5="http://schemas.microsoft.com/office/drawing/2016/5/11/chartex" xmlns:cx6="http://schemas.microsoft.com/office/drawing/2016/5/12/chartex" xmlns:cx7="http://schemas.microsoft.com/office/drawing/2016/5/13/chartex" xmlns:cx8="http://schemas.microsoft.com/office/drawing/2016/5/14/chartex" xmlns:mc="http://schemas.openxmlformats.org/markup-compatibility/2006" xmlns:aink="http://schemas.microsoft.com/office/drawing/2016/ink" xmlns:am3d="http://schemas.microsoft.com/office/drawing/2017/model3d" xmlns:o="urn:schemas-microsoft-com:office:office" xmlns:r="http://schemas.openxmlformats.org/officeDocument/2006/relationships" xmlns:m="http://schemas.openxmlformats.org/officeDocument/2006/math" xmlns:v="urn:schemas-microsoft-com:vml" xmlns:wp14="http://schemas.microsoft.com/office/word/2010/wordprocessingDrawing" xmlns:wp="http://schemas.openxmlformats.org/drawingml/2006/wordprocessingDrawing" xmlns:w10="urn:schemas-microsoft-com:office:word" xmlns:w="http://schemas.openxmlformats.org/wordprocessingml/2006/main" xmlns:w14="http://schemas.microsoft.com/office/word/2010/wordml" xmlns:w15="http://schemas.microsoft.com/office/word/2012/wordml" xmlns:w16cid="http://schemas.microsoft.com/office/word/2016/wordml/cid" xmlns:w16se="http://schemas.microsoft.com/office/word/2015/wordml/symex" xmlns:wpg="http://schemas.microsoft.com/office/word/2010/wordprocessingGroup" xmlns:wpi="http://schemas.microsoft.com/office/word/2010/wordprocessingInk" xmlns:wne="http://schemas.microsoft.com/office/word/2006/wordml" xmlns:wps="http://schemas.microsoft.com/office/word/2010/wordprocessingShape" mc:Ignorable="w14 w15 w16se w16cid wp14">
+<w:ftr xmlns:wpc="http://schemas.microsoft.com/office/word/2010/wordprocessingCanvas" xmlns:cx="http://schemas.microsoft.com/office/drawing/2014/chartex" xmlns:cx1="http://schemas.microsoft.com/office/drawing/2015/9/8/chartex" xmlns:cx2="http://schemas.microsoft.com/office/drawing/2015/10/21/chartex" xmlns:cx3="http://schemas.microsoft.com/office/drawing/2016/5/9/chartex" xmlns:cx4="http://schemas.microsoft.com/office/drawing/2016/5/10/chartex" xmlns:cx5="http://schemas.microsoft.com/office/drawing/2016/5/11/chartex" xmlns:cx6="http://schemas.microsoft.com/office/drawing/2016/5/12/chartex" xmlns:cx7="http://schemas.microsoft.com/office/drawing/2016/5/13/chartex" xmlns:cx8="http://schemas.microsoft.com/office/drawing/2016/5/14/chartex" xmlns:mc="http://schemas.openxmlformats.org/markup-compatibility/2006" xmlns:aink="http://schemas.microsoft.com/office/drawing/2016/ink" xmlns:am3d="http://schemas.microsoft.com/office/drawing/2017/model3d" xmlns:o="urn:schemas-microsoft-com:office:office" xmlns:r="http://schemas.openxmlformats.org/officeDocument/2006/relationships" xmlns:m="http://schemas.openxmlformats.org/officeDocument/2006/math" xmlns:v="urn:schemas-microsoft-com:vml" xmlns:wp14="http://schemas.microsoft.com/office/word/2010/wordprocessingDrawing" xmlns:wp="http://schemas.openxmlformats.org/drawingml/2006/wordprocessingDrawing" xmlns:w10="urn:schemas-microsoft-com:office:word" xmlns:w="http://schemas.openxmlformats.org/wordprocessingml/2006/main" xmlns:w14="http://schemas.microsoft.com/office/word/2010/wordml" xmlns:w15="http://schemas.microsoft.com/office/word/2012/wordml" xmlns:w16cex="http://schemas.microsoft.com/office/word/2018/wordml/cex" xmlns:w16cid="http://schemas.microsoft.com/office/word/2016/wordml/cid" xmlns:w16="http://schemas.microsoft.com/office/word/2018/wordml" xmlns:w16sdtdh="http://schemas.microsoft.com/office/word/2020/wordml/sdtdatahash" xmlns:w16se="http://schemas.microsoft.com/office/word/2015/wordml/symex" xmlns:wpg="http://schemas.microsoft.com/office/word/2010/wordprocessingGroup" xmlns:wpi="http://schemas.microsoft.com/office/word/2010/wordprocessingInk" xmlns:wne="http://schemas.microsoft.com/office/word/2006/wordml" xmlns:wps="http://schemas.microsoft.com/office/word/2010/wordprocessingShape" mc:Ignorable="w14 w15 w16se w16cid w16 w16cex w16sdtdh wp14">
   <w:p>
     <w:pPr>
       <w:pStyle w:val="Footer"/>
@@ -2576,7 +2632,7 @@
 </file>
 
 <file path=word/footnotes.xml><?xml version="1.0" encoding="utf-8"?>
-<w:footnotes xmlns:wpc="http://schemas.microsoft.com/office/word/2010/wordprocessingCanvas" xmlns:cx="http://schemas.microsoft.com/office/drawing/2014/chartex" xmlns:cx1="http://schemas.microsoft.com/office/drawing/2015/9/8/chartex" xmlns:cx2="http://schemas.microsoft.com/office/drawing/2015/10/21/chartex" xmlns:cx3="http://schemas.microsoft.com/office/drawing/2016/5/9/chartex" xmlns:cx4="http://schemas.microsoft.com/office/drawing/2016/5/10/chartex" xmlns:cx5="http://schemas.microsoft.com/office/drawing/2016/5/11/chartex" xmlns:cx6="http://schemas.microsoft.com/office/drawing/2016/5/12/chartex" xmlns:cx7="http://schemas.microsoft.com/office/drawing/2016/5/13/chartex" xmlns:cx8="http://schemas.microsoft.com/office/drawing/2016/5/14/chartex" xmlns:mc="http://schemas.openxmlformats.org/markup-compatibility/2006" xmlns:aink="http://schemas.microsoft.com/office/drawing/2016/ink" xmlns:am3d="http://schemas.microsoft.com/office/drawing/2017/model3d" xmlns:o="urn:schemas-microsoft-com:office:office" xmlns:r="http://schemas.openxmlformats.org/officeDocument/2006/relationships" xmlns:m="http://schemas.openxmlformats.org/officeDocument/2006/math" xmlns:v="urn:schemas-microsoft-com:vml" xmlns:wp14="http://schemas.microsoft.com/office/word/2010/wordprocessingDrawing" xmlns:wp="http://schemas.openxmlformats.org/drawingml/2006/wordprocessingDrawing" xmlns:w10="urn:schemas-microsoft-com:office:word" xmlns:w="http://schemas.openxmlformats.org/wordprocessingml/2006/main" xmlns:w14="http://schemas.microsoft.com/office/word/2010/wordml" xmlns:w15="http://schemas.microsoft.com/office/word/2012/wordml" xmlns:w16cid="http://schemas.microsoft.com/office/word/2016/wordml/cid" xmlns:w16se="http://schemas.microsoft.com/office/word/2015/wordml/symex" xmlns:wpg="http://schemas.microsoft.com/office/word/2010/wordprocessingGroup" xmlns:wpi="http://schemas.microsoft.com/office/word/2010/wordprocessingInk" xmlns:wne="http://schemas.microsoft.com/office/word/2006/wordml" xmlns:wps="http://schemas.microsoft.com/office/word/2010/wordprocessingShape" mc:Ignorable="w14 w15 w16se w16cid wp14">
+<w:footnotes xmlns:wpc="http://schemas.microsoft.com/office/word/2010/wordprocessingCanvas" xmlns:cx="http://schemas.microsoft.com/office/drawing/2014/chartex" xmlns:cx1="http://schemas.microsoft.com/office/drawing/2015/9/8/chartex" xmlns:cx2="http://schemas.microsoft.com/office/drawing/2015/10/21/chartex" xmlns:cx3="http://schemas.microsoft.com/office/drawing/2016/5/9/chartex" xmlns:cx4="http://schemas.microsoft.com/office/drawing/2016/5/10/chartex" xmlns:cx5="http://schemas.microsoft.com/office/drawing/2016/5/11/chartex" xmlns:cx6="http://schemas.microsoft.com/office/drawing/2016/5/12/chartex" xmlns:cx7="http://schemas.microsoft.com/office/drawing/2016/5/13/chartex" xmlns:cx8="http://schemas.microsoft.com/office/drawing/2016/5/14/chartex" xmlns:mc="http://schemas.openxmlformats.org/markup-compatibility/2006" xmlns:aink="http://schemas.microsoft.com/office/drawing/2016/ink" xmlns:am3d="http://schemas.microsoft.com/office/drawing/2017/model3d" xmlns:o="urn:schemas-microsoft-com:office:office" xmlns:r="http://schemas.openxmlformats.org/officeDocument/2006/relationships" xmlns:m="http://schemas.openxmlformats.org/officeDocument/2006/math" xmlns:v="urn:schemas-microsoft-com:vml" xmlns:wp14="http://schemas.microsoft.com/office/word/2010/wordprocessingDrawing" xmlns:wp="http://schemas.openxmlformats.org/drawingml/2006/wordprocessingDrawing" xmlns:w10="urn:schemas-microsoft-com:office:word" xmlns:w="http://schemas.openxmlformats.org/wordprocessingml/2006/main" xmlns:w14="http://schemas.microsoft.com/office/word/2010/wordml" xmlns:w15="http://schemas.microsoft.com/office/word/2012/wordml" xmlns:w16cex="http://schemas.microsoft.com/office/word/2018/wordml/cex" xmlns:w16cid="http://schemas.microsoft.com/office/word/2016/wordml/cid" xmlns:w16="http://schemas.microsoft.com/office/word/2018/wordml" xmlns:w16sdtdh="http://schemas.microsoft.com/office/word/2020/wordml/sdtdatahash" xmlns:w16se="http://schemas.microsoft.com/office/word/2015/wordml/symex" xmlns:wpg="http://schemas.microsoft.com/office/word/2010/wordprocessingGroup" xmlns:wpi="http://schemas.microsoft.com/office/word/2010/wordprocessingInk" xmlns:wne="http://schemas.microsoft.com/office/word/2006/wordml" xmlns:wps="http://schemas.microsoft.com/office/word/2010/wordprocessingShape" mc:Ignorable="w14 w15 w16se w16cid w16 w16cex w16sdtdh wp14">
   <w:footnote w:type="separator" w:id="-1">
     <w:p>
       <w:pPr>
@@ -2608,7 +2664,7 @@
 </file>
 
 <file path=word/header1.xml><?xml version="1.0" encoding="utf-8"?>
-<w:hdr xmlns:wpc="http://schemas.microsoft.com/office/word/2010/wordprocessingCanvas" xmlns:cx="http://schemas.microsoft.com/office/drawing/2014/chartex" xmlns:cx1="http://schemas.microsoft.com/office/drawing/2015/9/8/chartex" xmlns:cx2="http://schemas.microsoft.com/office/drawing/2015/10/21/chartex" xmlns:cx3="http://schemas.microsoft.com/office/drawing/2016/5/9/chartex" xmlns:cx4="http://schemas.microsoft.com/office/drawing/2016/5/10/chartex" xmlns:cx5="http://schemas.microsoft.com/office/drawing/2016/5/11/chartex" xmlns:cx6="http://schemas.microsoft.com/office/drawing/2016/5/12/chartex" xmlns:cx7="http://schemas.microsoft.com/office/drawing/2016/5/13/chartex" xmlns:cx8="http://schemas.microsoft.com/office/drawing/2016/5/14/chartex" xmlns:mc="http://schemas.openxmlformats.org/markup-compatibility/2006" xmlns:aink="http://schemas.microsoft.com/office/drawing/2016/ink" xmlns:am3d="http://schemas.microsoft.com/office/drawing/2017/model3d" xmlns:o="urn:schemas-microsoft-com:office:office" xmlns:r="http://schemas.openxmlformats.org/officeDocument/2006/relationships" xmlns:m="http://schemas.openxmlformats.org/officeDocument/2006/math" xmlns:v="urn:schemas-microsoft-com:vml" xmlns:wp14="http://schemas.microsoft.com/office/word/2010/wordprocessingDrawing" xmlns:wp="http://schemas.openxmlformats.org/drawingml/2006/wordprocessingDrawing" xmlns:w10="urn:schemas-microsoft-com:office:word" xmlns:w="http://schemas.openxmlformats.org/wordprocessingml/2006/main" xmlns:w14="http://schemas.microsoft.com/office/word/2010/wordml" xmlns:w15="http://schemas.microsoft.com/office/word/2012/wordml" xmlns:w16cid="http://schemas.microsoft.com/office/word/2016/wordml/cid" xmlns:w16se="http://schemas.microsoft.com/office/word/2015/wordml/symex" xmlns:wpg="http://schemas.microsoft.com/office/word/2010/wordprocessingGroup" xmlns:wpi="http://schemas.microsoft.com/office/word/2010/wordprocessingInk" xmlns:wne="http://schemas.microsoft.com/office/word/2006/wordml" xmlns:wps="http://schemas.microsoft.com/office/word/2010/wordprocessingShape" mc:Ignorable="w14 w15 w16se w16cid wp14">
+<w:hdr xmlns:wpc="http://schemas.microsoft.com/office/word/2010/wordprocessingCanvas" xmlns:cx="http://schemas.microsoft.com/office/drawing/2014/chartex" xmlns:cx1="http://schemas.microsoft.com/office/drawing/2015/9/8/chartex" xmlns:cx2="http://schemas.microsoft.com/office/drawing/2015/10/21/chartex" xmlns:cx3="http://schemas.microsoft.com/office/drawing/2016/5/9/chartex" xmlns:cx4="http://schemas.microsoft.com/office/drawing/2016/5/10/chartex" xmlns:cx5="http://schemas.microsoft.com/office/drawing/2016/5/11/chartex" xmlns:cx6="http://schemas.microsoft.com/office/drawing/2016/5/12/chartex" xmlns:cx7="http://schemas.microsoft.com/office/drawing/2016/5/13/chartex" xmlns:cx8="http://schemas.microsoft.com/office/drawing/2016/5/14/chartex" xmlns:mc="http://schemas.openxmlformats.org/markup-compatibility/2006" xmlns:aink="http://schemas.microsoft.com/office/drawing/2016/ink" xmlns:am3d="http://schemas.microsoft.com/office/drawing/2017/model3d" xmlns:o="urn:schemas-microsoft-com:office:office" xmlns:r="http://schemas.openxmlformats.org/officeDocument/2006/relationships" xmlns:m="http://schemas.openxmlformats.org/officeDocument/2006/math" xmlns:v="urn:schemas-microsoft-com:vml" xmlns:wp14="http://schemas.microsoft.com/office/word/2010/wordprocessingDrawing" xmlns:wp="http://schemas.openxmlformats.org/drawingml/2006/wordprocessingDrawing" xmlns:w10="urn:schemas-microsoft-com:office:word" xmlns:w="http://schemas.openxmlformats.org/wordprocessingml/2006/main" xmlns:w14="http://schemas.microsoft.com/office/word/2010/wordml" xmlns:w15="http://schemas.microsoft.com/office/word/2012/wordml" xmlns:w16cex="http://schemas.microsoft.com/office/word/2018/wordml/cex" xmlns:w16cid="http://schemas.microsoft.com/office/word/2016/wordml/cid" xmlns:w16="http://schemas.microsoft.com/office/word/2018/wordml" xmlns:w16sdtdh="http://schemas.microsoft.com/office/word/2020/wordml/sdtdatahash" xmlns:w16se="http://schemas.microsoft.com/office/word/2015/wordml/symex" xmlns:wpg="http://schemas.microsoft.com/office/word/2010/wordprocessingGroup" xmlns:wpi="http://schemas.microsoft.com/office/word/2010/wordprocessingInk" xmlns:wne="http://schemas.microsoft.com/office/word/2006/wordml" xmlns:wps="http://schemas.microsoft.com/office/word/2010/wordprocessingShape" mc:Ignorable="w14 w15 w16se w16cid w16 w16cex w16sdtdh wp14">
   <w:p>
     <w:pPr>
       <w:pStyle w:val="Header"/>
@@ -2668,7 +2724,7 @@
                   </a:ln>
                   <a:extLst>
                     <a:ext uri="{FAA26D3D-D897-4be2-8F04-BA451C77F1D7}">
-                      <ma14:placeholderFlag xmlns:ma14="http://schemas.microsoft.com/office/mac/drawingml/2011/main" xmlns:w="http://schemas.openxmlformats.org/wordprocessingml/2006/main" xmlns:w10="urn:schemas-microsoft-com:office:word" xmlns:v="urn:schemas-microsoft-com:vml" xmlns:o="urn:schemas-microsoft-com:office:office" xmlns:mv="urn:schemas-microsoft-com:mac:vml" xmlns:mo="http://schemas.microsoft.com/office/mac/office/2008/main" xmlns="" xmlns:arto="http://schemas.microsoft.com/office/word/2006/arto" xmlns:a14="http://schemas.microsoft.com/office/drawing/2010/main"/>
+                      <ma14:placeholderFlag xmlns:a14="http://schemas.microsoft.com/office/drawing/2010/main" xmlns:arto="http://schemas.microsoft.com/office/word/2006/arto" xmlns="" xmlns:mo="http://schemas.microsoft.com/office/mac/office/2008/main" xmlns:mv="urn:schemas-microsoft-com:mac:vml" xmlns:o="urn:schemas-microsoft-com:office:office" xmlns:v="urn:schemas-microsoft-com:vml" xmlns:w10="urn:schemas-microsoft-com:office:word" xmlns:w="http://schemas.openxmlformats.org/wordprocessingml/2006/main" xmlns:ma14="http://schemas.microsoft.com/office/mac/drawingml/2011/main"/>
                     </a:ext>
                   </a:extLst>
                 </pic:spPr>
@@ -2689,7 +2745,7 @@
 </file>
 
 <file path=word/header2.xml><?xml version="1.0" encoding="utf-8"?>
-<w:hdr xmlns:wpc="http://schemas.microsoft.com/office/word/2010/wordprocessingCanvas" xmlns:cx="http://schemas.microsoft.com/office/drawing/2014/chartex" xmlns:cx1="http://schemas.microsoft.com/office/drawing/2015/9/8/chartex" xmlns:cx2="http://schemas.microsoft.com/office/drawing/2015/10/21/chartex" xmlns:cx3="http://schemas.microsoft.com/office/drawing/2016/5/9/chartex" xmlns:cx4="http://schemas.microsoft.com/office/drawing/2016/5/10/chartex" xmlns:cx5="http://schemas.microsoft.com/office/drawing/2016/5/11/chartex" xmlns:cx6="http://schemas.microsoft.com/office/drawing/2016/5/12/chartex" xmlns:cx7="http://schemas.microsoft.com/office/drawing/2016/5/13/chartex" xmlns:cx8="http://schemas.microsoft.com/office/drawing/2016/5/14/chartex" xmlns:mc="http://schemas.openxmlformats.org/markup-compatibility/2006" xmlns:aink="http://schemas.microsoft.com/office/drawing/2016/ink" xmlns:am3d="http://schemas.microsoft.com/office/drawing/2017/model3d" xmlns:o="urn:schemas-microsoft-com:office:office" xmlns:r="http://schemas.openxmlformats.org/officeDocument/2006/relationships" xmlns:m="http://schemas.openxmlformats.org/officeDocument/2006/math" xmlns:v="urn:schemas-microsoft-com:vml" xmlns:wp14="http://schemas.microsoft.com/office/word/2010/wordprocessingDrawing" xmlns:wp="http://schemas.openxmlformats.org/drawingml/2006/wordprocessingDrawing" xmlns:w10="urn:schemas-microsoft-com:office:word" xmlns:w="http://schemas.openxmlformats.org/wordprocessingml/2006/main" xmlns:w14="http://schemas.microsoft.com/office/word/2010/wordml" xmlns:w15="http://schemas.microsoft.com/office/word/2012/wordml" xmlns:w16cid="http://schemas.microsoft.com/office/word/2016/wordml/cid" xmlns:w16se="http://schemas.microsoft.com/office/word/2015/wordml/symex" xmlns:wpg="http://schemas.microsoft.com/office/word/2010/wordprocessingGroup" xmlns:wpi="http://schemas.microsoft.com/office/word/2010/wordprocessingInk" xmlns:wne="http://schemas.microsoft.com/office/word/2006/wordml" xmlns:wps="http://schemas.microsoft.com/office/word/2010/wordprocessingShape" mc:Ignorable="w14 w15 w16se w16cid wp14">
+<w:hdr xmlns:wpc="http://schemas.microsoft.com/office/word/2010/wordprocessingCanvas" xmlns:cx="http://schemas.microsoft.com/office/drawing/2014/chartex" xmlns:cx1="http://schemas.microsoft.com/office/drawing/2015/9/8/chartex" xmlns:cx2="http://schemas.microsoft.com/office/drawing/2015/10/21/chartex" xmlns:cx3="http://schemas.microsoft.com/office/drawing/2016/5/9/chartex" xmlns:cx4="http://schemas.microsoft.com/office/drawing/2016/5/10/chartex" xmlns:cx5="http://schemas.microsoft.com/office/drawing/2016/5/11/chartex" xmlns:cx6="http://schemas.microsoft.com/office/drawing/2016/5/12/chartex" xmlns:cx7="http://schemas.microsoft.com/office/drawing/2016/5/13/chartex" xmlns:cx8="http://schemas.microsoft.com/office/drawing/2016/5/14/chartex" xmlns:mc="http://schemas.openxmlformats.org/markup-compatibility/2006" xmlns:aink="http://schemas.microsoft.com/office/drawing/2016/ink" xmlns:am3d="http://schemas.microsoft.com/office/drawing/2017/model3d" xmlns:o="urn:schemas-microsoft-com:office:office" xmlns:r="http://schemas.openxmlformats.org/officeDocument/2006/relationships" xmlns:m="http://schemas.openxmlformats.org/officeDocument/2006/math" xmlns:v="urn:schemas-microsoft-com:vml" xmlns:wp14="http://schemas.microsoft.com/office/word/2010/wordprocessingDrawing" xmlns:wp="http://schemas.openxmlformats.org/drawingml/2006/wordprocessingDrawing" xmlns:w10="urn:schemas-microsoft-com:office:word" xmlns:w="http://schemas.openxmlformats.org/wordprocessingml/2006/main" xmlns:w14="http://schemas.microsoft.com/office/word/2010/wordml" xmlns:w15="http://schemas.microsoft.com/office/word/2012/wordml" xmlns:w16cex="http://schemas.microsoft.com/office/word/2018/wordml/cex" xmlns:w16cid="http://schemas.microsoft.com/office/word/2016/wordml/cid" xmlns:w16="http://schemas.microsoft.com/office/word/2018/wordml" xmlns:w16sdtdh="http://schemas.microsoft.com/office/word/2020/wordml/sdtdatahash" xmlns:w16se="http://schemas.microsoft.com/office/word/2015/wordml/symex" xmlns:wpg="http://schemas.microsoft.com/office/word/2010/wordprocessingGroup" xmlns:wpi="http://schemas.microsoft.com/office/word/2010/wordprocessingInk" xmlns:wne="http://schemas.microsoft.com/office/word/2006/wordml" xmlns:wps="http://schemas.microsoft.com/office/word/2010/wordprocessingShape" mc:Ignorable="w14 w15 w16se w16cid w16 w16cex w16sdtdh wp14">
   <w:p>
     <w:pPr>
       <w:pStyle w:val="Header"/>
@@ -2707,7 +2763,7 @@
 </file>
 
 <file path=word/numbering.xml><?xml version="1.0" encoding="utf-8"?>
-<w:numbering xmlns:wpc="http://schemas.microsoft.com/office/word/2010/wordprocessingCanvas" xmlns:cx="http://schemas.microsoft.com/office/drawing/2014/chartex" xmlns:cx1="http://schemas.microsoft.com/office/drawing/2015/9/8/chartex" xmlns:cx2="http://schemas.microsoft.com/office/drawing/2015/10/21/chartex" xmlns:cx3="http://schemas.microsoft.com/office/drawing/2016/5/9/chartex" xmlns:cx4="http://schemas.microsoft.com/office/drawing/2016/5/10/chartex" xmlns:cx5="http://schemas.microsoft.com/office/drawing/2016/5/11/chartex" xmlns:cx6="http://schemas.microsoft.com/office/drawing/2016/5/12/chartex" xmlns:cx7="http://schemas.microsoft.com/office/drawing/2016/5/13/chartex" xmlns:cx8="http://schemas.microsoft.com/office/drawing/2016/5/14/chartex" xmlns:mc="http://schemas.openxmlformats.org/markup-compatibility/2006" xmlns:aink="http://schemas.microsoft.com/office/drawing/2016/ink" xmlns:am3d="http://schemas.microsoft.com/office/drawing/2017/model3d" xmlns:o="urn:schemas-microsoft-com:office:office" xmlns:r="http://schemas.openxmlformats.org/officeDocument/2006/relationships" xmlns:m="http://schemas.openxmlformats.org/officeDocument/2006/math" xmlns:v="urn:schemas-microsoft-com:vml" xmlns:wp14="http://schemas.microsoft.com/office/word/2010/wordprocessingDrawing" xmlns:wp="http://schemas.openxmlformats.org/drawingml/2006/wordprocessingDrawing" xmlns:w10="urn:schemas-microsoft-com:office:word" xmlns:w="http://schemas.openxmlformats.org/wordprocessingml/2006/main" xmlns:w14="http://schemas.microsoft.com/office/word/2010/wordml" xmlns:w15="http://schemas.microsoft.com/office/word/2012/wordml" xmlns:w16cid="http://schemas.microsoft.com/office/word/2016/wordml/cid" xmlns:w16se="http://schemas.microsoft.com/office/word/2015/wordml/symex" xmlns:wpg="http://schemas.microsoft.com/office/word/2010/wordprocessingGroup" xmlns:wpi="http://schemas.microsoft.com/office/word/2010/wordprocessingInk" xmlns:wne="http://schemas.microsoft.com/office/word/2006/wordml" xmlns:wps="http://schemas.microsoft.com/office/word/2010/wordprocessingShape" mc:Ignorable="w14 w15 w16se w16cid wp14">
+<w:numbering xmlns:wpc="http://schemas.microsoft.com/office/word/2010/wordprocessingCanvas" xmlns:cx="http://schemas.microsoft.com/office/drawing/2014/chartex" xmlns:cx1="http://schemas.microsoft.com/office/drawing/2015/9/8/chartex" xmlns:cx2="http://schemas.microsoft.com/office/drawing/2015/10/21/chartex" xmlns:cx3="http://schemas.microsoft.com/office/drawing/2016/5/9/chartex" xmlns:cx4="http://schemas.microsoft.com/office/drawing/2016/5/10/chartex" xmlns:cx5="http://schemas.microsoft.com/office/drawing/2016/5/11/chartex" xmlns:cx6="http://schemas.microsoft.com/office/drawing/2016/5/12/chartex" xmlns:cx7="http://schemas.microsoft.com/office/drawing/2016/5/13/chartex" xmlns:cx8="http://schemas.microsoft.com/office/drawing/2016/5/14/chartex" xmlns:mc="http://schemas.openxmlformats.org/markup-compatibility/2006" xmlns:aink="http://schemas.microsoft.com/office/drawing/2016/ink" xmlns:am3d="http://schemas.microsoft.com/office/drawing/2017/model3d" xmlns:o="urn:schemas-microsoft-com:office:office" xmlns:r="http://schemas.openxmlformats.org/officeDocument/2006/relationships" xmlns:m="http://schemas.openxmlformats.org/officeDocument/2006/math" xmlns:v="urn:schemas-microsoft-com:vml" xmlns:wp14="http://schemas.microsoft.com/office/word/2010/wordprocessingDrawing" xmlns:wp="http://schemas.openxmlformats.org/drawingml/2006/wordprocessingDrawing" xmlns:w10="urn:schemas-microsoft-com:office:word" xmlns:w="http://schemas.openxmlformats.org/wordprocessingml/2006/main" xmlns:w14="http://schemas.microsoft.com/office/word/2010/wordml" xmlns:w15="http://schemas.microsoft.com/office/word/2012/wordml" xmlns:w16cex="http://schemas.microsoft.com/office/word/2018/wordml/cex" xmlns:w16cid="http://schemas.microsoft.com/office/word/2016/wordml/cid" xmlns:w16="http://schemas.microsoft.com/office/word/2018/wordml" xmlns:w16sdtdh="http://schemas.microsoft.com/office/word/2020/wordml/sdtdatahash" xmlns:w16se="http://schemas.microsoft.com/office/word/2015/wordml/symex" xmlns:wpg="http://schemas.microsoft.com/office/word/2010/wordprocessingGroup" xmlns:wpi="http://schemas.microsoft.com/office/word/2010/wordprocessingInk" xmlns:wne="http://schemas.microsoft.com/office/word/2006/wordml" xmlns:wps="http://schemas.microsoft.com/office/word/2010/wordprocessingShape" mc:Ignorable="w14 w15 w16se w16cid w16 w16cex w16sdtdh wp14">
   <w:abstractNum w:abstractNumId="0" w15:restartNumberingAfterBreak="0">
     <w:nsid w:val="FFFFFF89"/>
     <w:multiLevelType w:val="singleLevel"/>
@@ -5718,7 +5774,7 @@
 </file>
 
 <file path=word/styles.xml><?xml version="1.0" encoding="utf-8"?>
-<w:styles xmlns:mc="http://schemas.openxmlformats.org/markup-compatibility/2006" xmlns:r="http://schemas.openxmlformats.org/officeDocument/2006/relationships" xmlns:w="http://schemas.openxmlformats.org/wordprocessingml/2006/main" xmlns:w14="http://schemas.microsoft.com/office/word/2010/wordml" xmlns:w15="http://schemas.microsoft.com/office/word/2012/wordml" xmlns:w16cid="http://schemas.microsoft.com/office/word/2016/wordml/cid" xmlns:w16se="http://schemas.microsoft.com/office/word/2015/wordml/symex" mc:Ignorable="w14 w15 w16se w16cid">
+<w:styles xmlns:mc="http://schemas.openxmlformats.org/markup-compatibility/2006" xmlns:r="http://schemas.openxmlformats.org/officeDocument/2006/relationships" xmlns:w="http://schemas.openxmlformats.org/wordprocessingml/2006/main" xmlns:w14="http://schemas.microsoft.com/office/word/2010/wordml" xmlns:w15="http://schemas.microsoft.com/office/word/2012/wordml" xmlns:w16cex="http://schemas.microsoft.com/office/word/2018/wordml/cex" xmlns:w16cid="http://schemas.microsoft.com/office/word/2016/wordml/cid" xmlns:w16="http://schemas.microsoft.com/office/word/2018/wordml" xmlns:w16sdtdh="http://schemas.microsoft.com/office/word/2020/wordml/sdtdatahash" xmlns:w16se="http://schemas.microsoft.com/office/word/2015/wordml/symex" mc:Ignorable="w14 w15 w16se w16cid w16 w16cex w16sdtdh">
   <w:docDefaults>
     <w:rPrDefault>
       <w:rPr>
@@ -5734,7 +5790,7 @@
       </w:pPr>
     </w:pPrDefault>
   </w:docDefaults>
-  <w:latentStyles w:defLockedState="0" w:defUIPriority="99" w:defSemiHidden="0" w:defUnhideWhenUsed="0" w:defQFormat="0" w:count="377">
+  <w:latentStyles w:defLockedState="0" w:defUIPriority="99" w:defSemiHidden="0" w:defUnhideWhenUsed="0" w:defQFormat="0" w:count="376">
     <w:lsdException w:name="Normal" w:uiPriority="3"/>
     <w:lsdException w:name="heading 1" w:uiPriority="9"/>
     <w:lsdException w:name="heading 2" w:semiHidden="1" w:uiPriority="9" w:unhideWhenUsed="1"/>
@@ -6111,7 +6167,6 @@
     <w:lsdException w:name="Hashtag" w:semiHidden="1" w:unhideWhenUsed="1"/>
     <w:lsdException w:name="Unresolved Mention" w:semiHidden="1" w:unhideWhenUsed="1"/>
     <w:lsdException w:name="Smart Link" w:semiHidden="1" w:unhideWhenUsed="1"/>
-    <w:lsdException w:name="Smart Link Error" w:semiHidden="1" w:unhideWhenUsed="1"/>
   </w:latentStyles>
   <w:style w:type="paragraph" w:default="1" w:styleId="Normal">
     <w:name w:val="Normal"/>
@@ -7728,9 +7783,12 @@
 </file>
 
 <file path=customXml/item1.xml><?xml version="1.0" encoding="utf-8"?>
-<p:properties xmlns:p="http://schemas.microsoft.com/office/2006/metadata/properties" xmlns:xsi="http://www.w3.org/2001/XMLSchema-instance" xmlns:pc="http://schemas.microsoft.com/office/infopath/2007/PartnerControls">
-  <documentManagement/>
-</p:properties>
+<?mso-contentType ?>
+<FormTemplates xmlns="http://schemas.microsoft.com/sharepoint/v3/contenttype/forms">
+  <Display>DocumentLibraryForm</Display>
+  <Edit>DocumentLibraryForm</Edit>
+  <New>DocumentLibraryForm</New>
+</FormTemplates>
 </file>
 
 <file path=customXml/item2.xml><?xml version="1.0" encoding="utf-8"?>
@@ -7939,12 +7997,9 @@
 </file>
 
 <file path=customXml/item3.xml><?xml version="1.0" encoding="utf-8"?>
-<?mso-contentType ?>
-<FormTemplates xmlns="http://schemas.microsoft.com/sharepoint/v3/contenttype/forms">
-  <Display>DocumentLibraryForm</Display>
-  <Edit>DocumentLibraryForm</Edit>
-  <New>DocumentLibraryForm</New>
-</FormTemplates>
+<p:properties xmlns:p="http://schemas.microsoft.com/office/2006/metadata/properties" xmlns:xsi="http://www.w3.org/2001/XMLSchema-instance" xmlns:pc="http://schemas.microsoft.com/office/infopath/2007/PartnerControls">
+  <documentManagement/>
+</p:properties>
 </file>
 
 <file path=customXml/item4.xml><?xml version="1.0" encoding="utf-8"?>
@@ -7952,10 +8007,9 @@
 </file>
 
 <file path=customXml/itemProps1.xml><?xml version="1.0" encoding="utf-8"?>
-<ds:datastoreItem xmlns:ds="http://schemas.openxmlformats.org/officeDocument/2006/customXml" ds:itemID="{87A18308-A969-4D6E-BB09-05765A639619}">
+<ds:datastoreItem xmlns:ds="http://schemas.openxmlformats.org/officeDocument/2006/customXml" ds:itemID="{2080074E-29EC-4151-9623-994429932D6D}">
   <ds:schemaRefs>
-    <ds:schemaRef ds:uri="http://schemas.microsoft.com/office/2006/metadata/properties"/>
-    <ds:schemaRef ds:uri="http://schemas.microsoft.com/office/infopath/2007/PartnerControls"/>
+    <ds:schemaRef ds:uri="http://schemas.microsoft.com/sharepoint/v3/contenttype/forms"/>
   </ds:schemaRefs>
 </ds:datastoreItem>
 </file>
@@ -7980,9 +8034,10 @@
 </file>
 
 <file path=customXml/itemProps3.xml><?xml version="1.0" encoding="utf-8"?>
-<ds:datastoreItem xmlns:ds="http://schemas.openxmlformats.org/officeDocument/2006/customXml" ds:itemID="{2080074E-29EC-4151-9623-994429932D6D}">
+<ds:datastoreItem xmlns:ds="http://schemas.openxmlformats.org/officeDocument/2006/customXml" ds:itemID="{87A18308-A969-4D6E-BB09-05765A639619}">
   <ds:schemaRefs>
-    <ds:schemaRef ds:uri="http://schemas.microsoft.com/sharepoint/v3/contenttype/forms"/>
+    <ds:schemaRef ds:uri="http://schemas.microsoft.com/office/2006/metadata/properties"/>
+    <ds:schemaRef ds:uri="http://schemas.microsoft.com/office/infopath/2007/PartnerControls"/>
   </ds:schemaRefs>
 </ds:datastoreItem>
 </file>

</xml_diff>